<commit_message>
Versión con palabras en negrita
</commit_message>
<xml_diff>
--- a/fuentes/contenidos/grado07/guion01/CS_07_01_CO.docx
+++ b/fuentes/contenidos/grado07/guion01/CS_07_01_CO.docx
@@ -91,7 +91,6 @@
                 <w:sz w:val="24"/>
               </w:rPr>
             </w:pPr>
-            <w:bookmarkStart w:id="0" w:name="_GoBack" w:colFirst="0" w:colLast="0"/>
             <w:r>
               <w:rPr>
                 <w:rFonts w:ascii="Times New Roman" w:hAnsi="Times New Roman"/>
@@ -293,12 +292,68 @@
                 <w:color w:val="222222"/>
                 <w:sz w:val="24"/>
               </w:rPr>
-              <w:t>Comprender cómo el fin de una época (el Imperio Romano) es el comienzo de otra nueva con otros protagonistas y circunstancias (Imperio Bizantino, mundo musulmán, Imperio de Carlomagno).</w:t>
+              <w:t xml:space="preserve">Comprender cómo el fin de una época (el Imperio Romano) es el comienzo de otra nueva con otros protagonistas y circunstancias (Imperio </w:t>
+            </w:r>
+            <w:r>
+              <w:rPr>
+                <w:rFonts w:ascii="Times New Roman" w:hAnsi="Times New Roman"/>
+                <w:b/>
+                <w:noProof w:val="0"/>
+                <w:color w:val="222222"/>
+                <w:sz w:val="24"/>
+              </w:rPr>
+              <w:t>Bizantino</w:t>
+            </w:r>
+            <w:r>
+              <w:rPr>
+                <w:rFonts w:ascii="Times New Roman" w:hAnsi="Times New Roman"/>
+                <w:noProof w:val="0"/>
+                <w:color w:val="222222"/>
+                <w:sz w:val="24"/>
+              </w:rPr>
+              <w:t xml:space="preserve">, mundo </w:t>
+            </w:r>
+            <w:r>
+              <w:rPr>
+                <w:rFonts w:ascii="Times New Roman" w:hAnsi="Times New Roman"/>
+                <w:b/>
+                <w:noProof w:val="0"/>
+                <w:color w:val="222222"/>
+                <w:sz w:val="24"/>
+              </w:rPr>
+              <w:t>musulmán</w:t>
+            </w:r>
+            <w:r>
+              <w:rPr>
+                <w:rFonts w:ascii="Times New Roman" w:hAnsi="Times New Roman"/>
+                <w:noProof w:val="0"/>
+                <w:color w:val="222222"/>
+                <w:sz w:val="24"/>
+              </w:rPr>
+              <w:t xml:space="preserve">, Imperio de </w:t>
+            </w:r>
+            <w:r>
+              <w:rPr>
+                <w:rFonts w:ascii="Times New Roman" w:hAnsi="Times New Roman"/>
+                <w:b/>
+                <w:noProof w:val="0"/>
+                <w:color w:val="222222"/>
+                <w:sz w:val="24"/>
+              </w:rPr>
+              <w:t>Carlomagno</w:t>
+            </w:r>
+            <w:r>
+              <w:rPr>
+                <w:rFonts w:ascii="Times New Roman" w:hAnsi="Times New Roman"/>
+                <w:noProof w:val="0"/>
+                <w:color w:val="222222"/>
+                <w:sz w:val="24"/>
+              </w:rPr>
+              <w:t>).</w:t>
             </w:r>
           </w:p>
         </w:tc>
       </w:tr>
-      <w:bookmarkEnd w:id="0"/>
     </w:tbl>
     <w:p>
       <w:pPr>
@@ -378,7 +433,41 @@
           <w:noProof w:val="0"/>
           <w:sz w:val="24"/>
         </w:rPr>
-        <w:t>Por siglos las legiones del Imperio Romano mantuvieron alejados a los germanos o pueblos bárbaros, nombre con el que se conocía a aquellos grupos humanos que no hacían parte del imperio y por tanto eran extranjeros, “bárbaros”. Los germanos no eran pues un único pueblo, cuando se habla de ellos en realidad se está haciendo mención a grandes y pequeñas tribus que vivían en un gran territorio al norte de Europa, territorio que se extendía entre el mar del Norte, el mar Báltico, el este del Rin y el norte del Danubio, y el mar Negro. Los historiadores suelen distinguir dos grandes grupos: los germanos orientales (godos, quienes a su vez se dividen en ostrogodos y visigodos) y los germanos occidentales (francos, bávaros y suevos).</w:t>
+        <w:t xml:space="preserve">Por siglos las legiones del Imperio </w:t>
+      </w:r>
+      <w:r>
+        <w:rPr>
+          <w:rFonts w:ascii="Times New Roman" w:hAnsi="Times New Roman"/>
+          <w:b/>
+          <w:noProof w:val="0"/>
+          <w:sz w:val="24"/>
+        </w:rPr>
+        <w:t>Romano</w:t>
+      </w:r>
+      <w:r>
+        <w:rPr>
+          <w:rFonts w:ascii="Times New Roman" w:hAnsi="Times New Roman"/>
+          <w:noProof w:val="0"/>
+          <w:sz w:val="24"/>
+        </w:rPr>
+        <w:t xml:space="preserve"> mantuvieron alejados a los germanos o pueblos bárbaros, nombre con el que se conocía a aquellos grupos humanos que no hacían parte del imperio y por tanto eran extranjeros, </w:t>
+      </w:r>
+      <w:r>
+        <w:rPr>
+          <w:rFonts w:ascii="Times New Roman" w:hAnsi="Times New Roman"/>
+          <w:b/>
+          <w:noProof w:val="0"/>
+          <w:sz w:val="24"/>
+        </w:rPr>
+        <w:t>“bárbaros”</w:t>
+      </w:r>
+      <w:r>
+        <w:rPr>
+          <w:rFonts w:ascii="Times New Roman" w:hAnsi="Times New Roman"/>
+          <w:noProof w:val="0"/>
+          <w:sz w:val="24"/>
+        </w:rPr>
+        <w:t>. Los germanos no eran pues un único pueblo, cuando se habla de ellos en realidad se está haciendo mención a grandes y pequeñas tribus que vivían en un gran territorio al norte de Europa, territorio que se extendía entre el mar del Norte, el mar Báltico, el este del Rin y el norte del Danubio, y el mar Negro. Los historiadores suelen distinguir dos grandes grupos: los germanos orientales (godos, quienes a su vez se dividen en ostrogodos y visigodos) y los germanos occidentales (francos, bávaros y suevos).</w:t>
       </w:r>
     </w:p>
     <w:p>
@@ -761,7 +850,16 @@
           <w:noProof w:val="0"/>
           <w:sz w:val="24"/>
         </w:rPr>
-        <w:t>Entre los siglos IV y V d.C. la ocupación de los germanos se dio de forma progresiva. Cerca del 370 d.C. en Asia se produjo un gran desplazamiento de pueblos hacia Occidente, particularmente de los hunos quienes comenzaron a empujar a las tribus germanas hacia el interior de frontera del Imperio Romano. Paralelamente a esto, para finales del siglo IV los</w:t>
+        <w:t xml:space="preserve">Entre los siglos IV y V d.C. la ocupación de los germanos se dio de forma progresiva. Cerca del 370 d.C. en Asia se produjo un gran desplazamiento de pueblos hacia Occidente, particularmente de los hunos quienes comenzaron a empujar a las tribus germanas hacia el </w:t>
+      </w:r>
+      <w:r>
+        <w:rPr>
+          <w:rFonts w:ascii="Times New Roman" w:hAnsi="Times New Roman"/>
+          <w:noProof w:val="0"/>
+          <w:sz w:val="24"/>
+        </w:rPr>
+        <w:lastRenderedPageBreak/>
+        <w:t>interior de frontera del Imperio Romano. Paralelamente a esto, para finales del siglo IV los</w:t>
       </w:r>
       <w:r>
         <w:rPr>
@@ -777,7 +875,6 @@
           <w:noProof w:val="0"/>
           <w:sz w:val="24"/>
         </w:rPr>
-        <w:lastRenderedPageBreak/>
         <w:t xml:space="preserve">germanos eran muchos en las tierras que habían ocupado y empezaron a tener dificultades para proveerse de alimentos. A su vez, el Imperio tenía buenas tierras y en muchas oportunidades estas eran improductivas porque habían sido abandonadas. Así que a lo largo del siglo V, distintos pueblos germánicos inmigraron hacia los territorios del Imperio Romano de Occidente, buscando mejores tierras y aprovechando la crisis interna que este vivía. </w:t>
       </w:r>
     </w:p>
@@ -804,33 +901,67 @@
           <w:noProof w:val="0"/>
           <w:sz w:val="24"/>
         </w:rPr>
-        <w:t xml:space="preserve">Hubo años de buena coexistencia entre el Imperio y los germanos: había intercambio comercial; soldados germanos se integraban en el ejército del Imperio como aliados; los agricultores se organizaban como colonos y eran reconocidos como tales; y los jefes de algunas tribus mandaban a sus hijos a Roma o a Bizancio para que se educaran según la cultura latina. </w:t>
-      </w:r>
-    </w:p>
-    <w:p>
-      <w:pPr>
-        <w:rPr>
-          <w:rFonts w:ascii="Times New Roman" w:hAnsi="Times New Roman"/>
-          <w:noProof w:val="0"/>
-          <w:sz w:val="24"/>
-        </w:rPr>
-      </w:pPr>
-    </w:p>
-    <w:p>
-      <w:pPr>
-        <w:rPr>
-          <w:rFonts w:ascii="Times New Roman" w:hAnsi="Times New Roman"/>
-          <w:noProof w:val="0"/>
-          <w:sz w:val="24"/>
-        </w:rPr>
-      </w:pPr>
-      <w:r>
-        <w:rPr>
-          <w:rFonts w:ascii="Times New Roman" w:hAnsi="Times New Roman"/>
-          <w:noProof w:val="0"/>
-          <w:sz w:val="24"/>
-        </w:rPr>
-        <w:t>Esta convivencia hizo que poco a poco los germanos se fueran romanizando, es decir que, asimilaron el latín como lengua e hicieron del cristianismo su religión; adoptaron las costumbres y el derecho romano, que se mezclaron con las tradiciones de origen germánico.</w:t>
+        <w:t xml:space="preserve">Hubo años de buena coexistencia entre el Imperio y los germanos: había intercambio comercial; soldados germanos se integraban en el ejército del Imperio como aliados; los agricultores se organizaban como colonos y eran reconocidos como tales; y los jefes de algunas tribus mandaban a sus hijos a Roma o a Bizancio para que se educaran según la </w:t>
+      </w:r>
+      <w:r>
+        <w:rPr>
+          <w:rFonts w:ascii="Times New Roman" w:hAnsi="Times New Roman"/>
+          <w:b/>
+          <w:noProof w:val="0"/>
+          <w:sz w:val="24"/>
+        </w:rPr>
+        <w:t>cultura latina</w:t>
+      </w:r>
+      <w:r>
+        <w:rPr>
+          <w:rFonts w:ascii="Times New Roman" w:hAnsi="Times New Roman"/>
+          <w:noProof w:val="0"/>
+          <w:sz w:val="24"/>
+        </w:rPr>
+        <w:t xml:space="preserve">. </w:t>
+      </w:r>
+    </w:p>
+    <w:p>
+      <w:pPr>
+        <w:rPr>
+          <w:rFonts w:ascii="Times New Roman" w:hAnsi="Times New Roman"/>
+          <w:noProof w:val="0"/>
+          <w:sz w:val="24"/>
+        </w:rPr>
+      </w:pPr>
+    </w:p>
+    <w:p>
+      <w:pPr>
+        <w:rPr>
+          <w:rFonts w:ascii="Times New Roman" w:hAnsi="Times New Roman"/>
+          <w:noProof w:val="0"/>
+          <w:sz w:val="24"/>
+        </w:rPr>
+      </w:pPr>
+      <w:r>
+        <w:rPr>
+          <w:rFonts w:ascii="Times New Roman" w:hAnsi="Times New Roman"/>
+          <w:noProof w:val="0"/>
+          <w:sz w:val="24"/>
+        </w:rPr>
+        <w:t xml:space="preserve">Esta convivencia hizo que poco a poco los germanos se fueran romanizando, es decir que, asimilaron el </w:t>
+      </w:r>
+      <w:r>
+        <w:rPr>
+          <w:rFonts w:ascii="Times New Roman" w:hAnsi="Times New Roman"/>
+          <w:b/>
+          <w:noProof w:val="0"/>
+          <w:sz w:val="24"/>
+        </w:rPr>
+        <w:t>latín</w:t>
+      </w:r>
+      <w:r>
+        <w:rPr>
+          <w:rFonts w:ascii="Times New Roman" w:hAnsi="Times New Roman"/>
+          <w:noProof w:val="0"/>
+          <w:sz w:val="24"/>
+        </w:rPr>
+        <w:t xml:space="preserve"> como lengua e hicieron del cristianismo su religión; adoptaron las costumbres y el derecho romano, que se mezclaron con las tradiciones de origen germánico.</w:t>
       </w:r>
     </w:p>
     <w:p>
@@ -968,7 +1099,24 @@
                 <w:noProof w:val="0"/>
                 <w:sz w:val="24"/>
               </w:rPr>
-              <w:t>Los romanos llamaban bárbaros –término que en latín significa “extranjero”– a los pueblos que vivían fuera de los límites del Imperio. De todos los bárbaros, los pueblos germánicos (visigodos, ostrogodos, suevos, vándalos, entre otros) eran los más cercanos y conocidos por los romanos.</w:t>
+              <w:t xml:space="preserve">Los romanos llamaban bárbaros –término que en latín significa </w:t>
+            </w:r>
+            <w:r>
+              <w:rPr>
+                <w:rFonts w:ascii="Times New Roman" w:eastAsia="Cambria" w:hAnsi="Times New Roman"/>
+                <w:b/>
+                <w:noProof w:val="0"/>
+                <w:sz w:val="24"/>
+              </w:rPr>
+              <w:t>“extranjero”</w:t>
+            </w:r>
+            <w:r>
+              <w:rPr>
+                <w:rFonts w:ascii="Times New Roman" w:eastAsia="Cambria" w:hAnsi="Times New Roman"/>
+                <w:noProof w:val="0"/>
+                <w:sz w:val="24"/>
+              </w:rPr>
+              <w:t>– a los pueblos que vivían fuera de los límites del Imperio. De todos los bárbaros, los pueblos germánicos (visigodos, ostrogodos, suevos, vándalos, entre otros) eran los más cercanos y conocidos por los romanos.</w:t>
             </w:r>
           </w:p>
         </w:tc>
@@ -1362,7 +1510,17 @@
                 <w:kern w:val="36"/>
                 <w:sz w:val="24"/>
               </w:rPr>
-              <w:t>Del fin del Imperio romano a los reinos germánicos</w:t>
+              <w:t xml:space="preserve">Del fin del Imperio romano a los reinos </w:t>
+            </w:r>
+            <w:r>
+              <w:rPr>
+                <w:rFonts w:ascii="Times New Roman" w:eastAsia="Times New Roman" w:hAnsi="Times New Roman"/>
+                <w:b/>
+                <w:noProof w:val="0"/>
+                <w:kern w:val="36"/>
+                <w:sz w:val="24"/>
+              </w:rPr>
+              <w:t>germánicos</w:t>
             </w:r>
           </w:p>
         </w:tc>
@@ -1441,6 +1599,7 @@
                 <w:noProof w:val="0"/>
                 <w:sz w:val="24"/>
               </w:rPr>
+              <w:lastRenderedPageBreak/>
               <w:t>Ficha del profesor</w:t>
             </w:r>
           </w:p>
@@ -1759,7 +1918,58 @@
                 <w:noProof w:val="0"/>
                 <w:sz w:val="24"/>
               </w:rPr>
-              <w:t>- ¿Un imperio como el romano se hunde de la noche a la mañana? ¿Qué factores pudieron provocar su caída? Piensa en factores de tipo político, económico y social.</w:t>
+              <w:t xml:space="preserve">- ¿Un imperio como el romano se hunde de la noche a la mañana? ¿Qué factores pudieron provocar su caída? Piensa en factores de tipo </w:t>
+            </w:r>
+            <w:r>
+              <w:rPr>
+                <w:rFonts w:ascii="Times New Roman" w:hAnsi="Times New Roman"/>
+                <w:b/>
+                <w:noProof w:val="0"/>
+                <w:sz w:val="24"/>
+              </w:rPr>
+              <w:t>político</w:t>
+            </w:r>
+            <w:r>
+              <w:rPr>
+                <w:rFonts w:ascii="Times New Roman" w:hAnsi="Times New Roman"/>
+                <w:noProof w:val="0"/>
+                <w:sz w:val="24"/>
+              </w:rPr>
+              <w:t xml:space="preserve">, </w:t>
+            </w:r>
+            <w:r>
+              <w:rPr>
+                <w:rFonts w:ascii="Times New Roman" w:hAnsi="Times New Roman"/>
+                <w:b/>
+                <w:noProof w:val="0"/>
+                <w:sz w:val="24"/>
+              </w:rPr>
+              <w:t>económico</w:t>
+            </w:r>
+            <w:r>
+              <w:rPr>
+                <w:rFonts w:ascii="Times New Roman" w:hAnsi="Times New Roman"/>
+                <w:noProof w:val="0"/>
+                <w:sz w:val="24"/>
+              </w:rPr>
+              <w:t xml:space="preserve"> y </w:t>
+            </w:r>
+            <w:r>
+              <w:rPr>
+                <w:rFonts w:ascii="Times New Roman" w:hAnsi="Times New Roman"/>
+                <w:b/>
+                <w:noProof w:val="0"/>
+                <w:sz w:val="24"/>
+              </w:rPr>
+              <w:t>social</w:t>
+            </w:r>
+            <w:r>
+              <w:rPr>
+                <w:rFonts w:ascii="Times New Roman" w:hAnsi="Times New Roman"/>
+                <w:noProof w:val="0"/>
+                <w:sz w:val="24"/>
+              </w:rPr>
+              <w:t>.</w:t>
             </w:r>
           </w:p>
           <w:p>
@@ -1795,16 +2005,8 @@
                 <w:noProof w:val="0"/>
                 <w:sz w:val="24"/>
               </w:rPr>
-              <w:t xml:space="preserve">- ¿Crees que el Imperio desapareció o que simplemente se </w:t>
-            </w:r>
-            <w:r>
-              <w:rPr>
-                <w:rFonts w:ascii="Times New Roman" w:hAnsi="Times New Roman"/>
-                <w:noProof w:val="0"/>
-                <w:sz w:val="24"/>
-              </w:rPr>
               <w:lastRenderedPageBreak/>
-              <w:t>transformó? ¿Por qué?</w:t>
+              <w:t>- ¿Crees que el Imperio desapareció o que simplemente se transformó? ¿Por qué?</w:t>
             </w:r>
           </w:p>
           <w:p>
@@ -2219,16 +2421,25 @@
                 <w:noProof w:val="0"/>
                 <w:sz w:val="24"/>
               </w:rPr>
-              <w:t xml:space="preserve">Los principales pueblos germánicos que se establecen en el </w:t>
-            </w:r>
-            <w:r>
-              <w:rPr>
-                <w:rFonts w:ascii="Times New Roman" w:hAnsi="Times New Roman"/>
-                <w:noProof w:val="0"/>
-                <w:sz w:val="24"/>
-              </w:rPr>
               <w:lastRenderedPageBreak/>
-              <w:t>Imperio Romano son:</w:t>
+              <w:t xml:space="preserve">Los principales </w:t>
+            </w:r>
+            <w:r>
+              <w:rPr>
+                <w:rFonts w:ascii="Times New Roman" w:hAnsi="Times New Roman"/>
+                <w:b/>
+                <w:noProof w:val="0"/>
+                <w:sz w:val="24"/>
+              </w:rPr>
+              <w:t>pueblos germánicos</w:t>
+            </w:r>
+            <w:r>
+              <w:rPr>
+                <w:rFonts w:ascii="Times New Roman" w:hAnsi="Times New Roman"/>
+                <w:noProof w:val="0"/>
+                <w:sz w:val="24"/>
+              </w:rPr>
+              <w:t xml:space="preserve"> que se establecen en el Imperio Romano son:</w:t>
             </w:r>
           </w:p>
           <w:p>
@@ -2609,6 +2820,7 @@
                 <w:noProof w:val="0"/>
                 <w:sz w:val="24"/>
               </w:rPr>
+              <w:lastRenderedPageBreak/>
               <w:t>5.</w:t>
             </w:r>
             <w:r>
@@ -2617,16 +2829,7 @@
                 <w:noProof w:val="0"/>
                 <w:sz w:val="24"/>
               </w:rPr>
-              <w:t xml:space="preserve"> Divide el eje en intervalos de igual tamaño. Para ello traza </w:t>
-            </w:r>
-            <w:r>
-              <w:rPr>
-                <w:rFonts w:ascii="Times New Roman" w:hAnsi="Times New Roman"/>
-                <w:noProof w:val="0"/>
-                <w:sz w:val="24"/>
-              </w:rPr>
-              <w:lastRenderedPageBreak/>
-              <w:t>líneas perpendiculares a las dibujadas en primer lugar.</w:t>
+              <w:t xml:space="preserve"> Divide el eje en intervalos de igual tamaño. Para ello traza líneas perpendiculares a las dibujadas en primer lugar.</w:t>
             </w:r>
           </w:p>
           <w:p>
@@ -2890,7 +3093,24 @@
           <w:noProof w:val="0"/>
           <w:sz w:val="24"/>
         </w:rPr>
-        <w:t xml:space="preserve">Las guerras internas en defensa de sus fronteras y el deterioro de las condiciones de vida habían dejado al Imperio sin mano de obra esclava, quienes garantizaban la producción agrícola, la explotación de las minas y la elaboración de cientos de productos necesarios para la vida cotidiana del Imperio; lo que generó una disminución significativa del comercio y por ende carestía económica. A su vez, el Estado necesitaba poder mantener sus ingresos para sostener al Imperio; de manera que su solución fue entonces aumentar los impuestos. </w:t>
+        <w:t xml:space="preserve">Las guerras internas en defensa de sus fronteras y el deterioro de las condiciones de vida habían dejado al Imperio sin mano de obra esclava, quienes garantizaban la producción agrícola, la explotación de las minas y la elaboración de cientos de productos necesarios para la vida cotidiana del Imperio; lo que generó una disminución significativa del comercio y por ende carestía económica. A su vez, el Estado necesitaba poder mantener sus ingresos para sostener al Imperio; de manera que su solución fue entonces </w:t>
+      </w:r>
+      <w:r>
+        <w:rPr>
+          <w:rFonts w:ascii="Times New Roman" w:hAnsi="Times New Roman"/>
+          <w:b/>
+          <w:noProof w:val="0"/>
+          <w:sz w:val="24"/>
+        </w:rPr>
+        <w:t>aumentar los impuestos</w:t>
+      </w:r>
+      <w:r>
+        <w:rPr>
+          <w:rFonts w:ascii="Times New Roman" w:hAnsi="Times New Roman"/>
+          <w:noProof w:val="0"/>
+          <w:sz w:val="24"/>
+        </w:rPr>
+        <w:t xml:space="preserve">. </w:t>
       </w:r>
     </w:p>
     <w:p>
@@ -3012,7 +3232,6 @@
           <w:noProof w:val="0"/>
           <w:sz w:val="24"/>
         </w:rPr>
-        <w:lastRenderedPageBreak/>
         <w:t xml:space="preserve">El Imperio Romano se había caracterizado por una fuerte centralización del Estado, pero el emperador Diocleciano al final de su gobierno (284 d.C. - 305 d.C.) impuso como modelo una tetrarquía, esto significaba que se le confiaba el gobierno a dos ‘augustos’, que a su vez estaban apoyados por dos ‘césares’ que los sucederían en su momento, de modo que se garantizara un cambio pacífico de gobernante. </w:t>
       </w:r>
     </w:p>
@@ -3091,7 +3310,24 @@
           <w:noProof w:val="0"/>
           <w:sz w:val="24"/>
         </w:rPr>
-        <w:t>Con la muerte de Constantino (327 d.C.) el Imperio entró nuevamente en un periodo de guerras por la sucesión. Luego de años de conflicto y después de dos emperadores, Constantino II (353 d.C. - 361 d.C.) y Giuliano (361 d.C. - 363 d.C.) fueron, sucesivamente, proclamados emperadores, hombres que pertenecían al Ejército. La razón, cabe señalar, eran las invasiones germánicas que se hacían imparables por la expansión de los hunos. Entre el 379 d.C. y el 395 d.C. gobernó Teodosio quien antes de morir dividió el gobierno del Imperio entre sus hijos y al hacerlo estableció dos capitales, una en el occidente, Roma, y otra en el oriente, Constantinopla. Después de esta estrategia el Imperio no volvió a ser uno, y su ocaso se precipitó en el 476 d.C., cuando pueblos germanos cruzaron sus fronteras y derrocaron al último emperador de Roma.</w:t>
+        <w:t xml:space="preserve">Con la muerte de Constantino (327 d.C.) el Imperio entró nuevamente en un periodo de guerras por la </w:t>
+      </w:r>
+      <w:r>
+        <w:rPr>
+          <w:rFonts w:ascii="Times New Roman" w:hAnsi="Times New Roman"/>
+          <w:b/>
+          <w:noProof w:val="0"/>
+          <w:sz w:val="24"/>
+        </w:rPr>
+        <w:t>sucesión</w:t>
+      </w:r>
+      <w:r>
+        <w:rPr>
+          <w:rFonts w:ascii="Times New Roman" w:hAnsi="Times New Roman"/>
+          <w:noProof w:val="0"/>
+          <w:sz w:val="24"/>
+        </w:rPr>
+        <w:t>. Luego de años de conflicto y después de dos emperadores, Constantino II (353 d.C. - 361 d.C.) y Giuliano (361 d.C. - 363 d.C.) fueron, sucesivamente, proclamados emperadores, hombres que pertenecían al Ejército. La razón, cabe señalar, eran las invasiones germánicas que se hacían imparables por la expansión de los hunos. Entre el 379 d.C. y el 395 d.C. gobernó Teodosio quien antes de morir dividió el gobierno del Imperio entre sus hijos y al hacerlo estableció dos capitales, una en el occidente, Roma, y otra en el oriente, Constantinopla. Después de esta estrategia el Imperio no volvió a ser uno, y su ocaso se precipitó en el 476 d.C., cuando pueblos germanos cruzaron sus fronteras y derrocaron al último emperador de Roma.</w:t>
       </w:r>
     </w:p>
     <w:p>
@@ -3296,7 +3532,6 @@
           <w:noProof w:val="0"/>
           <w:sz w:val="24"/>
         </w:rPr>
-        <w:lastRenderedPageBreak/>
         <w:t xml:space="preserve">Actividades para consolidar lo que has aprendido en esta sección. </w:t>
       </w:r>
     </w:p>
@@ -3812,59 +4047,161 @@
           <w:noProof w:val="0"/>
           <w:sz w:val="24"/>
         </w:rPr>
-        <w:t>Teodosio, emperador del Imperio Romano entre el 379 d.C. y el 395 d.C., antes de morir dividió al Imperio entre sus hijos y al hacerlo estableció dos capitales, una en el occidente, Roma, y otra en el oriente, Constantinopla o Bizancio, antiguo nombre griego dado a la colonia en la que posteriormente se estableció la capital del Imperio Romano de Oriente.</w:t>
-      </w:r>
-    </w:p>
-    <w:p>
-      <w:pPr>
-        <w:rPr>
-          <w:rFonts w:ascii="Times New Roman" w:hAnsi="Times New Roman"/>
-          <w:noProof w:val="0"/>
-          <w:sz w:val="24"/>
-        </w:rPr>
-      </w:pPr>
-    </w:p>
-    <w:p>
-      <w:pPr>
-        <w:rPr>
-          <w:rFonts w:ascii="Times New Roman" w:hAnsi="Times New Roman"/>
-          <w:noProof w:val="0"/>
-          <w:sz w:val="24"/>
-        </w:rPr>
-      </w:pPr>
-      <w:r>
-        <w:rPr>
-          <w:rFonts w:ascii="Times New Roman" w:hAnsi="Times New Roman"/>
-          <w:noProof w:val="0"/>
-          <w:sz w:val="24"/>
-        </w:rPr>
-        <w:t>Mientras Occidente entraba en una profunda crisis económica que se traducía en la desaparición, prácticamente, del comercio y en el regreso a una rudimentaria economía de subsistencia; y en una crisis política que tenía que ver con el desmembramiento del Imperio en infinidad de pequeños reinos romano-germánicos. El Oriente mantenía su unidad política y territorial gracias a una burocracia y a un Ejército eficientes; a que los funcionarios del Estado eran personas idóneas y fieles al emperador; a la conciencia, primero de Constantino y después de Justiniano, de que la estabilidad y la unidad del Imperio de Oriente estaban en íntima relación con la unidad y la estabilidad de la Iglesia católica.</w:t>
-      </w:r>
-    </w:p>
-    <w:p>
-      <w:pPr>
-        <w:rPr>
-          <w:rFonts w:ascii="Times New Roman" w:hAnsi="Times New Roman"/>
-          <w:noProof w:val="0"/>
-          <w:sz w:val="24"/>
-        </w:rPr>
-      </w:pPr>
-    </w:p>
-    <w:p>
-      <w:pPr>
-        <w:rPr>
-          <w:rFonts w:ascii="Times New Roman" w:hAnsi="Times New Roman"/>
-          <w:noProof w:val="0"/>
-          <w:sz w:val="24"/>
-        </w:rPr>
-      </w:pPr>
-      <w:r>
-        <w:rPr>
-          <w:rFonts w:ascii="Times New Roman" w:hAnsi="Times New Roman"/>
-          <w:noProof w:val="0"/>
-          <w:sz w:val="24"/>
-        </w:rPr>
-        <w:t>Por otra parte, la economía del Imperio de Oriente crecía. Su riqueza se hallaba en la actividad agrícola de pequeños y medianos agricultores, y en su intensa actividad comercial con Persia, India y China, entre otros. Esto gracias a su ubicación geográfica que lo hacía estar en el centro del tráfico comercial entre Europa y Asia. Este comercio no se vio afectado por las invasiones bárbaras, por el contrario creció en ese tiempo, al punto que su moneda, el sólido áureo, fue de las más fuertes en la época.</w:t>
+        <w:t xml:space="preserve">Teodosio, emperador del Imperio Romano entre el 379 d.C. y el 395 d.C., antes de morir dividió al Imperio entre sus hijos y al hacerlo estableció dos capitales, una en el occidente, Roma, y otra en el oriente, </w:t>
+      </w:r>
+      <w:r>
+        <w:rPr>
+          <w:rFonts w:ascii="Times New Roman" w:hAnsi="Times New Roman"/>
+          <w:b/>
+          <w:noProof w:val="0"/>
+          <w:sz w:val="24"/>
+        </w:rPr>
+        <w:t>Constantinopla</w:t>
+      </w:r>
+      <w:r>
+        <w:rPr>
+          <w:rFonts w:ascii="Times New Roman" w:hAnsi="Times New Roman"/>
+          <w:noProof w:val="0"/>
+          <w:sz w:val="24"/>
+        </w:rPr>
+        <w:t xml:space="preserve"> o </w:t>
+      </w:r>
+      <w:r>
+        <w:rPr>
+          <w:rFonts w:ascii="Times New Roman" w:hAnsi="Times New Roman"/>
+          <w:b/>
+          <w:noProof w:val="0"/>
+          <w:sz w:val="24"/>
+        </w:rPr>
+        <w:t>Bizancio</w:t>
+      </w:r>
+      <w:r>
+        <w:rPr>
+          <w:rFonts w:ascii="Times New Roman" w:hAnsi="Times New Roman"/>
+          <w:noProof w:val="0"/>
+          <w:sz w:val="24"/>
+        </w:rPr>
+        <w:t>, antiguo nombre griego dado a la colonia en la que posteriormente se estableció la capital del Imperio Romano de Oriente.</w:t>
+      </w:r>
+    </w:p>
+    <w:p>
+      <w:pPr>
+        <w:rPr>
+          <w:rFonts w:ascii="Times New Roman" w:hAnsi="Times New Roman"/>
+          <w:noProof w:val="0"/>
+          <w:sz w:val="24"/>
+        </w:rPr>
+      </w:pPr>
+    </w:p>
+    <w:p>
+      <w:pPr>
+        <w:rPr>
+          <w:rFonts w:ascii="Times New Roman" w:hAnsi="Times New Roman"/>
+          <w:noProof w:val="0"/>
+          <w:sz w:val="24"/>
+        </w:rPr>
+      </w:pPr>
+      <w:r>
+        <w:rPr>
+          <w:rFonts w:ascii="Times New Roman" w:hAnsi="Times New Roman"/>
+          <w:noProof w:val="0"/>
+          <w:sz w:val="24"/>
+        </w:rPr>
+        <w:t xml:space="preserve">Mientras Occidente entraba en una profunda crisis económica que se traducía en la desaparición, prácticamente, del comercio y en el regreso a una rudimentaria economía de subsistencia; y en una crisis política que tenía que ver con el </w:t>
+      </w:r>
+      <w:r>
+        <w:rPr>
+          <w:rFonts w:ascii="Times New Roman" w:hAnsi="Times New Roman"/>
+          <w:b/>
+          <w:noProof w:val="0"/>
+          <w:sz w:val="24"/>
+        </w:rPr>
+        <w:t>desmembramiento del Imperio</w:t>
+      </w:r>
+      <w:r>
+        <w:rPr>
+          <w:rFonts w:ascii="Times New Roman" w:hAnsi="Times New Roman"/>
+          <w:noProof w:val="0"/>
+          <w:sz w:val="24"/>
+        </w:rPr>
+        <w:t xml:space="preserve"> en infinidad de pequeños reinos romano-germánicos. El Oriente mantenía su unidad política y territorial gracias a una burocracia y a un Ejército eficientes; a que los funcionarios del Estado eran personas idóneas y fieles al emperador; a la conciencia, primero de </w:t>
+      </w:r>
+      <w:r>
+        <w:rPr>
+          <w:rFonts w:ascii="Times New Roman" w:hAnsi="Times New Roman"/>
+          <w:b/>
+          <w:noProof w:val="0"/>
+          <w:sz w:val="24"/>
+        </w:rPr>
+        <w:t>Constantino</w:t>
+      </w:r>
+      <w:r>
+        <w:rPr>
+          <w:rFonts w:ascii="Times New Roman" w:hAnsi="Times New Roman"/>
+          <w:noProof w:val="0"/>
+          <w:sz w:val="24"/>
+        </w:rPr>
+        <w:t xml:space="preserve"> y después de </w:t>
+      </w:r>
+      <w:r>
+        <w:rPr>
+          <w:rFonts w:ascii="Times New Roman" w:hAnsi="Times New Roman"/>
+          <w:b/>
+          <w:noProof w:val="0"/>
+          <w:sz w:val="24"/>
+        </w:rPr>
+        <w:t>Justiniano</w:t>
+      </w:r>
+      <w:r>
+        <w:rPr>
+          <w:rFonts w:ascii="Times New Roman" w:hAnsi="Times New Roman"/>
+          <w:noProof w:val="0"/>
+          <w:sz w:val="24"/>
+        </w:rPr>
+        <w:t>, de que la estabilidad y la unidad del Imperio de Oriente estaban en íntima relación con la unidad y la estabilidad de la Iglesia católica.</w:t>
+      </w:r>
+    </w:p>
+    <w:p>
+      <w:pPr>
+        <w:rPr>
+          <w:rFonts w:ascii="Times New Roman" w:hAnsi="Times New Roman"/>
+          <w:noProof w:val="0"/>
+          <w:sz w:val="24"/>
+        </w:rPr>
+      </w:pPr>
+    </w:p>
+    <w:p>
+      <w:pPr>
+        <w:rPr>
+          <w:rFonts w:ascii="Times New Roman" w:hAnsi="Times New Roman"/>
+          <w:noProof w:val="0"/>
+          <w:sz w:val="24"/>
+        </w:rPr>
+      </w:pPr>
+      <w:r>
+        <w:rPr>
+          <w:rFonts w:ascii="Times New Roman" w:hAnsi="Times New Roman"/>
+          <w:noProof w:val="0"/>
+          <w:sz w:val="24"/>
+        </w:rPr>
+        <w:t xml:space="preserve">Por otra parte, la economía del Imperio de Oriente crecía. Su riqueza se hallaba en la actividad agrícola de pequeños y medianos agricultores, y en su intensa actividad comercial con Persia, India y China, entre otros. Esto gracias a su </w:t>
+      </w:r>
+      <w:r>
+        <w:rPr>
+          <w:rFonts w:ascii="Times New Roman" w:hAnsi="Times New Roman"/>
+          <w:b/>
+          <w:noProof w:val="0"/>
+          <w:sz w:val="24"/>
+        </w:rPr>
+        <w:t>ubicación geográfica</w:t>
+      </w:r>
+      <w:r>
+        <w:rPr>
+          <w:rFonts w:ascii="Times New Roman" w:hAnsi="Times New Roman"/>
+          <w:noProof w:val="0"/>
+          <w:sz w:val="24"/>
+        </w:rPr>
+        <w:t xml:space="preserve"> que lo hacía estar en el centro del tráfico comercial entre Europa y Asia. Este comercio no se vio afectado por las invasiones bárbaras, por el contrario creció en ese tiempo, al punto que su moneda, el sólido áureo, fue de las más fuertes en la época.</w:t>
       </w:r>
     </w:p>
     <w:p>
@@ -4250,7 +4587,24 @@
           <w:noProof w:val="0"/>
           <w:sz w:val="24"/>
         </w:rPr>
-        <w:t xml:space="preserve">emperador más importante del Imperio de Oriente, gobernó desde el 527 d.C. hasta su muerte en el 565 d.C. Su importancia radica no en lo prolongado de su gobierno, sino en las tareas que se impuso y cumplió antes de emprender su más importante proyecto, conquistar los territorios que habían sido parte del Imperio de Occidente. </w:t>
+        <w:t xml:space="preserve">emperador más importante del Imperio de Oriente, gobernó desde el 527 d.C. hasta su muerte en el 565 d.C. Su importancia radica no en lo prolongado de su gobierno, sino en las tareas que se impuso y cumplió antes de emprender su más importante proyecto, conquistar los territorios que habían sido parte del </w:t>
+      </w:r>
+      <w:r>
+        <w:rPr>
+          <w:rFonts w:ascii="Times New Roman" w:hAnsi="Times New Roman"/>
+          <w:b/>
+          <w:noProof w:val="0"/>
+          <w:sz w:val="24"/>
+        </w:rPr>
+        <w:t>Imperio de Occidente</w:t>
+      </w:r>
+      <w:r>
+        <w:rPr>
+          <w:rFonts w:ascii="Times New Roman" w:hAnsi="Times New Roman"/>
+          <w:noProof w:val="0"/>
+          <w:sz w:val="24"/>
+        </w:rPr>
+        <w:t xml:space="preserve">. </w:t>
       </w:r>
     </w:p>
     <w:p>
@@ -4282,6 +4636,7 @@
       <w:r>
         <w:rPr>
           <w:rFonts w:ascii="Times New Roman" w:hAnsi="Times New Roman"/>
+          <w:b/>
           <w:noProof w:val="0"/>
           <w:sz w:val="24"/>
         </w:rPr>
@@ -4320,7 +4675,41 @@
           <w:noProof w:val="0"/>
           <w:sz w:val="24"/>
         </w:rPr>
-        <w:t>El segundo de sus grandes proyectos fue reordenar las leyes, así que en el 528 d.C. organizó una comisión de juristas expertos que tendría que examinar todas las normas que estuviesen vigentes, hacer una selección y crear un nuevo código que permitiese administrar justicia sin dificultad.</w:t>
+        <w:t xml:space="preserve">El segundo de sus grandes proyectos fue reordenar las leyes, así que en el 528 d.C. organizó una comisión de </w:t>
+      </w:r>
+      <w:r>
+        <w:rPr>
+          <w:rFonts w:ascii="Times New Roman" w:hAnsi="Times New Roman"/>
+          <w:b/>
+          <w:noProof w:val="0"/>
+          <w:sz w:val="24"/>
+        </w:rPr>
+        <w:t>juristas expertos</w:t>
+      </w:r>
+      <w:r>
+        <w:rPr>
+          <w:rFonts w:ascii="Times New Roman" w:hAnsi="Times New Roman"/>
+          <w:noProof w:val="0"/>
+          <w:sz w:val="24"/>
+        </w:rPr>
+        <w:t xml:space="preserve"> que tendría que examinar todas las normas que estuviesen vigentes, hacer una selección y crear un </w:t>
+      </w:r>
+      <w:r>
+        <w:rPr>
+          <w:rFonts w:ascii="Times New Roman" w:hAnsi="Times New Roman"/>
+          <w:b/>
+          <w:noProof w:val="0"/>
+          <w:sz w:val="24"/>
+        </w:rPr>
+        <w:t>nuevo código</w:t>
+      </w:r>
+      <w:r>
+        <w:rPr>
+          <w:rFonts w:ascii="Times New Roman" w:hAnsi="Times New Roman"/>
+          <w:noProof w:val="0"/>
+          <w:sz w:val="24"/>
+        </w:rPr>
+        <w:t xml:space="preserve"> que permitiese administrar justicia sin dificultad.</w:t>
       </w:r>
     </w:p>
     <w:p>
@@ -4681,7 +5070,24 @@
           <w:noProof w:val="0"/>
           <w:sz w:val="24"/>
         </w:rPr>
-        <w:t xml:space="preserve">La legislación eclesiástica que estableció Justiniano en su momento hizo que el emperador sirviera a la Iglesia, pero a la vez que la Iglesia se sirviera del emperador; con el tiempo esto significó, que los obispos comenzaran a representar al gobierno y a ocuparse de asuntos relacionados con él, llevando a que los obispos se convirtieran en señores feudales. Se establecieron claramente diferencias entre la Iglesia bizantina y la romana, que no estaban relacionadas con los dogmas de fe, y por ello era imposible que permanecieran unidas. </w:t>
+        <w:t xml:space="preserve">La legislación eclesiástica que estableció Justiniano en su momento hizo que el emperador sirviera a la Iglesia, pero a la vez que la Iglesia se sirviera del emperador; con el tiempo esto significó, que los obispos comenzaran a representar al gobierno y a ocuparse de asuntos relacionados con él, llevando a que los obispos se convirtieran en señores feudales. Se establecieron claramente diferencias entre la Iglesia bizantina y la romana, que no estaban relacionadas con los </w:t>
+      </w:r>
+      <w:r>
+        <w:rPr>
+          <w:rFonts w:ascii="Times New Roman" w:hAnsi="Times New Roman"/>
+          <w:b/>
+          <w:noProof w:val="0"/>
+          <w:sz w:val="24"/>
+        </w:rPr>
+        <w:t>dogmas de fe</w:t>
+      </w:r>
+      <w:r>
+        <w:rPr>
+          <w:rFonts w:ascii="Times New Roman" w:hAnsi="Times New Roman"/>
+          <w:noProof w:val="0"/>
+          <w:sz w:val="24"/>
+        </w:rPr>
+        <w:t xml:space="preserve">, y por ello era imposible que permanecieran unidas. </w:t>
       </w:r>
     </w:p>
     <w:p>
@@ -4708,7 +5114,24 @@
           <w:sz w:val="24"/>
         </w:rPr>
         <w:lastRenderedPageBreak/>
-        <w:t>Una de las discrepancias más importantes tenía que ver con que el patriarca de Constantinopla era elegido por el emperador y por él era removido, lo que le daba al gobernante el poder de intervenir en los asuntos de la Iglesia. Algo que era inadmisible para el papa de Roma quien era independiente de cualquier poder político. Pretender entonces que uno de los dos se sometiera al otro y lo reconociera como máximo jerarca de la Iglesia, era simplemente imposible; y a pesar de los esfuerzos que hubo para que la Iglesia no se fracturara, en 1054 esta se dividió en dos, hecho que se conoce como el Cisma de Oriente.</w:t>
+        <w:t xml:space="preserve">Una de las discrepancias más importantes tenía que ver con que el patriarca de Constantinopla era elegido por el emperador y por él era removido, lo que le daba al gobernante el poder de intervenir en los asuntos de la Iglesia. Algo que era inadmisible para el papa de Roma quien era independiente de cualquier poder político. Pretender entonces que uno de los dos se sometiera al otro y lo reconociera como máximo jerarca de la Iglesia, era simplemente imposible; y a pesar de los esfuerzos que hubo para que la Iglesia no se fracturara, en 1054 esta se </w:t>
+      </w:r>
+      <w:r>
+        <w:rPr>
+          <w:rFonts w:ascii="Times New Roman" w:hAnsi="Times New Roman"/>
+          <w:b/>
+          <w:noProof w:val="0"/>
+          <w:sz w:val="24"/>
+        </w:rPr>
+        <w:t>dividió en dos</w:t>
+      </w:r>
+      <w:r>
+        <w:rPr>
+          <w:rFonts w:ascii="Times New Roman" w:hAnsi="Times New Roman"/>
+          <w:noProof w:val="0"/>
+          <w:sz w:val="24"/>
+        </w:rPr>
+        <w:t>, hecho que se conoce como el Cisma de Oriente.</w:t>
       </w:r>
     </w:p>
     <w:p>
@@ -5564,7 +5987,41 @@
           <w:noProof w:val="0"/>
           <w:sz w:val="24"/>
         </w:rPr>
-        <w:t xml:space="preserve">En el siglo VII d.C. apareció en escena un nuevo actor que había estado al margen de lo que ocurría en la Europa Oriental y en el Mediterráneo: el mundo árabe. Haber comenzado a participar en lo que acontecía en Europa, tiene relación con Mahoma y con el islam, puesto que aquel hombre y aquella nueva religión le dieron unidad a clanes y tribus nómadas que con el tiempo formaron un importante imperio que abarcó las tierras de Arabia, Mesopotamia, Asia central, África del Norte y la península Ibérica, influyendo significativamente en la Europa medieval. </w:t>
+        <w:t xml:space="preserve">En el siglo VII d.C. apareció en escena un nuevo actor que había estado al margen de lo que ocurría en la Europa Oriental y en el Mediterráneo: el mundo árabe. Haber comenzado a participar en lo que acontecía en Europa, tiene relación con </w:t>
+      </w:r>
+      <w:r>
+        <w:rPr>
+          <w:rFonts w:ascii="Times New Roman" w:hAnsi="Times New Roman"/>
+          <w:b/>
+          <w:noProof w:val="0"/>
+          <w:sz w:val="24"/>
+        </w:rPr>
+        <w:t xml:space="preserve">Mahoma </w:t>
+      </w:r>
+      <w:r>
+        <w:rPr>
+          <w:rFonts w:ascii="Times New Roman" w:hAnsi="Times New Roman"/>
+          <w:noProof w:val="0"/>
+          <w:sz w:val="24"/>
+        </w:rPr>
+        <w:t xml:space="preserve">y con el </w:t>
+      </w:r>
+      <w:r>
+        <w:rPr>
+          <w:rFonts w:ascii="Times New Roman" w:hAnsi="Times New Roman"/>
+          <w:b/>
+          <w:noProof w:val="0"/>
+          <w:sz w:val="24"/>
+        </w:rPr>
+        <w:t>islam</w:t>
+      </w:r>
+      <w:r>
+        <w:rPr>
+          <w:rFonts w:ascii="Times New Roman" w:hAnsi="Times New Roman"/>
+          <w:noProof w:val="0"/>
+          <w:sz w:val="24"/>
+        </w:rPr>
+        <w:t xml:space="preserve">, puesto que aquel hombre y aquella nueva religión le dieron unidad a clanes y tribus nómadas que con el tiempo formaron un importante imperio que abarcó las tierras de Arabia, Mesopotamia, Asia central, África del Norte y la península Ibérica, influyendo significativamente en la Europa medieval. </w:t>
       </w:r>
     </w:p>
     <w:p>
@@ -6000,7 +6457,24 @@
           <w:noProof w:val="0"/>
           <w:sz w:val="24"/>
         </w:rPr>
-        <w:t>La organización social de esta población móvil se fundaba en los lazos familiares y en la solidaridad que de allí surgía. El núcleo social era pues la familia; el conjunto de familias constituía un clan y varios clanes formaban una tribu. De tal modo que a lo largo y ancho de la península había tribus y cada una de ellas ejercía control en una parte del territorio árabe.</w:t>
+        <w:t xml:space="preserve">La organización social de esta población móvil se fundaba en los lazos familiares y en la solidaridad que de allí surgía. El núcleo social era pues la familia; el conjunto de familias constituía un clan y varios clanes formaban una tribu. De tal modo que a lo largo y ancho de la península había tribus y cada una de ellas ejercía control en una parte del </w:t>
+      </w:r>
+      <w:r>
+        <w:rPr>
+          <w:rFonts w:ascii="Times New Roman" w:hAnsi="Times New Roman"/>
+          <w:b/>
+          <w:noProof w:val="0"/>
+          <w:sz w:val="24"/>
+        </w:rPr>
+        <w:t>territorio árabe</w:t>
+      </w:r>
+      <w:r>
+        <w:rPr>
+          <w:rFonts w:ascii="Times New Roman" w:hAnsi="Times New Roman"/>
+          <w:noProof w:val="0"/>
+          <w:sz w:val="24"/>
+        </w:rPr>
+        <w:t>.</w:t>
       </w:r>
     </w:p>
     <w:p>
@@ -6122,7 +6596,24 @@
           <w:noProof w:val="0"/>
           <w:sz w:val="24"/>
         </w:rPr>
-        <w:t>El islamismo nació en este contexto geográfico y social. Su profeta y fundador, Mahoma (570 d.C. - 632 d.C.) fue un hombre que siendo adolescente se quedó huérfano de padre y madre, y a los 20 años se hizo caravanero y pronto logró un bienestar económico que le permitió dedicarse a la meditación y al estudio de las religiones de su época. En el 610 d.C. –contaba él mismo– como el arcángel Gabriel se le apareció en un sueño y le ordenó predicar la palabra del Dios supremo “Alá, único Dios, creador del mundo, omnipresente y omnisciente”. Después de esta revelación Mahoma se consagró a predicar acerca de la necesidad de ser justos; sobre dejar de estar apegados a las cosas y sobre todo a abandonar el politeísmo.</w:t>
+        <w:t>El islamismo nació en este contexto geográfico y social. Su profeta y fundador, Mahoma (570 d.C. - 632 d.C.) fue un hombre que siendo adolescente se quedó huérfano de padre y madre, y a los 20 años se hizo caravanero y pronto logró un bienestar económico que le permitió dedicarse a la meditación y al estudio de las religiones de su época. En el 610 d.C. –contaba él mismo– como el arcángel Gabriel se le apareció en un sueño y le ordenó predicar la palabra del Dios supremo “</w:t>
+      </w:r>
+      <w:r>
+        <w:rPr>
+          <w:rFonts w:ascii="Times New Roman" w:hAnsi="Times New Roman"/>
+          <w:b/>
+          <w:noProof w:val="0"/>
+          <w:sz w:val="24"/>
+        </w:rPr>
+        <w:t>Alá</w:t>
+      </w:r>
+      <w:r>
+        <w:rPr>
+          <w:rFonts w:ascii="Times New Roman" w:hAnsi="Times New Roman"/>
+          <w:noProof w:val="0"/>
+          <w:sz w:val="24"/>
+        </w:rPr>
+        <w:t>, único Dios, creador del mundo, omnipresente y omnisciente”. Después de esta revelación Mahoma se consagró a predicar acerca de la necesidad de ser justos; sobre dejar de estar apegados a las cosas y sobre todo a abandonar el politeísmo.</w:t>
       </w:r>
     </w:p>
     <w:p>
@@ -6453,7 +6944,24 @@
           <w:noProof w:val="0"/>
           <w:sz w:val="24"/>
         </w:rPr>
-        <w:t>Las personas más humildes de la Meca paulatinamente se sintieron cercanas a sus palabras, no así la clase mercantil a quienes les preocupaba cualquier forma de cambio que pudiese poner en riesgo su bienestar y su poder. Tampoco creyeron en él los sacerdotes que mediaban entre los fieles y la infinidad de dioses en los que se creía en aquel momento, puesto que el planteamiento de un Dios único les haría perder todos sus privilegios y la utilidad económica que resultaba de las ofrendas que los creyentes les confiaban. El clan más importante de La Meca tampoco veía con buenos ojos las cosas que decía aquel nuevo predicador. Pese a todos estos opositores Mahoma continuó predicando. No obstante, una amenaza explícita de muerte lo obligó a salir de la ciudad el 16 de julio del 622 d.C.; desplazamiento este que se conoce con el nombre de hégira (emigración) y se constituyó en el momento que dio inicio al calendario musulmán.</w:t>
+        <w:t xml:space="preserve">Las personas más humildes de la Meca paulatinamente se sintieron cercanas a sus palabras, no así la clase mercantil a quienes les preocupaba cualquier forma de cambio que pudiese poner en riesgo su bienestar y su poder. Tampoco creyeron en él los sacerdotes que mediaban entre los fieles y la infinidad de dioses en los que se creía en aquel momento, puesto que el planteamiento de un Dios único les haría perder todos sus privilegios y la utilidad económica que resultaba de las ofrendas que los creyentes les confiaban. El clan más importante de La Meca tampoco veía con buenos ojos las cosas que decía aquel nuevo predicador. Pese a todos estos opositores Mahoma continuó predicando. No obstante, una amenaza explícita de muerte lo obligó a salir de la ciudad el 16 de julio del 622 d.C.; desplazamiento este que se conoce con el nombre de </w:t>
+      </w:r>
+      <w:r>
+        <w:rPr>
+          <w:rFonts w:ascii="Times New Roman" w:hAnsi="Times New Roman"/>
+          <w:b/>
+          <w:noProof w:val="0"/>
+          <w:sz w:val="24"/>
+        </w:rPr>
+        <w:t xml:space="preserve">hégira </w:t>
+      </w:r>
+      <w:r>
+        <w:rPr>
+          <w:rFonts w:ascii="Times New Roman" w:hAnsi="Times New Roman"/>
+          <w:noProof w:val="0"/>
+          <w:sz w:val="24"/>
+        </w:rPr>
+        <w:t>(emigración) y se constituyó en el momento que dio inicio al calendario musulmán.</w:t>
       </w:r>
     </w:p>
     <w:p>
@@ -7247,7 +7755,24 @@
                 <w:noProof w:val="0"/>
                 <w:sz w:val="24"/>
               </w:rPr>
-              <w:t xml:space="preserve">Cuando aparezcan las páginas del Corán, puede detener el video y preguntar a los </w:t>
+              <w:t xml:space="preserve">Cuando aparezcan las páginas del </w:t>
+            </w:r>
+            <w:r>
+              <w:rPr>
+                <w:rFonts w:ascii="Times New Roman" w:hAnsi="Times New Roman"/>
+                <w:b/>
+                <w:noProof w:val="0"/>
+                <w:sz w:val="24"/>
+              </w:rPr>
+              <w:t>Corán</w:t>
+            </w:r>
+            <w:r>
+              <w:rPr>
+                <w:rFonts w:ascii="Times New Roman" w:hAnsi="Times New Roman"/>
+                <w:noProof w:val="0"/>
+                <w:sz w:val="24"/>
+              </w:rPr>
+              <w:t xml:space="preserve">, puede detener el video y preguntar a los </w:t>
             </w:r>
             <w:r>
               <w:rPr>
@@ -7643,7 +8168,24 @@
                 <w:noProof w:val="0"/>
                 <w:sz w:val="24"/>
               </w:rPr>
-              <w:t>Fue en La Meca donde Mahoma comenzó a difundir el mensaje de Dios y donde pronto consiguió un gran número de seguidores. Sin embargo, las tensiones con las clases dirigentes de la ciudad obligaron a Mahoma a huir hacia Medina (622). Esta huida, conocida como la hégira, fue el inicio del proceso de expansión de la religión islámica.</w:t>
+              <w:t>Fue en La Meca donde Mahoma comenzó a difundir el mensaje de Dios y donde pronto consiguió un gran número de seguidores. Sin embargo, las tensiones con las clases dirigentes de la ciudad obligaron a Mahoma a huir hacia Medina (622). Esta huida, conocida como la </w:t>
+            </w:r>
+            <w:r>
+              <w:rPr>
+                <w:rFonts w:ascii="Times New Roman" w:hAnsi="Times New Roman"/>
+                <w:b/>
+                <w:noProof w:val="0"/>
+                <w:sz w:val="24"/>
+              </w:rPr>
+              <w:t>hégira</w:t>
+            </w:r>
+            <w:r>
+              <w:rPr>
+                <w:rFonts w:ascii="Times New Roman" w:hAnsi="Times New Roman"/>
+                <w:noProof w:val="0"/>
+                <w:sz w:val="24"/>
+              </w:rPr>
+              <w:t>, fue el inicio del proceso de expansión de la religión islámica.</w:t>
             </w:r>
           </w:p>
           <w:p>
@@ -9747,7 +10289,24 @@
           <w:noProof w:val="0"/>
           <w:sz w:val="24"/>
         </w:rPr>
-        <w:t xml:space="preserve">Al morir Mahoma lo sucedieron en la dirección y en el gobierno de los asuntos políticos personas elegidas entre los miembros de su familia. Estos recibieron el título de califa (“vicario del profeta de Dios”) y tenían el deber de proteger a todos los musulmanes. </w:t>
+        <w:t xml:space="preserve">Al morir Mahoma lo sucedieron en la dirección y en el gobierno de los asuntos políticos personas elegidas entre los miembros de su familia. Estos recibieron el título de </w:t>
+      </w:r>
+      <w:r>
+        <w:rPr>
+          <w:rFonts w:ascii="Times New Roman" w:hAnsi="Times New Roman"/>
+          <w:b/>
+          <w:noProof w:val="0"/>
+          <w:sz w:val="24"/>
+        </w:rPr>
+        <w:t xml:space="preserve">califa </w:t>
+      </w:r>
+      <w:r>
+        <w:rPr>
+          <w:rFonts w:ascii="Times New Roman" w:hAnsi="Times New Roman"/>
+          <w:noProof w:val="0"/>
+          <w:sz w:val="24"/>
+        </w:rPr>
+        <w:t xml:space="preserve">(“vicario del profeta de Dios”) y tenían el deber de proteger a todos los musulmanes. </w:t>
       </w:r>
     </w:p>
     <w:p>
@@ -9929,7 +10488,26 @@
                 <w:sz w:val="24"/>
                 <w:lang w:val="es-MX" w:eastAsia="en-US"/>
               </w:rPr>
-              <w:t>El reinado de los primeros califas estuvo marcado por ciertas dificultades, puesto que, por un lado, tuvieron que hacer frente a algunas sublevaciones promovidas por aquellos pueblos que no aceptaban de forma pacífica la autoridad del Califato. Por otro lado, tuvieron que afrontar la persistencia de distintas luchas internas. Mahoma no estableció cómo debía darse su sucesión, lo que provocó frecuentes enfrentamientos por el poder entre las familias más poderosas.</w:t>
+              <w:t xml:space="preserve">El reinado de los primeros califas estuvo marcado por ciertas dificultades, puesto que, por un lado, tuvieron que hacer frente a algunas sublevaciones promovidas por aquellos pueblos que no aceptaban de forma pacífica la autoridad del </w:t>
+            </w:r>
+            <w:r>
+              <w:rPr>
+                <w:rFonts w:ascii="Times New Roman" w:eastAsia="Cambria" w:hAnsi="Times New Roman"/>
+                <w:b/>
+                <w:noProof w:val="0"/>
+                <w:sz w:val="24"/>
+                <w:lang w:val="es-MX" w:eastAsia="en-US"/>
+              </w:rPr>
+              <w:t>Califato</w:t>
+            </w:r>
+            <w:r>
+              <w:rPr>
+                <w:rFonts w:ascii="Times New Roman" w:eastAsia="Cambria" w:hAnsi="Times New Roman"/>
+                <w:noProof w:val="0"/>
+                <w:sz w:val="24"/>
+                <w:lang w:val="es-MX" w:eastAsia="en-US"/>
+              </w:rPr>
+              <w:t>. Por otro lado, tuvieron que afrontar la persistencia de distintas luchas internas. Mahoma no estableció cómo debía darse su sucesión, lo que provocó frecuentes enfrentamientos por el poder entre las familias más poderosas.</w:t>
             </w:r>
           </w:p>
           <w:p>
@@ -10251,7 +10829,56 @@
                 <w:noProof w:val="0"/>
                 <w:sz w:val="24"/>
               </w:rPr>
-              <w:t>Damasco se convirtió en la capital del Imperio islámico durante la época omeya (661-750). En la ciudad se alzaron nuevos edificios como la gran mezquita, en cuyo patio se levanta uno de sus elementos más representativos: la Cúpula del Tesoro, destinada, en principio, a guardar el tesoro real.</w:t>
+              <w:t xml:space="preserve">Damasco se convirtió en la capital del Imperio islámico durante la </w:t>
+            </w:r>
+            <w:r>
+              <w:rPr>
+                <w:rFonts w:ascii="Times New Roman" w:eastAsia="Cambria" w:hAnsi="Times New Roman"/>
+                <w:b/>
+                <w:noProof w:val="0"/>
+                <w:sz w:val="24"/>
+              </w:rPr>
+              <w:t>época omeya</w:t>
+            </w:r>
+            <w:r>
+              <w:rPr>
+                <w:rFonts w:ascii="Times New Roman" w:eastAsia="Cambria" w:hAnsi="Times New Roman"/>
+                <w:noProof w:val="0"/>
+                <w:sz w:val="24"/>
+              </w:rPr>
+              <w:t xml:space="preserve"> (661</w:t>
+            </w:r>
+            <w:r>
+              <w:rPr>
+                <w:rFonts w:ascii="Times New Roman" w:eastAsia="Cambria" w:hAnsi="Times New Roman"/>
+                <w:noProof w:val="0"/>
+                <w:sz w:val="24"/>
+              </w:rPr>
+              <w:t xml:space="preserve"> </w:t>
+            </w:r>
+            <w:r>
+              <w:rPr>
+                <w:rFonts w:ascii="Times New Roman" w:eastAsia="Cambria" w:hAnsi="Times New Roman"/>
+                <w:noProof w:val="0"/>
+                <w:sz w:val="24"/>
+              </w:rPr>
+              <w:t>-</w:t>
+            </w:r>
+            <w:r>
+              <w:rPr>
+                <w:rFonts w:ascii="Times New Roman" w:eastAsia="Cambria" w:hAnsi="Times New Roman"/>
+                <w:noProof w:val="0"/>
+                <w:sz w:val="24"/>
+              </w:rPr>
+              <w:t xml:space="preserve"> </w:t>
+            </w:r>
+            <w:r>
+              <w:rPr>
+                <w:rFonts w:ascii="Times New Roman" w:eastAsia="Cambria" w:hAnsi="Times New Roman"/>
+                <w:noProof w:val="0"/>
+                <w:sz w:val="24"/>
+              </w:rPr>
+              <w:t>750). En la ciudad se alzaron nuevos edificios como la gran mezquita, en cuyo patio se levanta uno de sus elementos más representativos: la Cúpula del Tesoro, destinada, en principio, a guardar el tesoro real.</w:t>
             </w:r>
           </w:p>
         </w:tc>
@@ -11678,7 +12305,24 @@
                 <w:color w:val="000000"/>
                 <w:sz w:val="24"/>
               </w:rPr>
-              <w:t>Ante la invasión árabe, algunos cristianos se refugiaron en las montañas del norte peninsular. Poco a poco, se organizaron en reinos y comenzaron una lucha por la conquista de los territorios andalusíes (llamada "Reconquista" por los historiadores cristianos).</w:t>
+              <w:t xml:space="preserve">Ante la invasión árabe, algunos cristianos se refugiaron en las montañas del norte peninsular. Poco a poco, se organizaron en reinos y comenzaron una lucha por la conquista de los territorios andalusíes (llamada </w:t>
+            </w:r>
+            <w:r>
+              <w:rPr>
+                <w:rFonts w:ascii="Times New Roman" w:eastAsia="Cambria" w:hAnsi="Times New Roman"/>
+                <w:b/>
+                <w:color w:val="000000"/>
+                <w:sz w:val="24"/>
+              </w:rPr>
+              <w:t>"Reconquista"</w:t>
+            </w:r>
+            <w:r>
+              <w:rPr>
+                <w:rFonts w:ascii="Times New Roman" w:eastAsia="Cambria" w:hAnsi="Times New Roman"/>
+                <w:color w:val="000000"/>
+                <w:sz w:val="24"/>
+              </w:rPr>
+              <w:t xml:space="preserve"> por los historiadores cristianos).</w:t>
             </w:r>
           </w:p>
           <w:p>
@@ -12780,6 +13424,7 @@
                 <w:sz w:val="24"/>
               </w:rPr>
             </w:pPr>
+            <w:bookmarkStart w:id="0" w:name="_GoBack"/>
             <w:r>
               <w:rPr>
                 <w:rFonts w:ascii="Times New Roman" w:eastAsia="Cambria" w:hAnsi="Times New Roman"/>
@@ -12788,6 +13433,7 @@
               </w:rPr>
               <w:t>Refuerza tu aprendizaje: la expansión islámica</w:t>
             </w:r>
+            <w:bookmarkEnd w:id="0"/>
           </w:p>
         </w:tc>
       </w:tr>
@@ -13510,7 +14156,24 @@
           <w:sz w:val="24"/>
         </w:rPr>
         <w:lastRenderedPageBreak/>
-        <w:t xml:space="preserve">Carlo. Él continuó gobernando a partir de los dos ejes que habían determinado los gobiernos de su abuelo y de su padre: expandir sus dominios y consolidar la alianza con el papado. En cuanto a la ampliación de su reino Carlo fue sometiendo la parte septentrional y centro-meridional de la Germania, proceso que comenzó en el 772 d.C. y terminó en el 782 d.C. Al mismo tiempo que ocurría esto Carlo también tomó pleno control de Bretaña y Aquitania, y fue más allá de los Pirineos. Ahora bien, en el 778 d.C. él y su ejército fueron abatidos por los musulmanes (batalla de Roncesvalles), pero esto no hizo que Carlo desistiera en su determinación por mantener una continua presión sobre los árabes, así que en el 813 d.C. conquistó lo que luego sería Cataluña, y estableció la ‘marca hispánica’ </w:t>
+        <w:t xml:space="preserve">Carlo. Él continuó gobernando a partir de los dos ejes que habían determinado los gobiernos de su abuelo y de su padre: expandir sus dominios y consolidar la </w:t>
+      </w:r>
+      <w:r>
+        <w:rPr>
+          <w:rFonts w:ascii="Times New Roman" w:hAnsi="Times New Roman"/>
+          <w:b/>
+          <w:noProof w:val="0"/>
+          <w:sz w:val="24"/>
+        </w:rPr>
+        <w:t>alianza con el papado</w:t>
+      </w:r>
+      <w:r>
+        <w:rPr>
+          <w:rFonts w:ascii="Times New Roman" w:hAnsi="Times New Roman"/>
+          <w:noProof w:val="0"/>
+          <w:sz w:val="24"/>
+        </w:rPr>
+        <w:t xml:space="preserve">. En cuanto a la ampliación de su reino Carlo fue sometiendo la parte septentrional y centro-meridional de la Germania, proceso que comenzó en el 772 d.C. y terminó en el 782 d.C. Al mismo tiempo que ocurría esto Carlo también tomó pleno control de Bretaña y Aquitania, y fue más allá de los Pirineos. Ahora bien, en el 778 d.C. él y su ejército fueron abatidos por los musulmanes (batalla de Roncesvalles), pero esto no hizo que Carlo desistiera en su determinación por mantener una continua presión sobre los árabes, así que en el 813 d.C. conquistó lo que luego sería Cataluña, y estableció la ‘marca hispánica’ </w:t>
       </w:r>
       <w:hyperlink r:id="rId17" w:history="1">
         <w:r>
@@ -16927,7 +17590,24 @@
           <w:noProof w:val="0"/>
           <w:sz w:val="24"/>
         </w:rPr>
-        <w:t xml:space="preserve"> experimentaba distintos procesos socioculturales que originaron la aparición de grupos humanos con desiguales niveles de organización. Quizá el cambio más relevante que se dio entre los siglo V y XII fue la sedentarización que experimentaron algunas comunidades, fenómeno que no se extendió a todo el continente, así que en él, para ese tiempo, convivían comunidades nómadas e importantes imperios.</w:t>
+        <w:t xml:space="preserve"> experimentaba distintos procesos socioculturales que originaron la aparición de grupos humanos con desiguales niveles de organización. Quizá el cambio más relevante que se dio entre los siglo V y XII fue la </w:t>
+      </w:r>
+      <w:r>
+        <w:rPr>
+          <w:rFonts w:ascii="Times New Roman" w:hAnsi="Times New Roman"/>
+          <w:b/>
+          <w:noProof w:val="0"/>
+          <w:sz w:val="24"/>
+        </w:rPr>
+        <w:t>sedentarización</w:t>
+      </w:r>
+      <w:r>
+        <w:rPr>
+          <w:rFonts w:ascii="Times New Roman" w:hAnsi="Times New Roman"/>
+          <w:noProof w:val="0"/>
+          <w:sz w:val="24"/>
+        </w:rPr>
+        <w:t xml:space="preserve"> que experimentaron algunas comunidades, fenómeno que no se extendió a todo el continente, así que en él, para ese tiempo, convivían comunidades nómadas e importantes imperios.</w:t>
       </w:r>
     </w:p>
     <w:p>
@@ -17579,7 +18259,16 @@
         </w:tabs>
       </w:pPr>
       <w:r>
-        <w:t xml:space="preserve">En 1062 la capital fue sitiada por los almorávides (monjes-soldados musulmanes provenientes de grupos nómadas del Sahara), pero esta resistió durante 10 años gracias a que, años antes, el Ejército ghanés había crecido llegando a tener cerca de 200.000 hombres de los cuales 40.000 eran diestros arqueros. No obstante, el imperio fue definitivamente ocupado por los almorávides en 1076, quienes provocaron la fractura del imperio, el cual quedó dividido en dos, una parte al norte exclusivamente musulmana y controlada por ellos mismos; y una parte al sur dominada por los </w:t>
+        <w:t>En 1062 la capital fue sitiada por los</w:t>
+      </w:r>
+      <w:r>
+        <w:rPr>
+          <w:b/>
+        </w:rPr>
+        <w:t xml:space="preserve"> almorávides</w:t>
+      </w:r>
+      <w:r>
+        <w:t xml:space="preserve"> (monjes-soldados musulmanes provenientes de grupos nómadas del Sahara), pero esta resistió durante 10 años gracias a que, años antes, el Ejército ghanés había crecido llegando a tener cerca de 200.000 hombres de los cuales 40.000 eran diestros arqueros. No obstante, el imperio fue definitivamente ocupado por los almorávides en 1076, quienes provocaron la fractura del imperio, el cual quedó dividido en dos, una parte al norte exclusivamente musulmana y controlada por ellos mismos; y una parte al sur dominada por los </w:t>
       </w:r>
       <w:proofErr w:type="spellStart"/>
       <w:r>
@@ -18239,7 +18928,24 @@
           <w:noProof w:val="0"/>
           <w:sz w:val="24"/>
         </w:rPr>
-        <w:t xml:space="preserve">, se convirtió en una ciudad árabe y la corte se islamizó. </w:t>
+        <w:t xml:space="preserve">, se convirtió en una ciudad árabe y la </w:t>
+      </w:r>
+      <w:r>
+        <w:rPr>
+          <w:rFonts w:ascii="Times New Roman" w:hAnsi="Times New Roman"/>
+          <w:b/>
+          <w:noProof w:val="0"/>
+          <w:sz w:val="24"/>
+        </w:rPr>
+        <w:t>corte se islamizó</w:t>
+      </w:r>
+      <w:r>
+        <w:rPr>
+          <w:rFonts w:ascii="Times New Roman" w:hAnsi="Times New Roman"/>
+          <w:noProof w:val="0"/>
+          <w:sz w:val="24"/>
+        </w:rPr>
+        <w:t xml:space="preserve">. </w:t>
       </w:r>
     </w:p>
     <w:p>
@@ -18473,7 +19179,24 @@
           <w:noProof w:val="0"/>
           <w:sz w:val="24"/>
         </w:rPr>
-        <w:t xml:space="preserve"> - 1227 d.C.), quien se había hecho jefe de su tribu siendo apenas un niño, logró unificar las diferentes tribus bajo su mando, de tal modo que en 1206 d.C. tomó forma el Estado Mongol. Una vez hecho esto </w:t>
+        <w:t xml:space="preserve"> - 1227 d.C.), quien se había hecho jefe de su tribu siendo </w:t>
+      </w:r>
+      <w:r>
+        <w:rPr>
+          <w:rFonts w:ascii="Times New Roman" w:hAnsi="Times New Roman"/>
+          <w:b/>
+          <w:noProof w:val="0"/>
+          <w:sz w:val="24"/>
+        </w:rPr>
+        <w:t>apenas un niño</w:t>
+      </w:r>
+      <w:r>
+        <w:rPr>
+          <w:rFonts w:ascii="Times New Roman" w:hAnsi="Times New Roman"/>
+          <w:noProof w:val="0"/>
+          <w:sz w:val="24"/>
+        </w:rPr>
+        <w:t xml:space="preserve">, logró unificar las diferentes tribus bajo su mando, de tal modo que en 1206 d.C. tomó forma el Estado Mongol. Una vez hecho esto </w:t>
       </w:r>
       <w:proofErr w:type="spellStart"/>
       <w:r>
@@ -18497,6 +19220,7 @@
       <w:r>
         <w:rPr>
           <w:rFonts w:ascii="Times New Roman" w:hAnsi="Times New Roman"/>
+          <w:b/>
           <w:noProof w:val="0"/>
           <w:sz w:val="24"/>
         </w:rPr>
@@ -18506,10 +19230,19 @@
       <w:r>
         <w:rPr>
           <w:rFonts w:ascii="Times New Roman" w:hAnsi="Times New Roman"/>
-          <w:noProof w:val="0"/>
-          <w:sz w:val="24"/>
-        </w:rPr>
-        <w:t xml:space="preserve"> Kan </w:t>
+          <w:b/>
+          <w:noProof w:val="0"/>
+          <w:sz w:val="24"/>
+        </w:rPr>
+        <w:t xml:space="preserve"> Kan</w:t>
+      </w:r>
+      <w:r>
+        <w:rPr>
+          <w:rFonts w:ascii="Times New Roman" w:hAnsi="Times New Roman"/>
+          <w:noProof w:val="0"/>
+          <w:sz w:val="24"/>
+        </w:rPr>
+        <w:t xml:space="preserve"> </w:t>
       </w:r>
       <w:hyperlink r:id="rId25" w:history="1">
         <w:r>
@@ -18990,7 +19723,24 @@
           <w:noProof w:val="0"/>
           <w:sz w:val="24"/>
         </w:rPr>
-        <w:t xml:space="preserve"> la unidad que hacía poco se había alcanzado se vio amenazada por pueblos nómadas que conquistaron las capitales de Luoyang y </w:t>
+        <w:t xml:space="preserve"> la unidad que hacía poco se había alcanzado se vio amenazada por pueblos </w:t>
+      </w:r>
+      <w:r>
+        <w:rPr>
+          <w:rFonts w:ascii="Times New Roman" w:hAnsi="Times New Roman"/>
+          <w:b/>
+          <w:noProof w:val="0"/>
+          <w:sz w:val="24"/>
+        </w:rPr>
+        <w:t>nómadas</w:t>
+      </w:r>
+      <w:r>
+        <w:rPr>
+          <w:rFonts w:ascii="Times New Roman" w:hAnsi="Times New Roman"/>
+          <w:noProof w:val="0"/>
+          <w:sz w:val="24"/>
+        </w:rPr>
+        <w:t xml:space="preserve"> que conquistaron las capitales de Luoyang y </w:t>
       </w:r>
       <w:proofErr w:type="spellStart"/>
       <w:r>
@@ -19270,7 +20020,24 @@
                 <w:color w:val="000000"/>
                 <w:sz w:val="24"/>
               </w:rPr>
-              <w:t>China en la época Ming. La constante amenaza exterior ejercida sobre este país llevó a la construcción de la Gran Muralla, una de las obras de carácter militar más imponentes jamás realizadas. Comenzada en el s. V a.C., fue restaurada durante la época Ming para frenar las invasiones mongolas.</w:t>
+              <w:t xml:space="preserve">China en la </w:t>
+            </w:r>
+            <w:r>
+              <w:rPr>
+                <w:rFonts w:ascii="Times New Roman" w:eastAsia="Cambria" w:hAnsi="Times New Roman"/>
+                <w:b/>
+                <w:color w:val="000000"/>
+                <w:sz w:val="24"/>
+              </w:rPr>
+              <w:t>época Ming</w:t>
+            </w:r>
+            <w:r>
+              <w:rPr>
+                <w:rFonts w:ascii="Times New Roman" w:eastAsia="Cambria" w:hAnsi="Times New Roman"/>
+                <w:color w:val="000000"/>
+                <w:sz w:val="24"/>
+              </w:rPr>
+              <w:t>. La constante amenaza exterior ejercida sobre este país llevó a la construcción de la Gran Muralla, una de las obras de carácter militar más imponentes jamás realizadas. Comenzada en el s. V a.C., fue restaurada durante la época Ming para frenar las invasiones mongolas.</w:t>
             </w:r>
           </w:p>
         </w:tc>
@@ -21135,7 +21902,7 @@
         <w:rFonts w:ascii="Times New Roman" w:hAnsi="Times New Roman"/>
         <w:sz w:val="20"/>
       </w:rPr>
-      <w:t>38</w:t>
+      <w:t>29</w:t>
     </w:r>
     <w:r>
       <w:rPr>
@@ -21208,7 +21975,7 @@
   <w:abstractNum w:abstractNumId="0">
     <w:nsid w:val="FFFFFF1D"/>
     <w:multiLevelType w:val="multilevel"/>
-    <w:tmpl w:val="3D72CC8A"/>
+    <w:tmpl w:val="917A9152"/>
     <w:lvl w:ilvl="0">
       <w:start w:val="1"/>
       <w:numFmt w:val="bullet"/>
@@ -21349,7 +22116,7 @@
     <w:nsid w:val="028C5368"/>
     <w:multiLevelType w:val="hybridMultilevel"/>
     <w:tmpl w:val="1988CD84"/>
-    <w:lvl w:ilvl="0">
+    <w:lvl w:ilvl="0" w:tplc="F8D4A544">
       <w:start w:val="1"/>
       <w:numFmt w:val="bullet"/>
       <w:lvlText w:val=""/>
@@ -21362,7 +22129,7 @@
         <w:color w:val="auto"/>
       </w:rPr>
     </w:lvl>
-    <w:lvl w:ilvl="1" w:tentative="1">
+    <w:lvl w:ilvl="1" w:tplc="9A844018" w:tentative="1">
       <w:start w:val="1"/>
       <w:numFmt w:val="bullet"/>
       <w:lvlText w:val="o"/>
@@ -21374,7 +22141,7 @@
         <w:rFonts w:ascii="Courier New" w:hAnsi="Courier New" w:hint="default"/>
       </w:rPr>
     </w:lvl>
-    <w:lvl w:ilvl="2" w:tentative="1">
+    <w:lvl w:ilvl="2" w:tplc="381E3258" w:tentative="1">
       <w:start w:val="1"/>
       <w:numFmt w:val="bullet"/>
       <w:lvlText w:val=""/>
@@ -21386,7 +22153,7 @@
         <w:rFonts w:ascii="Wingdings" w:hAnsi="Wingdings" w:hint="default"/>
       </w:rPr>
     </w:lvl>
-    <w:lvl w:ilvl="3" w:tentative="1">
+    <w:lvl w:ilvl="3" w:tplc="D5FE0028" w:tentative="1">
       <w:start w:val="1"/>
       <w:numFmt w:val="bullet"/>
       <w:lvlText w:val=""/>
@@ -21398,7 +22165,7 @@
         <w:rFonts w:ascii="Symbol" w:hAnsi="Symbol" w:hint="default"/>
       </w:rPr>
     </w:lvl>
-    <w:lvl w:ilvl="4" w:tentative="1">
+    <w:lvl w:ilvl="4" w:tplc="57BC3604" w:tentative="1">
       <w:start w:val="1"/>
       <w:numFmt w:val="bullet"/>
       <w:lvlText w:val="o"/>
@@ -21410,7 +22177,7 @@
         <w:rFonts w:ascii="Courier New" w:hAnsi="Courier New" w:hint="default"/>
       </w:rPr>
     </w:lvl>
-    <w:lvl w:ilvl="5" w:tentative="1">
+    <w:lvl w:ilvl="5" w:tplc="8F7AD08A" w:tentative="1">
       <w:start w:val="1"/>
       <w:numFmt w:val="bullet"/>
       <w:lvlText w:val=""/>
@@ -21422,7 +22189,7 @@
         <w:rFonts w:ascii="Wingdings" w:hAnsi="Wingdings" w:hint="default"/>
       </w:rPr>
     </w:lvl>
-    <w:lvl w:ilvl="6" w:tentative="1">
+    <w:lvl w:ilvl="6" w:tplc="D0666908" w:tentative="1">
       <w:start w:val="1"/>
       <w:numFmt w:val="bullet"/>
       <w:lvlText w:val=""/>
@@ -21434,7 +22201,7 @@
         <w:rFonts w:ascii="Symbol" w:hAnsi="Symbol" w:hint="default"/>
       </w:rPr>
     </w:lvl>
-    <w:lvl w:ilvl="7" w:tentative="1">
+    <w:lvl w:ilvl="7" w:tplc="C9680E5E" w:tentative="1">
       <w:start w:val="1"/>
       <w:numFmt w:val="bullet"/>
       <w:lvlText w:val="o"/>
@@ -21446,7 +22213,7 @@
         <w:rFonts w:ascii="Courier New" w:hAnsi="Courier New" w:hint="default"/>
       </w:rPr>
     </w:lvl>
-    <w:lvl w:ilvl="8" w:tentative="1">
+    <w:lvl w:ilvl="8" w:tplc="ADFC41F6" w:tentative="1">
       <w:start w:val="1"/>
       <w:numFmt w:val="bullet"/>
       <w:lvlText w:val=""/>
@@ -21612,7 +22379,7 @@
     <w:nsid w:val="1742713E"/>
     <w:multiLevelType w:val="hybridMultilevel"/>
     <w:tmpl w:val="D09C7480"/>
-    <w:lvl w:ilvl="0">
+    <w:lvl w:ilvl="0" w:tplc="BE08B4E4">
       <w:start w:val="1"/>
       <w:numFmt w:val="bullet"/>
       <w:lvlText w:val=""/>
@@ -21625,7 +22392,7 @@
         <w:color w:val="auto"/>
       </w:rPr>
     </w:lvl>
-    <w:lvl w:ilvl="1">
+    <w:lvl w:ilvl="1" w:tplc="10DE5E0A">
       <w:numFmt w:val="bullet"/>
       <w:lvlText w:val="-"/>
       <w:lvlJc w:val="left"/>
@@ -21636,7 +22403,7 @@
         <w:rFonts w:ascii="Arial" w:eastAsia="MS Mincho" w:hAnsi="Arial" w:cs="Times New Roman" w:hint="default"/>
       </w:rPr>
     </w:lvl>
-    <w:lvl w:ilvl="2" w:tentative="1">
+    <w:lvl w:ilvl="2" w:tplc="28CA2B88" w:tentative="1">
       <w:start w:val="1"/>
       <w:numFmt w:val="bullet"/>
       <w:lvlText w:val=""/>
@@ -21648,7 +22415,7 @@
         <w:rFonts w:ascii="Wingdings" w:hAnsi="Wingdings" w:hint="default"/>
       </w:rPr>
     </w:lvl>
-    <w:lvl w:ilvl="3" w:tentative="1">
+    <w:lvl w:ilvl="3" w:tplc="5A922716" w:tentative="1">
       <w:start w:val="1"/>
       <w:numFmt w:val="bullet"/>
       <w:lvlText w:val=""/>
@@ -21660,7 +22427,7 @@
         <w:rFonts w:ascii="Symbol" w:hAnsi="Symbol" w:hint="default"/>
       </w:rPr>
     </w:lvl>
-    <w:lvl w:ilvl="4" w:tentative="1">
+    <w:lvl w:ilvl="4" w:tplc="C47EC7FA" w:tentative="1">
       <w:start w:val="1"/>
       <w:numFmt w:val="bullet"/>
       <w:lvlText w:val="o"/>
@@ -21672,7 +22439,7 @@
         <w:rFonts w:ascii="Courier New" w:hAnsi="Courier New" w:hint="default"/>
       </w:rPr>
     </w:lvl>
-    <w:lvl w:ilvl="5" w:tentative="1">
+    <w:lvl w:ilvl="5" w:tplc="55249F1A" w:tentative="1">
       <w:start w:val="1"/>
       <w:numFmt w:val="bullet"/>
       <w:lvlText w:val=""/>
@@ -21684,7 +22451,7 @@
         <w:rFonts w:ascii="Wingdings" w:hAnsi="Wingdings" w:hint="default"/>
       </w:rPr>
     </w:lvl>
-    <w:lvl w:ilvl="6" w:tentative="1">
+    <w:lvl w:ilvl="6" w:tplc="182C98AE" w:tentative="1">
       <w:start w:val="1"/>
       <w:numFmt w:val="bullet"/>
       <w:lvlText w:val=""/>
@@ -21696,7 +22463,7 @@
         <w:rFonts w:ascii="Symbol" w:hAnsi="Symbol" w:hint="default"/>
       </w:rPr>
     </w:lvl>
-    <w:lvl w:ilvl="7" w:tentative="1">
+    <w:lvl w:ilvl="7" w:tplc="F49ED624" w:tentative="1">
       <w:start w:val="1"/>
       <w:numFmt w:val="bullet"/>
       <w:lvlText w:val="o"/>
@@ -21708,7 +22475,7 @@
         <w:rFonts w:ascii="Courier New" w:hAnsi="Courier New" w:hint="default"/>
       </w:rPr>
     </w:lvl>
-    <w:lvl w:ilvl="8" w:tentative="1">
+    <w:lvl w:ilvl="8" w:tplc="9C9A377A" w:tentative="1">
       <w:start w:val="1"/>
       <w:numFmt w:val="bullet"/>
       <w:lvlText w:val=""/>
@@ -21725,7 +22492,7 @@
     <w:nsid w:val="210D2E52"/>
     <w:multiLevelType w:val="hybridMultilevel"/>
     <w:tmpl w:val="EA52D3F8"/>
-    <w:lvl w:ilvl="0">
+    <w:lvl w:ilvl="0" w:tplc="F4285338">
       <w:start w:val="1"/>
       <w:numFmt w:val="bullet"/>
       <w:lvlText w:val=""/>
@@ -21737,7 +22504,7 @@
         <w:rFonts w:ascii="Symbol" w:hAnsi="Symbol" w:hint="default"/>
       </w:rPr>
     </w:lvl>
-    <w:lvl w:ilvl="1" w:tentative="1">
+    <w:lvl w:ilvl="1" w:tplc="FC6C4CEC" w:tentative="1">
       <w:start w:val="1"/>
       <w:numFmt w:val="bullet"/>
       <w:lvlText w:val="o"/>
@@ -21749,7 +22516,7 @@
         <w:rFonts w:ascii="Courier New" w:hAnsi="Courier New" w:hint="default"/>
       </w:rPr>
     </w:lvl>
-    <w:lvl w:ilvl="2" w:tentative="1">
+    <w:lvl w:ilvl="2" w:tplc="7D9E7E06" w:tentative="1">
       <w:start w:val="1"/>
       <w:numFmt w:val="bullet"/>
       <w:lvlText w:val=""/>
@@ -21761,7 +22528,7 @@
         <w:rFonts w:ascii="Wingdings" w:hAnsi="Wingdings" w:hint="default"/>
       </w:rPr>
     </w:lvl>
-    <w:lvl w:ilvl="3" w:tentative="1">
+    <w:lvl w:ilvl="3" w:tplc="2E2E1966" w:tentative="1">
       <w:start w:val="1"/>
       <w:numFmt w:val="bullet"/>
       <w:lvlText w:val=""/>
@@ -21773,7 +22540,7 @@
         <w:rFonts w:ascii="Symbol" w:hAnsi="Symbol" w:hint="default"/>
       </w:rPr>
     </w:lvl>
-    <w:lvl w:ilvl="4" w:tentative="1">
+    <w:lvl w:ilvl="4" w:tplc="A2620838" w:tentative="1">
       <w:start w:val="1"/>
       <w:numFmt w:val="bullet"/>
       <w:lvlText w:val="o"/>
@@ -21785,7 +22552,7 @@
         <w:rFonts w:ascii="Courier New" w:hAnsi="Courier New" w:hint="default"/>
       </w:rPr>
     </w:lvl>
-    <w:lvl w:ilvl="5" w:tentative="1">
+    <w:lvl w:ilvl="5" w:tplc="CADE2356" w:tentative="1">
       <w:start w:val="1"/>
       <w:numFmt w:val="bullet"/>
       <w:lvlText w:val=""/>
@@ -21797,7 +22564,7 @@
         <w:rFonts w:ascii="Wingdings" w:hAnsi="Wingdings" w:hint="default"/>
       </w:rPr>
     </w:lvl>
-    <w:lvl w:ilvl="6" w:tentative="1">
+    <w:lvl w:ilvl="6" w:tplc="0D98C8E8" w:tentative="1">
       <w:start w:val="1"/>
       <w:numFmt w:val="bullet"/>
       <w:lvlText w:val=""/>
@@ -21809,7 +22576,7 @@
         <w:rFonts w:ascii="Symbol" w:hAnsi="Symbol" w:hint="default"/>
       </w:rPr>
     </w:lvl>
-    <w:lvl w:ilvl="7" w:tentative="1">
+    <w:lvl w:ilvl="7" w:tplc="E6C4745C" w:tentative="1">
       <w:start w:val="1"/>
       <w:numFmt w:val="bullet"/>
       <w:lvlText w:val="o"/>
@@ -21821,7 +22588,7 @@
         <w:rFonts w:ascii="Courier New" w:hAnsi="Courier New" w:hint="default"/>
       </w:rPr>
     </w:lvl>
-    <w:lvl w:ilvl="8" w:tentative="1">
+    <w:lvl w:ilvl="8" w:tplc="8F1C9DB8" w:tentative="1">
       <w:start w:val="1"/>
       <w:numFmt w:val="bullet"/>
       <w:lvlText w:val=""/>
@@ -21838,7 +22605,7 @@
     <w:nsid w:val="27785B53"/>
     <w:multiLevelType w:val="hybridMultilevel"/>
     <w:tmpl w:val="A3C2F5B0"/>
-    <w:lvl w:ilvl="0">
+    <w:lvl w:ilvl="0" w:tplc="7DAE1E0C">
       <w:start w:val="1"/>
       <w:numFmt w:val="bullet"/>
       <w:lvlText w:val=""/>
@@ -21851,7 +22618,7 @@
         <w:color w:val="auto"/>
       </w:rPr>
     </w:lvl>
-    <w:lvl w:ilvl="1">
+    <w:lvl w:ilvl="1" w:tplc="31D2AA5A">
       <w:start w:val="1"/>
       <w:numFmt w:val="bullet"/>
       <w:lvlText w:val="o"/>
@@ -21863,7 +22630,7 @@
         <w:rFonts w:ascii="Courier New" w:hAnsi="Courier New" w:hint="default"/>
       </w:rPr>
     </w:lvl>
-    <w:lvl w:ilvl="2" w:tentative="1">
+    <w:lvl w:ilvl="2" w:tplc="AB4AD006" w:tentative="1">
       <w:start w:val="1"/>
       <w:numFmt w:val="bullet"/>
       <w:lvlText w:val=""/>
@@ -21875,7 +22642,7 @@
         <w:rFonts w:ascii="Wingdings" w:hAnsi="Wingdings" w:hint="default"/>
       </w:rPr>
     </w:lvl>
-    <w:lvl w:ilvl="3" w:tentative="1">
+    <w:lvl w:ilvl="3" w:tplc="22D0CB1C" w:tentative="1">
       <w:start w:val="1"/>
       <w:numFmt w:val="bullet"/>
       <w:lvlText w:val=""/>
@@ -21887,7 +22654,7 @@
         <w:rFonts w:ascii="Symbol" w:hAnsi="Symbol" w:hint="default"/>
       </w:rPr>
     </w:lvl>
-    <w:lvl w:ilvl="4" w:tentative="1">
+    <w:lvl w:ilvl="4" w:tplc="847020C4" w:tentative="1">
       <w:start w:val="1"/>
       <w:numFmt w:val="bullet"/>
       <w:lvlText w:val="o"/>
@@ -21899,7 +22666,7 @@
         <w:rFonts w:ascii="Courier New" w:hAnsi="Courier New" w:hint="default"/>
       </w:rPr>
     </w:lvl>
-    <w:lvl w:ilvl="5" w:tentative="1">
+    <w:lvl w:ilvl="5" w:tplc="6222481C" w:tentative="1">
       <w:start w:val="1"/>
       <w:numFmt w:val="bullet"/>
       <w:lvlText w:val=""/>
@@ -21911,7 +22678,7 @@
         <w:rFonts w:ascii="Wingdings" w:hAnsi="Wingdings" w:hint="default"/>
       </w:rPr>
     </w:lvl>
-    <w:lvl w:ilvl="6" w:tentative="1">
+    <w:lvl w:ilvl="6" w:tplc="D922AAA2" w:tentative="1">
       <w:start w:val="1"/>
       <w:numFmt w:val="bullet"/>
       <w:lvlText w:val=""/>
@@ -21923,7 +22690,7 @@
         <w:rFonts w:ascii="Symbol" w:hAnsi="Symbol" w:hint="default"/>
       </w:rPr>
     </w:lvl>
-    <w:lvl w:ilvl="7" w:tentative="1">
+    <w:lvl w:ilvl="7" w:tplc="8708AB3E" w:tentative="1">
       <w:start w:val="1"/>
       <w:numFmt w:val="bullet"/>
       <w:lvlText w:val="o"/>
@@ -21935,7 +22702,7 @@
         <w:rFonts w:ascii="Courier New" w:hAnsi="Courier New" w:hint="default"/>
       </w:rPr>
     </w:lvl>
-    <w:lvl w:ilvl="8" w:tentative="1">
+    <w:lvl w:ilvl="8" w:tplc="DFDEF142" w:tentative="1">
       <w:start w:val="1"/>
       <w:numFmt w:val="bullet"/>
       <w:lvlText w:val=""/>
@@ -22101,7 +22868,7 @@
     <w:nsid w:val="3C873959"/>
     <w:multiLevelType w:val="hybridMultilevel"/>
     <w:tmpl w:val="2E723522"/>
-    <w:lvl w:ilvl="0">
+    <w:lvl w:ilvl="0" w:tplc="4426F072">
       <w:start w:val="1"/>
       <w:numFmt w:val="bullet"/>
       <w:lvlText w:val=""/>
@@ -22114,7 +22881,7 @@
         <w:color w:val="auto"/>
       </w:rPr>
     </w:lvl>
-    <w:lvl w:ilvl="1" w:tentative="1">
+    <w:lvl w:ilvl="1" w:tplc="EA8472C8" w:tentative="1">
       <w:start w:val="1"/>
       <w:numFmt w:val="bullet"/>
       <w:lvlText w:val="o"/>
@@ -22126,7 +22893,7 @@
         <w:rFonts w:ascii="Courier New" w:hAnsi="Courier New" w:hint="default"/>
       </w:rPr>
     </w:lvl>
-    <w:lvl w:ilvl="2" w:tentative="1">
+    <w:lvl w:ilvl="2" w:tplc="C6148B1C" w:tentative="1">
       <w:start w:val="1"/>
       <w:numFmt w:val="bullet"/>
       <w:lvlText w:val=""/>
@@ -22138,7 +22905,7 @@
         <w:rFonts w:ascii="Wingdings" w:hAnsi="Wingdings" w:hint="default"/>
       </w:rPr>
     </w:lvl>
-    <w:lvl w:ilvl="3" w:tentative="1">
+    <w:lvl w:ilvl="3" w:tplc="497C9FAC" w:tentative="1">
       <w:start w:val="1"/>
       <w:numFmt w:val="bullet"/>
       <w:lvlText w:val=""/>
@@ -22150,7 +22917,7 @@
         <w:rFonts w:ascii="Symbol" w:hAnsi="Symbol" w:hint="default"/>
       </w:rPr>
     </w:lvl>
-    <w:lvl w:ilvl="4" w:tentative="1">
+    <w:lvl w:ilvl="4" w:tplc="395028DA" w:tentative="1">
       <w:start w:val="1"/>
       <w:numFmt w:val="bullet"/>
       <w:lvlText w:val="o"/>
@@ -22162,7 +22929,7 @@
         <w:rFonts w:ascii="Courier New" w:hAnsi="Courier New" w:hint="default"/>
       </w:rPr>
     </w:lvl>
-    <w:lvl w:ilvl="5" w:tentative="1">
+    <w:lvl w:ilvl="5" w:tplc="89DEA0B4" w:tentative="1">
       <w:start w:val="1"/>
       <w:numFmt w:val="bullet"/>
       <w:lvlText w:val=""/>
@@ -22174,7 +22941,7 @@
         <w:rFonts w:ascii="Wingdings" w:hAnsi="Wingdings" w:hint="default"/>
       </w:rPr>
     </w:lvl>
-    <w:lvl w:ilvl="6" w:tentative="1">
+    <w:lvl w:ilvl="6" w:tplc="C32014EE" w:tentative="1">
       <w:start w:val="1"/>
       <w:numFmt w:val="bullet"/>
       <w:lvlText w:val=""/>
@@ -22186,7 +22953,7 @@
         <w:rFonts w:ascii="Symbol" w:hAnsi="Symbol" w:hint="default"/>
       </w:rPr>
     </w:lvl>
-    <w:lvl w:ilvl="7" w:tentative="1">
+    <w:lvl w:ilvl="7" w:tplc="3BB86D6A" w:tentative="1">
       <w:start w:val="1"/>
       <w:numFmt w:val="bullet"/>
       <w:lvlText w:val="o"/>
@@ -22198,7 +22965,7 @@
         <w:rFonts w:ascii="Courier New" w:hAnsi="Courier New" w:hint="default"/>
       </w:rPr>
     </w:lvl>
-    <w:lvl w:ilvl="8" w:tentative="1">
+    <w:lvl w:ilvl="8" w:tplc="EFBC9F22" w:tentative="1">
       <w:start w:val="1"/>
       <w:numFmt w:val="bullet"/>
       <w:lvlText w:val=""/>
@@ -22215,7 +22982,7 @@
     <w:nsid w:val="47E5588A"/>
     <w:multiLevelType w:val="hybridMultilevel"/>
     <w:tmpl w:val="D6DEB1CA"/>
-    <w:lvl w:ilvl="0">
+    <w:lvl w:ilvl="0" w:tplc="F046342E">
       <w:start w:val="1"/>
       <w:numFmt w:val="bullet"/>
       <w:lvlText w:val=""/>
@@ -22228,7 +22995,7 @@
         <w:color w:val="auto"/>
       </w:rPr>
     </w:lvl>
-    <w:lvl w:ilvl="1" w:tentative="1">
+    <w:lvl w:ilvl="1" w:tplc="29E24B3C" w:tentative="1">
       <w:start w:val="1"/>
       <w:numFmt w:val="bullet"/>
       <w:lvlText w:val="o"/>
@@ -22240,7 +23007,7 @@
         <w:rFonts w:ascii="Courier New" w:hAnsi="Courier New" w:hint="default"/>
       </w:rPr>
     </w:lvl>
-    <w:lvl w:ilvl="2" w:tentative="1">
+    <w:lvl w:ilvl="2" w:tplc="8E28FE52" w:tentative="1">
       <w:start w:val="1"/>
       <w:numFmt w:val="bullet"/>
       <w:lvlText w:val=""/>
@@ -22252,7 +23019,7 @@
         <w:rFonts w:ascii="Wingdings" w:hAnsi="Wingdings" w:hint="default"/>
       </w:rPr>
     </w:lvl>
-    <w:lvl w:ilvl="3" w:tentative="1">
+    <w:lvl w:ilvl="3" w:tplc="2222E048" w:tentative="1">
       <w:start w:val="1"/>
       <w:numFmt w:val="bullet"/>
       <w:lvlText w:val=""/>
@@ -22264,7 +23031,7 @@
         <w:rFonts w:ascii="Symbol" w:hAnsi="Symbol" w:hint="default"/>
       </w:rPr>
     </w:lvl>
-    <w:lvl w:ilvl="4" w:tentative="1">
+    <w:lvl w:ilvl="4" w:tplc="AF50090E" w:tentative="1">
       <w:start w:val="1"/>
       <w:numFmt w:val="bullet"/>
       <w:lvlText w:val="o"/>
@@ -22276,7 +23043,7 @@
         <w:rFonts w:ascii="Courier New" w:hAnsi="Courier New" w:hint="default"/>
       </w:rPr>
     </w:lvl>
-    <w:lvl w:ilvl="5" w:tentative="1">
+    <w:lvl w:ilvl="5" w:tplc="B1E0857A" w:tentative="1">
       <w:start w:val="1"/>
       <w:numFmt w:val="bullet"/>
       <w:lvlText w:val=""/>
@@ -22288,7 +23055,7 @@
         <w:rFonts w:ascii="Wingdings" w:hAnsi="Wingdings" w:hint="default"/>
       </w:rPr>
     </w:lvl>
-    <w:lvl w:ilvl="6" w:tentative="1">
+    <w:lvl w:ilvl="6" w:tplc="3BDE19DA" w:tentative="1">
       <w:start w:val="1"/>
       <w:numFmt w:val="bullet"/>
       <w:lvlText w:val=""/>
@@ -22300,7 +23067,7 @@
         <w:rFonts w:ascii="Symbol" w:hAnsi="Symbol" w:hint="default"/>
       </w:rPr>
     </w:lvl>
-    <w:lvl w:ilvl="7" w:tentative="1">
+    <w:lvl w:ilvl="7" w:tplc="38A22E82" w:tentative="1">
       <w:start w:val="1"/>
       <w:numFmt w:val="bullet"/>
       <w:lvlText w:val="o"/>
@@ -22312,7 +23079,7 @@
         <w:rFonts w:ascii="Courier New" w:hAnsi="Courier New" w:hint="default"/>
       </w:rPr>
     </w:lvl>
-    <w:lvl w:ilvl="8" w:tentative="1">
+    <w:lvl w:ilvl="8" w:tplc="A4780AFA" w:tentative="1">
       <w:start w:val="1"/>
       <w:numFmt w:val="bullet"/>
       <w:lvlText w:val=""/>
@@ -22329,7 +23096,7 @@
     <w:nsid w:val="4A4C7D2E"/>
     <w:multiLevelType w:val="hybridMultilevel"/>
     <w:tmpl w:val="B88C737C"/>
-    <w:lvl w:ilvl="0">
+    <w:lvl w:ilvl="0" w:tplc="2E8E4A62">
       <w:start w:val="1"/>
       <w:numFmt w:val="bullet"/>
       <w:lvlText w:val=""/>
@@ -22342,7 +23109,7 @@
         <w:color w:val="auto"/>
       </w:rPr>
     </w:lvl>
-    <w:lvl w:ilvl="1">
+    <w:lvl w:ilvl="1" w:tplc="286AC0E4">
       <w:start w:val="1"/>
       <w:numFmt w:val="bullet"/>
       <w:lvlText w:val="o"/>
@@ -22354,7 +23121,7 @@
         <w:rFonts w:ascii="Courier New" w:hAnsi="Courier New" w:hint="default"/>
       </w:rPr>
     </w:lvl>
-    <w:lvl w:ilvl="2" w:tentative="1">
+    <w:lvl w:ilvl="2" w:tplc="8D86D8B8" w:tentative="1">
       <w:start w:val="1"/>
       <w:numFmt w:val="bullet"/>
       <w:lvlText w:val=""/>
@@ -22366,7 +23133,7 @@
         <w:rFonts w:ascii="Wingdings" w:hAnsi="Wingdings" w:hint="default"/>
       </w:rPr>
     </w:lvl>
-    <w:lvl w:ilvl="3" w:tentative="1">
+    <w:lvl w:ilvl="3" w:tplc="C6983E94" w:tentative="1">
       <w:start w:val="1"/>
       <w:numFmt w:val="bullet"/>
       <w:lvlText w:val=""/>
@@ -22378,7 +23145,7 @@
         <w:rFonts w:ascii="Symbol" w:hAnsi="Symbol" w:hint="default"/>
       </w:rPr>
     </w:lvl>
-    <w:lvl w:ilvl="4" w:tentative="1">
+    <w:lvl w:ilvl="4" w:tplc="FE162624" w:tentative="1">
       <w:start w:val="1"/>
       <w:numFmt w:val="bullet"/>
       <w:lvlText w:val="o"/>
@@ -22390,7 +23157,7 @@
         <w:rFonts w:ascii="Courier New" w:hAnsi="Courier New" w:hint="default"/>
       </w:rPr>
     </w:lvl>
-    <w:lvl w:ilvl="5" w:tentative="1">
+    <w:lvl w:ilvl="5" w:tplc="7C12608A" w:tentative="1">
       <w:start w:val="1"/>
       <w:numFmt w:val="bullet"/>
       <w:lvlText w:val=""/>
@@ -22402,7 +23169,7 @@
         <w:rFonts w:ascii="Wingdings" w:hAnsi="Wingdings" w:hint="default"/>
       </w:rPr>
     </w:lvl>
-    <w:lvl w:ilvl="6" w:tentative="1">
+    <w:lvl w:ilvl="6" w:tplc="0F569240" w:tentative="1">
       <w:start w:val="1"/>
       <w:numFmt w:val="bullet"/>
       <w:lvlText w:val=""/>
@@ -22414,7 +23181,7 @@
         <w:rFonts w:ascii="Symbol" w:hAnsi="Symbol" w:hint="default"/>
       </w:rPr>
     </w:lvl>
-    <w:lvl w:ilvl="7" w:tentative="1">
+    <w:lvl w:ilvl="7" w:tplc="496C2930" w:tentative="1">
       <w:start w:val="1"/>
       <w:numFmt w:val="bullet"/>
       <w:lvlText w:val="o"/>
@@ -22426,7 +23193,7 @@
         <w:rFonts w:ascii="Courier New" w:hAnsi="Courier New" w:hint="default"/>
       </w:rPr>
     </w:lvl>
-    <w:lvl w:ilvl="8" w:tentative="1">
+    <w:lvl w:ilvl="8" w:tplc="81924D52" w:tentative="1">
       <w:start w:val="1"/>
       <w:numFmt w:val="bullet"/>
       <w:lvlText w:val=""/>
@@ -22443,7 +23210,7 @@
     <w:nsid w:val="4BD57FDD"/>
     <w:multiLevelType w:val="hybridMultilevel"/>
     <w:tmpl w:val="493E616E"/>
-    <w:lvl w:ilvl="0">
+    <w:lvl w:ilvl="0" w:tplc="5B2641D6">
       <w:start w:val="1"/>
       <w:numFmt w:val="bullet"/>
       <w:lvlText w:val=""/>
@@ -22456,7 +23223,7 @@
         <w:color w:val="auto"/>
       </w:rPr>
     </w:lvl>
-    <w:lvl w:ilvl="1" w:tentative="1">
+    <w:lvl w:ilvl="1" w:tplc="05E4563E" w:tentative="1">
       <w:start w:val="1"/>
       <w:numFmt w:val="bullet"/>
       <w:lvlText w:val="o"/>
@@ -22468,7 +23235,7 @@
         <w:rFonts w:ascii="Courier New" w:hAnsi="Courier New" w:hint="default"/>
       </w:rPr>
     </w:lvl>
-    <w:lvl w:ilvl="2" w:tentative="1">
+    <w:lvl w:ilvl="2" w:tplc="EB8E53AA" w:tentative="1">
       <w:start w:val="1"/>
       <w:numFmt w:val="bullet"/>
       <w:lvlText w:val=""/>
@@ -22480,7 +23247,7 @@
         <w:rFonts w:ascii="Wingdings" w:hAnsi="Wingdings" w:hint="default"/>
       </w:rPr>
     </w:lvl>
-    <w:lvl w:ilvl="3" w:tentative="1">
+    <w:lvl w:ilvl="3" w:tplc="EFF415B6" w:tentative="1">
       <w:start w:val="1"/>
       <w:numFmt w:val="bullet"/>
       <w:lvlText w:val=""/>
@@ -22492,7 +23259,7 @@
         <w:rFonts w:ascii="Symbol" w:hAnsi="Symbol" w:hint="default"/>
       </w:rPr>
     </w:lvl>
-    <w:lvl w:ilvl="4" w:tentative="1">
+    <w:lvl w:ilvl="4" w:tplc="2ACEAA70" w:tentative="1">
       <w:start w:val="1"/>
       <w:numFmt w:val="bullet"/>
       <w:lvlText w:val="o"/>
@@ -22504,7 +23271,7 @@
         <w:rFonts w:ascii="Courier New" w:hAnsi="Courier New" w:hint="default"/>
       </w:rPr>
     </w:lvl>
-    <w:lvl w:ilvl="5" w:tentative="1">
+    <w:lvl w:ilvl="5" w:tplc="1F0A2CE0" w:tentative="1">
       <w:start w:val="1"/>
       <w:numFmt w:val="bullet"/>
       <w:lvlText w:val=""/>
@@ -22516,7 +23283,7 @@
         <w:rFonts w:ascii="Wingdings" w:hAnsi="Wingdings" w:hint="default"/>
       </w:rPr>
     </w:lvl>
-    <w:lvl w:ilvl="6" w:tentative="1">
+    <w:lvl w:ilvl="6" w:tplc="FF7E220E" w:tentative="1">
       <w:start w:val="1"/>
       <w:numFmt w:val="bullet"/>
       <w:lvlText w:val=""/>
@@ -22528,7 +23295,7 @@
         <w:rFonts w:ascii="Symbol" w:hAnsi="Symbol" w:hint="default"/>
       </w:rPr>
     </w:lvl>
-    <w:lvl w:ilvl="7" w:tentative="1">
+    <w:lvl w:ilvl="7" w:tplc="DE8E88C6" w:tentative="1">
       <w:start w:val="1"/>
       <w:numFmt w:val="bullet"/>
       <w:lvlText w:val="o"/>
@@ -22540,7 +23307,7 @@
         <w:rFonts w:ascii="Courier New" w:hAnsi="Courier New" w:hint="default"/>
       </w:rPr>
     </w:lvl>
-    <w:lvl w:ilvl="8" w:tentative="1">
+    <w:lvl w:ilvl="8" w:tplc="9BB85148" w:tentative="1">
       <w:start w:val="1"/>
       <w:numFmt w:val="bullet"/>
       <w:lvlText w:val=""/>
@@ -22557,7 +23324,7 @@
     <w:nsid w:val="5312235F"/>
     <w:multiLevelType w:val="hybridMultilevel"/>
     <w:tmpl w:val="7A0694E0"/>
-    <w:lvl w:ilvl="0">
+    <w:lvl w:ilvl="0" w:tplc="E35CCC22">
       <w:start w:val="1"/>
       <w:numFmt w:val="bullet"/>
       <w:lvlText w:val=""/>
@@ -22570,7 +23337,7 @@
         <w:color w:val="auto"/>
       </w:rPr>
     </w:lvl>
-    <w:lvl w:ilvl="1" w:tentative="1">
+    <w:lvl w:ilvl="1" w:tplc="EDA8088A" w:tentative="1">
       <w:start w:val="1"/>
       <w:numFmt w:val="bullet"/>
       <w:lvlText w:val="o"/>
@@ -22582,7 +23349,7 @@
         <w:rFonts w:ascii="Courier New" w:hAnsi="Courier New" w:hint="default"/>
       </w:rPr>
     </w:lvl>
-    <w:lvl w:ilvl="2" w:tentative="1">
+    <w:lvl w:ilvl="2" w:tplc="F96AE49E" w:tentative="1">
       <w:start w:val="1"/>
       <w:numFmt w:val="bullet"/>
       <w:lvlText w:val=""/>
@@ -22594,7 +23361,7 @@
         <w:rFonts w:ascii="Wingdings" w:hAnsi="Wingdings" w:hint="default"/>
       </w:rPr>
     </w:lvl>
-    <w:lvl w:ilvl="3" w:tentative="1">
+    <w:lvl w:ilvl="3" w:tplc="15722362" w:tentative="1">
       <w:start w:val="1"/>
       <w:numFmt w:val="bullet"/>
       <w:lvlText w:val=""/>
@@ -22606,7 +23373,7 @@
         <w:rFonts w:ascii="Symbol" w:hAnsi="Symbol" w:hint="default"/>
       </w:rPr>
     </w:lvl>
-    <w:lvl w:ilvl="4" w:tentative="1">
+    <w:lvl w:ilvl="4" w:tplc="D8EED2C0" w:tentative="1">
       <w:start w:val="1"/>
       <w:numFmt w:val="bullet"/>
       <w:lvlText w:val="o"/>
@@ -22618,7 +23385,7 @@
         <w:rFonts w:ascii="Courier New" w:hAnsi="Courier New" w:hint="default"/>
       </w:rPr>
     </w:lvl>
-    <w:lvl w:ilvl="5" w:tentative="1">
+    <w:lvl w:ilvl="5" w:tplc="CF42CFE6" w:tentative="1">
       <w:start w:val="1"/>
       <w:numFmt w:val="bullet"/>
       <w:lvlText w:val=""/>
@@ -22630,7 +23397,7 @@
         <w:rFonts w:ascii="Wingdings" w:hAnsi="Wingdings" w:hint="default"/>
       </w:rPr>
     </w:lvl>
-    <w:lvl w:ilvl="6" w:tentative="1">
+    <w:lvl w:ilvl="6" w:tplc="3624747E" w:tentative="1">
       <w:start w:val="1"/>
       <w:numFmt w:val="bullet"/>
       <w:lvlText w:val=""/>
@@ -22642,7 +23409,7 @@
         <w:rFonts w:ascii="Symbol" w:hAnsi="Symbol" w:hint="default"/>
       </w:rPr>
     </w:lvl>
-    <w:lvl w:ilvl="7" w:tentative="1">
+    <w:lvl w:ilvl="7" w:tplc="AA2CDCD0" w:tentative="1">
       <w:start w:val="1"/>
       <w:numFmt w:val="bullet"/>
       <w:lvlText w:val="o"/>
@@ -22654,7 +23421,7 @@
         <w:rFonts w:ascii="Courier New" w:hAnsi="Courier New" w:hint="default"/>
       </w:rPr>
     </w:lvl>
-    <w:lvl w:ilvl="8" w:tentative="1">
+    <w:lvl w:ilvl="8" w:tplc="9D0EB462" w:tentative="1">
       <w:start w:val="1"/>
       <w:numFmt w:val="bullet"/>
       <w:lvlText w:val=""/>
@@ -22671,7 +23438,7 @@
     <w:nsid w:val="557C35F2"/>
     <w:multiLevelType w:val="hybridMultilevel"/>
     <w:tmpl w:val="91A859D2"/>
-    <w:lvl w:ilvl="0">
+    <w:lvl w:ilvl="0" w:tplc="F36E4652">
       <w:start w:val="1"/>
       <w:numFmt w:val="bullet"/>
       <w:lvlText w:val=""/>
@@ -22684,7 +23451,7 @@
         <w:color w:val="auto"/>
       </w:rPr>
     </w:lvl>
-    <w:lvl w:ilvl="1" w:tentative="1">
+    <w:lvl w:ilvl="1" w:tplc="3C8661B2" w:tentative="1">
       <w:start w:val="1"/>
       <w:numFmt w:val="bullet"/>
       <w:lvlText w:val="o"/>
@@ -22696,7 +23463,7 @@
         <w:rFonts w:ascii="Courier New" w:hAnsi="Courier New" w:hint="default"/>
       </w:rPr>
     </w:lvl>
-    <w:lvl w:ilvl="2" w:tentative="1">
+    <w:lvl w:ilvl="2" w:tplc="5BF68750" w:tentative="1">
       <w:start w:val="1"/>
       <w:numFmt w:val="bullet"/>
       <w:lvlText w:val=""/>
@@ -22708,7 +23475,7 @@
         <w:rFonts w:ascii="Wingdings" w:hAnsi="Wingdings" w:hint="default"/>
       </w:rPr>
     </w:lvl>
-    <w:lvl w:ilvl="3" w:tentative="1">
+    <w:lvl w:ilvl="3" w:tplc="A1EA3E92" w:tentative="1">
       <w:start w:val="1"/>
       <w:numFmt w:val="bullet"/>
       <w:lvlText w:val=""/>
@@ -22720,7 +23487,7 @@
         <w:rFonts w:ascii="Symbol" w:hAnsi="Symbol" w:hint="default"/>
       </w:rPr>
     </w:lvl>
-    <w:lvl w:ilvl="4" w:tentative="1">
+    <w:lvl w:ilvl="4" w:tplc="DE54D5F2" w:tentative="1">
       <w:start w:val="1"/>
       <w:numFmt w:val="bullet"/>
       <w:lvlText w:val="o"/>
@@ -22732,7 +23499,7 @@
         <w:rFonts w:ascii="Courier New" w:hAnsi="Courier New" w:hint="default"/>
       </w:rPr>
     </w:lvl>
-    <w:lvl w:ilvl="5" w:tentative="1">
+    <w:lvl w:ilvl="5" w:tplc="21DC5842" w:tentative="1">
       <w:start w:val="1"/>
       <w:numFmt w:val="bullet"/>
       <w:lvlText w:val=""/>
@@ -22744,7 +23511,7 @@
         <w:rFonts w:ascii="Wingdings" w:hAnsi="Wingdings" w:hint="default"/>
       </w:rPr>
     </w:lvl>
-    <w:lvl w:ilvl="6" w:tentative="1">
+    <w:lvl w:ilvl="6" w:tplc="738097A4" w:tentative="1">
       <w:start w:val="1"/>
       <w:numFmt w:val="bullet"/>
       <w:lvlText w:val=""/>
@@ -22756,7 +23523,7 @@
         <w:rFonts w:ascii="Symbol" w:hAnsi="Symbol" w:hint="default"/>
       </w:rPr>
     </w:lvl>
-    <w:lvl w:ilvl="7" w:tentative="1">
+    <w:lvl w:ilvl="7" w:tplc="FC9443F8" w:tentative="1">
       <w:start w:val="1"/>
       <w:numFmt w:val="bullet"/>
       <w:lvlText w:val="o"/>
@@ -22768,7 +23535,7 @@
         <w:rFonts w:ascii="Courier New" w:hAnsi="Courier New" w:hint="default"/>
       </w:rPr>
     </w:lvl>
-    <w:lvl w:ilvl="8" w:tentative="1">
+    <w:lvl w:ilvl="8" w:tplc="D79C2840" w:tentative="1">
       <w:start w:val="1"/>
       <w:numFmt w:val="bullet"/>
       <w:lvlText w:val=""/>
@@ -22785,7 +23552,7 @@
     <w:nsid w:val="577207C2"/>
     <w:multiLevelType w:val="hybridMultilevel"/>
     <w:tmpl w:val="737864A2"/>
-    <w:lvl w:ilvl="0">
+    <w:lvl w:ilvl="0" w:tplc="3B465E50">
       <w:numFmt w:val="bullet"/>
       <w:lvlText w:val="-"/>
       <w:lvlJc w:val="left"/>
@@ -22796,7 +23563,7 @@
         <w:rFonts w:ascii="Arial" w:eastAsia="MS Mincho" w:hAnsi="Arial" w:cs="Times New Roman" w:hint="default"/>
       </w:rPr>
     </w:lvl>
-    <w:lvl w:ilvl="1" w:tentative="1">
+    <w:lvl w:ilvl="1" w:tplc="A770EFA8" w:tentative="1">
       <w:start w:val="1"/>
       <w:numFmt w:val="bullet"/>
       <w:lvlText w:val="o"/>
@@ -22808,7 +23575,7 @@
         <w:rFonts w:ascii="Courier New" w:hAnsi="Courier New" w:hint="default"/>
       </w:rPr>
     </w:lvl>
-    <w:lvl w:ilvl="2" w:tentative="1">
+    <w:lvl w:ilvl="2" w:tplc="BFC2FD54" w:tentative="1">
       <w:start w:val="1"/>
       <w:numFmt w:val="bullet"/>
       <w:lvlText w:val=""/>
@@ -22820,7 +23587,7 @@
         <w:rFonts w:ascii="Wingdings" w:hAnsi="Wingdings" w:hint="default"/>
       </w:rPr>
     </w:lvl>
-    <w:lvl w:ilvl="3" w:tentative="1">
+    <w:lvl w:ilvl="3" w:tplc="46A8E700" w:tentative="1">
       <w:start w:val="1"/>
       <w:numFmt w:val="bullet"/>
       <w:lvlText w:val=""/>
@@ -22832,7 +23599,7 @@
         <w:rFonts w:ascii="Symbol" w:hAnsi="Symbol" w:hint="default"/>
       </w:rPr>
     </w:lvl>
-    <w:lvl w:ilvl="4" w:tentative="1">
+    <w:lvl w:ilvl="4" w:tplc="8BF47778" w:tentative="1">
       <w:start w:val="1"/>
       <w:numFmt w:val="bullet"/>
       <w:lvlText w:val="o"/>
@@ -22844,7 +23611,7 @@
         <w:rFonts w:ascii="Courier New" w:hAnsi="Courier New" w:hint="default"/>
       </w:rPr>
     </w:lvl>
-    <w:lvl w:ilvl="5" w:tentative="1">
+    <w:lvl w:ilvl="5" w:tplc="C75A798E" w:tentative="1">
       <w:start w:val="1"/>
       <w:numFmt w:val="bullet"/>
       <w:lvlText w:val=""/>
@@ -22856,7 +23623,7 @@
         <w:rFonts w:ascii="Wingdings" w:hAnsi="Wingdings" w:hint="default"/>
       </w:rPr>
     </w:lvl>
-    <w:lvl w:ilvl="6" w:tentative="1">
+    <w:lvl w:ilvl="6" w:tplc="BFB88342" w:tentative="1">
       <w:start w:val="1"/>
       <w:numFmt w:val="bullet"/>
       <w:lvlText w:val=""/>
@@ -22868,7 +23635,7 @@
         <w:rFonts w:ascii="Symbol" w:hAnsi="Symbol" w:hint="default"/>
       </w:rPr>
     </w:lvl>
-    <w:lvl w:ilvl="7" w:tentative="1">
+    <w:lvl w:ilvl="7" w:tplc="E788DBD0" w:tentative="1">
       <w:start w:val="1"/>
       <w:numFmt w:val="bullet"/>
       <w:lvlText w:val="o"/>
@@ -22880,7 +23647,7 @@
         <w:rFonts w:ascii="Courier New" w:hAnsi="Courier New" w:hint="default"/>
       </w:rPr>
     </w:lvl>
-    <w:lvl w:ilvl="8" w:tentative="1">
+    <w:lvl w:ilvl="8" w:tplc="66EABCB6" w:tentative="1">
       <w:start w:val="1"/>
       <w:numFmt w:val="bullet"/>
       <w:lvlText w:val=""/>
@@ -22897,7 +23664,7 @@
     <w:nsid w:val="5E424BEF"/>
     <w:multiLevelType w:val="hybridMultilevel"/>
     <w:tmpl w:val="CEAC573E"/>
-    <w:lvl w:ilvl="0">
+    <w:lvl w:ilvl="0" w:tplc="B4220378">
       <w:start w:val="1"/>
       <w:numFmt w:val="bullet"/>
       <w:lvlText w:val=""/>
@@ -22909,7 +23676,7 @@
         <w:rFonts w:ascii="Symbol" w:hAnsi="Symbol" w:hint="default"/>
       </w:rPr>
     </w:lvl>
-    <w:lvl w:ilvl="1" w:tentative="1">
+    <w:lvl w:ilvl="1" w:tplc="9042C4B8" w:tentative="1">
       <w:start w:val="1"/>
       <w:numFmt w:val="bullet"/>
       <w:lvlText w:val="o"/>
@@ -22921,7 +23688,7 @@
         <w:rFonts w:ascii="Courier New" w:hAnsi="Courier New" w:hint="default"/>
       </w:rPr>
     </w:lvl>
-    <w:lvl w:ilvl="2" w:tentative="1">
+    <w:lvl w:ilvl="2" w:tplc="3CC002E6" w:tentative="1">
       <w:start w:val="1"/>
       <w:numFmt w:val="bullet"/>
       <w:lvlText w:val=""/>
@@ -22933,7 +23700,7 @@
         <w:rFonts w:ascii="Wingdings" w:hAnsi="Wingdings" w:hint="default"/>
       </w:rPr>
     </w:lvl>
-    <w:lvl w:ilvl="3" w:tentative="1">
+    <w:lvl w:ilvl="3" w:tplc="A762025E" w:tentative="1">
       <w:start w:val="1"/>
       <w:numFmt w:val="bullet"/>
       <w:lvlText w:val=""/>
@@ -22945,7 +23712,7 @@
         <w:rFonts w:ascii="Symbol" w:hAnsi="Symbol" w:hint="default"/>
       </w:rPr>
     </w:lvl>
-    <w:lvl w:ilvl="4" w:tentative="1">
+    <w:lvl w:ilvl="4" w:tplc="35369F9E" w:tentative="1">
       <w:start w:val="1"/>
       <w:numFmt w:val="bullet"/>
       <w:lvlText w:val="o"/>
@@ -22957,7 +23724,7 @@
         <w:rFonts w:ascii="Courier New" w:hAnsi="Courier New" w:hint="default"/>
       </w:rPr>
     </w:lvl>
-    <w:lvl w:ilvl="5" w:tentative="1">
+    <w:lvl w:ilvl="5" w:tplc="11E49A84" w:tentative="1">
       <w:start w:val="1"/>
       <w:numFmt w:val="bullet"/>
       <w:lvlText w:val=""/>
@@ -22969,7 +23736,7 @@
         <w:rFonts w:ascii="Wingdings" w:hAnsi="Wingdings" w:hint="default"/>
       </w:rPr>
     </w:lvl>
-    <w:lvl w:ilvl="6" w:tentative="1">
+    <w:lvl w:ilvl="6" w:tplc="3BA6CEF6" w:tentative="1">
       <w:start w:val="1"/>
       <w:numFmt w:val="bullet"/>
       <w:lvlText w:val=""/>
@@ -22981,7 +23748,7 @@
         <w:rFonts w:ascii="Symbol" w:hAnsi="Symbol" w:hint="default"/>
       </w:rPr>
     </w:lvl>
-    <w:lvl w:ilvl="7" w:tentative="1">
+    <w:lvl w:ilvl="7" w:tplc="3474CD2E" w:tentative="1">
       <w:start w:val="1"/>
       <w:numFmt w:val="bullet"/>
       <w:lvlText w:val="o"/>
@@ -22993,7 +23760,7 @@
         <w:rFonts w:ascii="Courier New" w:hAnsi="Courier New" w:hint="default"/>
       </w:rPr>
     </w:lvl>
-    <w:lvl w:ilvl="8" w:tentative="1">
+    <w:lvl w:ilvl="8" w:tplc="EF0658BA" w:tentative="1">
       <w:start w:val="1"/>
       <w:numFmt w:val="bullet"/>
       <w:lvlText w:val=""/>
@@ -23010,7 +23777,7 @@
     <w:nsid w:val="66A9201A"/>
     <w:multiLevelType w:val="hybridMultilevel"/>
     <w:tmpl w:val="D798834E"/>
-    <w:lvl w:ilvl="0">
+    <w:lvl w:ilvl="0" w:tplc="3DC6471E">
       <w:start w:val="1"/>
       <w:numFmt w:val="bullet"/>
       <w:lvlText w:val=""/>
@@ -23023,7 +23790,7 @@
         <w:color w:val="auto"/>
       </w:rPr>
     </w:lvl>
-    <w:lvl w:ilvl="1" w:tentative="1">
+    <w:lvl w:ilvl="1" w:tplc="D408DD94" w:tentative="1">
       <w:start w:val="1"/>
       <w:numFmt w:val="bullet"/>
       <w:lvlText w:val="o"/>
@@ -23035,7 +23802,7 @@
         <w:rFonts w:ascii="Courier New" w:hAnsi="Courier New" w:hint="default"/>
       </w:rPr>
     </w:lvl>
-    <w:lvl w:ilvl="2" w:tentative="1">
+    <w:lvl w:ilvl="2" w:tplc="35069B4C" w:tentative="1">
       <w:start w:val="1"/>
       <w:numFmt w:val="bullet"/>
       <w:lvlText w:val=""/>
@@ -23047,7 +23814,7 @@
         <w:rFonts w:ascii="Wingdings" w:hAnsi="Wingdings" w:hint="default"/>
       </w:rPr>
     </w:lvl>
-    <w:lvl w:ilvl="3" w:tentative="1">
+    <w:lvl w:ilvl="3" w:tplc="27BE2662" w:tentative="1">
       <w:start w:val="1"/>
       <w:numFmt w:val="bullet"/>
       <w:lvlText w:val=""/>
@@ -23059,7 +23826,7 @@
         <w:rFonts w:ascii="Symbol" w:hAnsi="Symbol" w:hint="default"/>
       </w:rPr>
     </w:lvl>
-    <w:lvl w:ilvl="4" w:tentative="1">
+    <w:lvl w:ilvl="4" w:tplc="FBFA2C38" w:tentative="1">
       <w:start w:val="1"/>
       <w:numFmt w:val="bullet"/>
       <w:lvlText w:val="o"/>
@@ -23071,7 +23838,7 @@
         <w:rFonts w:ascii="Courier New" w:hAnsi="Courier New" w:hint="default"/>
       </w:rPr>
     </w:lvl>
-    <w:lvl w:ilvl="5" w:tentative="1">
+    <w:lvl w:ilvl="5" w:tplc="CFE2D09A" w:tentative="1">
       <w:start w:val="1"/>
       <w:numFmt w:val="bullet"/>
       <w:lvlText w:val=""/>
@@ -23083,7 +23850,7 @@
         <w:rFonts w:ascii="Wingdings" w:hAnsi="Wingdings" w:hint="default"/>
       </w:rPr>
     </w:lvl>
-    <w:lvl w:ilvl="6" w:tentative="1">
+    <w:lvl w:ilvl="6" w:tplc="60A2A082" w:tentative="1">
       <w:start w:val="1"/>
       <w:numFmt w:val="bullet"/>
       <w:lvlText w:val=""/>
@@ -23095,7 +23862,7 @@
         <w:rFonts w:ascii="Symbol" w:hAnsi="Symbol" w:hint="default"/>
       </w:rPr>
     </w:lvl>
-    <w:lvl w:ilvl="7" w:tentative="1">
+    <w:lvl w:ilvl="7" w:tplc="1436BC0A" w:tentative="1">
       <w:start w:val="1"/>
       <w:numFmt w:val="bullet"/>
       <w:lvlText w:val="o"/>
@@ -23107,7 +23874,7 @@
         <w:rFonts w:ascii="Courier New" w:hAnsi="Courier New" w:hint="default"/>
       </w:rPr>
     </w:lvl>
-    <w:lvl w:ilvl="8" w:tentative="1">
+    <w:lvl w:ilvl="8" w:tplc="8174BA22" w:tentative="1">
       <w:start w:val="1"/>
       <w:numFmt w:val="bullet"/>
       <w:lvlText w:val=""/>
@@ -23124,7 +23891,7 @@
     <w:nsid w:val="6FA023D2"/>
     <w:multiLevelType w:val="hybridMultilevel"/>
     <w:tmpl w:val="DC10CDBA"/>
-    <w:lvl w:ilvl="0">
+    <w:lvl w:ilvl="0" w:tplc="12F0E366">
       <w:start w:val="1"/>
       <w:numFmt w:val="bullet"/>
       <w:lvlText w:val=""/>
@@ -23136,7 +23903,7 @@
         <w:rFonts w:ascii="Symbol" w:hAnsi="Symbol" w:hint="default"/>
       </w:rPr>
     </w:lvl>
-    <w:lvl w:ilvl="1" w:tentative="1">
+    <w:lvl w:ilvl="1" w:tplc="49106634" w:tentative="1">
       <w:start w:val="1"/>
       <w:numFmt w:val="bullet"/>
       <w:lvlText w:val="o"/>
@@ -23148,7 +23915,7 @@
         <w:rFonts w:ascii="Courier New" w:hAnsi="Courier New" w:hint="default"/>
       </w:rPr>
     </w:lvl>
-    <w:lvl w:ilvl="2" w:tentative="1">
+    <w:lvl w:ilvl="2" w:tplc="5EF089E8" w:tentative="1">
       <w:start w:val="1"/>
       <w:numFmt w:val="bullet"/>
       <w:lvlText w:val=""/>
@@ -23160,7 +23927,7 @@
         <w:rFonts w:ascii="Wingdings" w:hAnsi="Wingdings" w:hint="default"/>
       </w:rPr>
     </w:lvl>
-    <w:lvl w:ilvl="3" w:tentative="1">
+    <w:lvl w:ilvl="3" w:tplc="F12CD2B8" w:tentative="1">
       <w:start w:val="1"/>
       <w:numFmt w:val="bullet"/>
       <w:lvlText w:val=""/>
@@ -23172,7 +23939,7 @@
         <w:rFonts w:ascii="Symbol" w:hAnsi="Symbol" w:hint="default"/>
       </w:rPr>
     </w:lvl>
-    <w:lvl w:ilvl="4" w:tentative="1">
+    <w:lvl w:ilvl="4" w:tplc="7506C2E8" w:tentative="1">
       <w:start w:val="1"/>
       <w:numFmt w:val="bullet"/>
       <w:lvlText w:val="o"/>
@@ -23184,7 +23951,7 @@
         <w:rFonts w:ascii="Courier New" w:hAnsi="Courier New" w:hint="default"/>
       </w:rPr>
     </w:lvl>
-    <w:lvl w:ilvl="5" w:tentative="1">
+    <w:lvl w:ilvl="5" w:tplc="DD92BE5A" w:tentative="1">
       <w:start w:val="1"/>
       <w:numFmt w:val="bullet"/>
       <w:lvlText w:val=""/>
@@ -23196,7 +23963,7 @@
         <w:rFonts w:ascii="Wingdings" w:hAnsi="Wingdings" w:hint="default"/>
       </w:rPr>
     </w:lvl>
-    <w:lvl w:ilvl="6" w:tentative="1">
+    <w:lvl w:ilvl="6" w:tplc="14488986" w:tentative="1">
       <w:start w:val="1"/>
       <w:numFmt w:val="bullet"/>
       <w:lvlText w:val=""/>
@@ -23208,7 +23975,7 @@
         <w:rFonts w:ascii="Symbol" w:hAnsi="Symbol" w:hint="default"/>
       </w:rPr>
     </w:lvl>
-    <w:lvl w:ilvl="7" w:tentative="1">
+    <w:lvl w:ilvl="7" w:tplc="419C55B6" w:tentative="1">
       <w:start w:val="1"/>
       <w:numFmt w:val="bullet"/>
       <w:lvlText w:val="o"/>
@@ -23220,7 +23987,7 @@
         <w:rFonts w:ascii="Courier New" w:hAnsi="Courier New" w:hint="default"/>
       </w:rPr>
     </w:lvl>
-    <w:lvl w:ilvl="8" w:tentative="1">
+    <w:lvl w:ilvl="8" w:tplc="B95EDCA2" w:tentative="1">
       <w:start w:val="1"/>
       <w:numFmt w:val="bullet"/>
       <w:lvlText w:val=""/>
@@ -23386,7 +24153,7 @@
     <w:nsid w:val="7E97307C"/>
     <w:multiLevelType w:val="hybridMultilevel"/>
     <w:tmpl w:val="6C74226C"/>
-    <w:lvl w:ilvl="0">
+    <w:lvl w:ilvl="0" w:tplc="65C84148">
       <w:start w:val="1"/>
       <w:numFmt w:val="bullet"/>
       <w:lvlText w:val=""/>
@@ -23399,7 +24166,7 @@
         <w:color w:val="auto"/>
       </w:rPr>
     </w:lvl>
-    <w:lvl w:ilvl="1" w:tentative="1">
+    <w:lvl w:ilvl="1" w:tplc="BB727A82" w:tentative="1">
       <w:start w:val="1"/>
       <w:numFmt w:val="bullet"/>
       <w:lvlText w:val="o"/>
@@ -23411,7 +24178,7 @@
         <w:rFonts w:ascii="Courier New" w:hAnsi="Courier New" w:hint="default"/>
       </w:rPr>
     </w:lvl>
-    <w:lvl w:ilvl="2" w:tentative="1">
+    <w:lvl w:ilvl="2" w:tplc="54104010" w:tentative="1">
       <w:start w:val="1"/>
       <w:numFmt w:val="bullet"/>
       <w:lvlText w:val=""/>
@@ -23423,7 +24190,7 @@
         <w:rFonts w:ascii="Wingdings" w:hAnsi="Wingdings" w:hint="default"/>
       </w:rPr>
     </w:lvl>
-    <w:lvl w:ilvl="3" w:tentative="1">
+    <w:lvl w:ilvl="3" w:tplc="F52661B0" w:tentative="1">
       <w:start w:val="1"/>
       <w:numFmt w:val="bullet"/>
       <w:lvlText w:val=""/>
@@ -23435,7 +24202,7 @@
         <w:rFonts w:ascii="Symbol" w:hAnsi="Symbol" w:hint="default"/>
       </w:rPr>
     </w:lvl>
-    <w:lvl w:ilvl="4" w:tentative="1">
+    <w:lvl w:ilvl="4" w:tplc="FDAEA6A2" w:tentative="1">
       <w:start w:val="1"/>
       <w:numFmt w:val="bullet"/>
       <w:lvlText w:val="o"/>
@@ -23447,7 +24214,7 @@
         <w:rFonts w:ascii="Courier New" w:hAnsi="Courier New" w:hint="default"/>
       </w:rPr>
     </w:lvl>
-    <w:lvl w:ilvl="5" w:tentative="1">
+    <w:lvl w:ilvl="5" w:tplc="058AF490" w:tentative="1">
       <w:start w:val="1"/>
       <w:numFmt w:val="bullet"/>
       <w:lvlText w:val=""/>
@@ -23459,7 +24226,7 @@
         <w:rFonts w:ascii="Wingdings" w:hAnsi="Wingdings" w:hint="default"/>
       </w:rPr>
     </w:lvl>
-    <w:lvl w:ilvl="6" w:tentative="1">
+    <w:lvl w:ilvl="6" w:tplc="03F42712" w:tentative="1">
       <w:start w:val="1"/>
       <w:numFmt w:val="bullet"/>
       <w:lvlText w:val=""/>
@@ -23471,7 +24238,7 @@
         <w:rFonts w:ascii="Symbol" w:hAnsi="Symbol" w:hint="default"/>
       </w:rPr>
     </w:lvl>
-    <w:lvl w:ilvl="7" w:tentative="1">
+    <w:lvl w:ilvl="7" w:tplc="3C0E4270" w:tentative="1">
       <w:start w:val="1"/>
       <w:numFmt w:val="bullet"/>
       <w:lvlText w:val="o"/>
@@ -23483,7 +24250,7 @@
         <w:rFonts w:ascii="Courier New" w:hAnsi="Courier New" w:hint="default"/>
       </w:rPr>
     </w:lvl>
-    <w:lvl w:ilvl="8" w:tentative="1">
+    <w:lvl w:ilvl="8" w:tplc="3B9A0C3C" w:tentative="1">
       <w:start w:val="1"/>
       <w:numFmt w:val="bullet"/>
       <w:lvlText w:val=""/>
@@ -23783,6 +24550,7 @@
   </w:style>
   <w:style w:type="character" w:default="1" w:styleId="Fuentedeprrafopredeter">
     <w:name w:val="Default Paragraph Font"/>
+    <w:uiPriority w:val="1"/>
     <w:semiHidden/>
     <w:unhideWhenUsed/>
   </w:style>
@@ -23913,7 +24681,6 @@
   <w:style w:type="paragraph" w:styleId="Piedepgina">
     <w:name w:val="footer"/>
     <w:basedOn w:val="Normal"/>
-    <w:semiHidden/>
     <w:unhideWhenUsed/>
     <w:pPr>
       <w:tabs>
@@ -23935,7 +24702,6 @@
   <w:style w:type="paragraph" w:styleId="Encabezado">
     <w:name w:val="header"/>
     <w:basedOn w:val="Normal"/>
-    <w:semiHidden/>
     <w:unhideWhenUsed/>
     <w:pPr>
       <w:tabs>
@@ -24333,6 +25099,7 @@
   </w:style>
   <w:style w:type="character" w:default="1" w:styleId="Fuentedeprrafopredeter">
     <w:name w:val="Default Paragraph Font"/>
+    <w:uiPriority w:val="1"/>
     <w:semiHidden/>
     <w:unhideWhenUsed/>
   </w:style>
@@ -24463,7 +25230,6 @@
   <w:style w:type="paragraph" w:styleId="Piedepgina">
     <w:name w:val="footer"/>
     <w:basedOn w:val="Normal"/>
-    <w:semiHidden/>
     <w:unhideWhenUsed/>
     <w:pPr>
       <w:tabs>
@@ -24485,7 +25251,6 @@
   <w:style w:type="paragraph" w:styleId="Encabezado">
     <w:name w:val="header"/>
     <w:basedOn w:val="Normal"/>
-    <w:semiHidden/>
     <w:unhideWhenUsed/>
     <w:pPr>
       <w:tabs>

</xml_diff>

<commit_message>
Versión final con caja mapa conceptual
</commit_message>
<xml_diff>
--- a/fuentes/contenidos/grado07/guion01/CS_07_01_CO.docx
+++ b/fuentes/contenidos/grado07/guion01/CS_07_01_CO.docx
@@ -4417,29 +4417,13 @@
                 <w:color w:val="FFFFFF"/>
               </w:rPr>
             </w:pPr>
-            <w:commentRangeStart w:id="2"/>
             <w:r>
               <w:rPr>
                 <w:rFonts w:ascii="Times New Roman" w:eastAsia="Cambria" w:hAnsi="Times New Roman"/>
                 <w:b/>
                 <w:color w:val="FFFFFF"/>
               </w:rPr>
-              <w:t>Imagen</w:t>
-            </w:r>
-            <w:commentRangeEnd w:id="2"/>
-            <w:r>
-              <w:rPr>
-                <w:rStyle w:val="Refdecomentario"/>
-              </w:rPr>
-              <w:commentReference w:id="2"/>
-            </w:r>
-            <w:r>
-              <w:rPr>
-                <w:rFonts w:ascii="Times New Roman" w:eastAsia="Cambria" w:hAnsi="Times New Roman"/>
-                <w:b/>
-                <w:color w:val="FFFFFF"/>
-              </w:rPr>
-              <w:t xml:space="preserve"> (fotografía, gráfica o ilustración)</w:t>
+              <w:t>Imagen (fotografía, gráfica o ilustración)</w:t>
             </w:r>
           </w:p>
         </w:tc>
@@ -4940,7 +4924,6 @@
                 <w:sz w:val="24"/>
               </w:rPr>
             </w:pPr>
-            <w:commentRangeStart w:id="3"/>
             <w:r>
               <w:rPr>
                 <w:rFonts w:ascii="Times New Roman" w:eastAsia="Cambria" w:hAnsi="Times New Roman"/>
@@ -4949,13 +4932,6 @@
                 <w:sz w:val="24"/>
               </w:rPr>
               <w:t>Imagen (fotografía, gráfica o ilustración)</w:t>
-            </w:r>
-            <w:commentRangeEnd w:id="3"/>
-            <w:r>
-              <w:rPr>
-                <w:rStyle w:val="Refdecomentario"/>
-              </w:rPr>
-              <w:commentReference w:id="3"/>
             </w:r>
           </w:p>
         </w:tc>
@@ -5918,7 +5894,7 @@
                 <w:sz w:val="24"/>
               </w:rPr>
             </w:pPr>
-            <w:commentRangeStart w:id="4"/>
+            <w:commentRangeStart w:id="2"/>
             <w:r>
               <w:rPr>
                 <w:rFonts w:ascii="Times New Roman" w:eastAsia="Cambria" w:hAnsi="Times New Roman"/>
@@ -5928,12 +5904,12 @@
               </w:rPr>
               <w:t>Cambiar</w:t>
             </w:r>
-            <w:commentRangeEnd w:id="4"/>
+            <w:commentRangeEnd w:id="2"/>
             <w:r>
               <w:rPr>
                 <w:rStyle w:val="Refdecomentario"/>
               </w:rPr>
-              <w:commentReference w:id="4"/>
+              <w:commentReference w:id="2"/>
             </w:r>
             <w:r>
               <w:rPr>
@@ -6028,14 +6004,8 @@
           <w:p>
             <w:pPr>
               <w:pStyle w:val="Textocomentario"/>
-              <w:rPr>
-                <w:highlight w:val="red"/>
-              </w:rPr>
-            </w:pPr>
-            <w:r>
-              <w:rPr>
-                <w:highlight w:val="red"/>
-              </w:rPr>
+            </w:pPr>
+            <w:r>
               <w:t xml:space="preserve">Practica </w:t>
             </w:r>
           </w:p>
@@ -6045,13 +6015,9 @@
                 <w:rFonts w:ascii="Times New Roman" w:eastAsia="Cambria" w:hAnsi="Times New Roman"/>
                 <w:noProof w:val="0"/>
                 <w:sz w:val="24"/>
-                <w:highlight w:val="red"/>
-              </w:rPr>
-            </w:pPr>
-            <w:r>
-              <w:rPr>
-                <w:highlight w:val="red"/>
-              </w:rPr>
+              </w:rPr>
+            </w:pPr>
+            <w:r>
               <w:t>Conoce el Imperio Bizantino</w:t>
             </w:r>
           </w:p>
@@ -6092,13 +6058,9 @@
                 <w:rFonts w:ascii="Times New Roman" w:eastAsia="Cambria" w:hAnsi="Times New Roman"/>
                 <w:noProof w:val="0"/>
                 <w:sz w:val="24"/>
-                <w:highlight w:val="red"/>
-              </w:rPr>
-            </w:pPr>
-            <w:r>
-              <w:rPr>
-                <w:highlight w:val="red"/>
-              </w:rPr>
+              </w:rPr>
+            </w:pPr>
+            <w:r>
               <w:t>Actividad para conocer la historia y rasgos principañes del Imperio Bizantino</w:t>
             </w:r>
           </w:p>
@@ -7237,7 +7199,7 @@
         </w:rPr>
         <w:t xml:space="preserve"> </w:t>
       </w:r>
-      <w:commentRangeStart w:id="5"/>
+      <w:commentRangeStart w:id="3"/>
       <w:r>
         <w:fldChar w:fldCharType="begin"/>
       </w:r>
@@ -7265,12 +7227,12 @@
         </w:rPr>
         <w:fldChar w:fldCharType="end"/>
       </w:r>
-      <w:commentRangeEnd w:id="5"/>
+      <w:commentRangeEnd w:id="3"/>
       <w:r>
         <w:rPr>
           <w:rStyle w:val="Refdecomentario"/>
         </w:rPr>
-        <w:commentReference w:id="5"/>
+        <w:commentReference w:id="3"/>
       </w:r>
       <w:r>
         <w:rPr>
@@ -11269,7 +11231,7 @@
         </w:rPr>
         <w:t>[</w:t>
       </w:r>
-      <w:commentRangeStart w:id="6"/>
+      <w:commentRangeStart w:id="4"/>
       <w:r>
         <w:fldChar w:fldCharType="begin"/>
       </w:r>
@@ -11291,12 +11253,12 @@
         </w:rPr>
         <w:fldChar w:fldCharType="end"/>
       </w:r>
-      <w:commentRangeEnd w:id="6"/>
+      <w:commentRangeEnd w:id="4"/>
       <w:r>
         <w:rPr>
           <w:rStyle w:val="Refdecomentario"/>
         </w:rPr>
-        <w:commentReference w:id="6"/>
+        <w:commentReference w:id="4"/>
       </w:r>
       <w:r>
         <w:rPr>
@@ -11345,7 +11307,7 @@
         </w:rPr>
         <w:t>[</w:t>
       </w:r>
-      <w:commentRangeStart w:id="7"/>
+      <w:commentRangeStart w:id="5"/>
       <w:r>
         <w:fldChar w:fldCharType="begin"/>
       </w:r>
@@ -11367,12 +11329,12 @@
         </w:rPr>
         <w:fldChar w:fldCharType="end"/>
       </w:r>
-      <w:commentRangeEnd w:id="7"/>
+      <w:commentRangeEnd w:id="5"/>
       <w:r>
         <w:rPr>
           <w:rStyle w:val="Refdecomentario"/>
         </w:rPr>
-        <w:commentReference w:id="7"/>
+        <w:commentReference w:id="5"/>
       </w:r>
       <w:r>
         <w:rPr>
@@ -13344,7 +13306,7 @@
         </w:rPr>
         <w:t xml:space="preserve">Se instauró un nuevo sistema de gobierno por el que los califas asumieron el papel de líderes religiosos, militares y políticos, aunque después el poder fue relegado a los visires </w:t>
       </w:r>
-      <w:commentRangeStart w:id="8"/>
+      <w:commentRangeStart w:id="6"/>
       <w:r>
         <w:fldChar w:fldCharType="begin"/>
       </w:r>
@@ -13366,12 +13328,12 @@
         </w:rPr>
         <w:fldChar w:fldCharType="end"/>
       </w:r>
-      <w:commentRangeEnd w:id="8"/>
+      <w:commentRangeEnd w:id="6"/>
       <w:r>
         <w:rPr>
           <w:rStyle w:val="Refdecomentario"/>
         </w:rPr>
-        <w:commentReference w:id="8"/>
+        <w:commentReference w:id="6"/>
       </w:r>
       <w:r>
         <w:rPr>
@@ -14659,7 +14621,7 @@
         </w:rPr>
         <w:t xml:space="preserve">), pero esto no hizo que Carlo desistiera en su determinación por mantener una continua presión sobre los árabes, así que en el 813 d.C. conquistó lo que luego sería Cataluña, y estableció la ‘marca hispánica’ </w:t>
       </w:r>
-      <w:commentRangeStart w:id="9"/>
+      <w:commentRangeStart w:id="7"/>
       <w:r>
         <w:fldChar w:fldCharType="begin"/>
       </w:r>
@@ -14687,12 +14649,12 @@
         </w:rPr>
         <w:fldChar w:fldCharType="end"/>
       </w:r>
-      <w:commentRangeEnd w:id="9"/>
+      <w:commentRangeEnd w:id="7"/>
       <w:r>
         <w:rPr>
           <w:rStyle w:val="Refdecomentario"/>
         </w:rPr>
-        <w:commentReference w:id="9"/>
+        <w:commentReference w:id="7"/>
       </w:r>
       <w:r>
         <w:rPr>
@@ -15725,7 +15687,7 @@
               </w:rPr>
               <w:t xml:space="preserve">(español) </w:t>
             </w:r>
-            <w:commentRangeStart w:id="10"/>
+            <w:commentRangeStart w:id="8"/>
             <w:r>
               <w:fldChar w:fldCharType="begin"/>
             </w:r>
@@ -15755,12 +15717,12 @@
               </w:rPr>
               <w:fldChar w:fldCharType="end"/>
             </w:r>
-            <w:commentRangeEnd w:id="10"/>
+            <w:commentRangeEnd w:id="8"/>
             <w:r>
               <w:rPr>
                 <w:rStyle w:val="Refdecomentario"/>
               </w:rPr>
-              <w:commentReference w:id="10"/>
+              <w:commentReference w:id="8"/>
             </w:r>
             <w:r>
               <w:rPr>
@@ -15835,7 +15797,7 @@
               </w:rPr>
               <w:t xml:space="preserve"> (XI d.C. y XII d.C.) </w:t>
             </w:r>
-            <w:commentRangeStart w:id="11"/>
+            <w:commentRangeStart w:id="9"/>
             <w:r>
               <w:fldChar w:fldCharType="begin"/>
             </w:r>
@@ -15865,12 +15827,12 @@
               </w:rPr>
               <w:fldChar w:fldCharType="end"/>
             </w:r>
-            <w:commentRangeEnd w:id="11"/>
+            <w:commentRangeEnd w:id="9"/>
             <w:r>
               <w:rPr>
                 <w:rStyle w:val="Refdecomentario"/>
               </w:rPr>
-              <w:commentReference w:id="11"/>
+              <w:commentReference w:id="9"/>
             </w:r>
             <w:r>
               <w:rPr>
@@ -17334,12 +17296,146 @@
               </w:rPr>
               <w:t xml:space="preserve">- Reinos Germánicos </w:t>
             </w:r>
+            <w:commentRangeStart w:id="10"/>
+            <w:r>
+              <w:fldChar w:fldCharType="begin"/>
+            </w:r>
+            <w:r>
+              <w:instrText xml:space="preserve"> HYPERLINK "http://aulaplaneta.planetasaber.com/encyclopedia/default.asp?idreg=8675&amp;ruta=Buscador&amp;DATA=w4b%2b4%2fqO8aRCVePM8sIO6vLI%2fMYVJqFBBd0F4CpdeqI%3d" </w:instrText>
+            </w:r>
+            <w:r>
+              <w:fldChar w:fldCharType="separate"/>
+            </w:r>
+            <w:r>
+              <w:rPr>
+                <w:rStyle w:val="Hipervnculo"/>
+                <w:rFonts w:ascii="Times New Roman" w:eastAsia="Cambria" w:hAnsi="Times New Roman"/>
+                <w:sz w:val="24"/>
+              </w:rPr>
+              <w:t>[VER]</w:t>
+            </w:r>
+            <w:r>
+              <w:rPr>
+                <w:rStyle w:val="Hipervnculo"/>
+                <w:rFonts w:ascii="Times New Roman" w:eastAsia="Cambria" w:hAnsi="Times New Roman"/>
+                <w:sz w:val="24"/>
+              </w:rPr>
+              <w:fldChar w:fldCharType="end"/>
+            </w:r>
+            <w:r>
+              <w:rPr>
+                <w:rFonts w:ascii="Times New Roman" w:eastAsia="Cambria" w:hAnsi="Times New Roman"/>
+                <w:color w:val="000000"/>
+                <w:sz w:val="24"/>
+              </w:rPr>
+              <w:t>.</w:t>
+            </w:r>
+            <w:commentRangeEnd w:id="10"/>
+            <w:r>
+              <w:rPr>
+                <w:rStyle w:val="Refdecomentario"/>
+              </w:rPr>
+              <w:commentReference w:id="10"/>
+            </w:r>
+          </w:p>
+          <w:p>
+            <w:pPr>
+              <w:rPr>
+                <w:rFonts w:ascii="Times New Roman" w:eastAsia="Cambria" w:hAnsi="Times New Roman"/>
+                <w:color w:val="000000"/>
+                <w:sz w:val="24"/>
+              </w:rPr>
+            </w:pPr>
+          </w:p>
+          <w:p>
+            <w:pPr>
+              <w:rPr>
+                <w:rFonts w:ascii="Times New Roman" w:eastAsia="Cambria" w:hAnsi="Times New Roman"/>
+                <w:color w:val="000000"/>
+                <w:sz w:val="24"/>
+              </w:rPr>
+            </w:pPr>
+            <w:r>
+              <w:rPr>
+                <w:rFonts w:ascii="Times New Roman" w:eastAsia="Cambria" w:hAnsi="Times New Roman"/>
+                <w:color w:val="000000"/>
+                <w:sz w:val="24"/>
+              </w:rPr>
+              <w:t xml:space="preserve">- Imperio Bizantino </w:t>
+            </w:r>
+            <w:commentRangeStart w:id="11"/>
+            <w:r>
+              <w:fldChar w:fldCharType="begin"/>
+            </w:r>
+            <w:r>
+              <w:instrText xml:space="preserve"> HYPERLINK "http://aulaplaneta.planetasaber.com/encyclopedia/default.asp?idreg=7978&amp;ruta=Buscador&amp;DATA=w4b%2b4%2fqO8aTL6daGQVzFRvLI%2fMYVJqFBBd0F4CpdeqI%3d" </w:instrText>
+            </w:r>
+            <w:r>
+              <w:fldChar w:fldCharType="separate"/>
+            </w:r>
+            <w:r>
+              <w:rPr>
+                <w:rStyle w:val="Hipervnculo"/>
+                <w:rFonts w:ascii="Times New Roman" w:eastAsia="Cambria" w:hAnsi="Times New Roman"/>
+                <w:sz w:val="24"/>
+              </w:rPr>
+              <w:t>[VER]</w:t>
+            </w:r>
+            <w:r>
+              <w:rPr>
+                <w:rStyle w:val="Hipervnculo"/>
+                <w:rFonts w:ascii="Times New Roman" w:eastAsia="Cambria" w:hAnsi="Times New Roman"/>
+                <w:sz w:val="24"/>
+              </w:rPr>
+              <w:fldChar w:fldCharType="end"/>
+            </w:r>
+            <w:r>
+              <w:rPr>
+                <w:rFonts w:ascii="Times New Roman" w:eastAsia="Cambria" w:hAnsi="Times New Roman"/>
+                <w:color w:val="000000"/>
+                <w:sz w:val="24"/>
+              </w:rPr>
+              <w:t>.</w:t>
+            </w:r>
+            <w:commentRangeEnd w:id="11"/>
+            <w:r>
+              <w:rPr>
+                <w:rStyle w:val="Refdecomentario"/>
+              </w:rPr>
+              <w:commentReference w:id="11"/>
+            </w:r>
+          </w:p>
+          <w:p>
+            <w:pPr>
+              <w:rPr>
+                <w:rFonts w:ascii="Times New Roman" w:eastAsia="Cambria" w:hAnsi="Times New Roman"/>
+                <w:color w:val="000000"/>
+                <w:sz w:val="24"/>
+              </w:rPr>
+            </w:pPr>
+          </w:p>
+          <w:p>
+            <w:pPr>
+              <w:rPr>
+                <w:rFonts w:ascii="Times New Roman" w:eastAsia="Cambria" w:hAnsi="Times New Roman"/>
+                <w:color w:val="000000"/>
+                <w:sz w:val="24"/>
+              </w:rPr>
+            </w:pPr>
+            <w:r>
+              <w:rPr>
+                <w:rFonts w:ascii="Times New Roman" w:eastAsia="Cambria" w:hAnsi="Times New Roman"/>
+                <w:color w:val="000000"/>
+                <w:sz w:val="24"/>
+              </w:rPr>
+              <w:t xml:space="preserve">- Imperio Islámico </w:t>
+            </w:r>
             <w:commentRangeStart w:id="12"/>
             <w:r>
               <w:fldChar w:fldCharType="begin"/>
             </w:r>
             <w:r>
-              <w:instrText xml:space="preserve"> HYPERLINK "http://aulaplaneta.planetasaber.com/encyclopedia/default.asp?idreg=8675&amp;ruta=Buscador&amp;DATA=w4b%2b4%2fqO8aRCVePM8sIO6vLI%2fMYVJqFBBd0F4CpdeqI%3d" </w:instrText>
+              <w:instrText xml:space="preserve"> HYPERLINK "http://aulaplaneta.planetasaber.com/encyclopedia/default.asp?idreg=8390&amp;ruta=Buscador&amp;DATA=w4b%2b4%2fqO8aRzTHC77By5LfLI%2fMYVJqFBBd0F4CpdeqI%3d" </w:instrText>
             </w:r>
             <w:r>
               <w:fldChar w:fldCharType="separate"/>
@@ -17399,14 +17495,14 @@
                 <w:color w:val="000000"/>
                 <w:sz w:val="24"/>
               </w:rPr>
-              <w:t xml:space="preserve">- Imperio Bizantino </w:t>
+              <w:t xml:space="preserve">- Imperio Carolingio </w:t>
             </w:r>
             <w:commentRangeStart w:id="13"/>
             <w:r>
               <w:fldChar w:fldCharType="begin"/>
             </w:r>
             <w:r>
-              <w:instrText xml:space="preserve"> HYPERLINK "http://aulaplaneta.planetasaber.com/encyclopedia/default.asp?idreg=7978&amp;ruta=Buscador&amp;DATA=w4b%2b4%2fqO8aTL6daGQVzFRvLI%2fMYVJqFBBd0F4CpdeqI%3d" </w:instrText>
+              <w:instrText xml:space="preserve"> HYPERLINK "http://aulaplaneta.planetasaber.com/encyclopedia/default.asp?idreg=8003&amp;ruta=Buscador&amp;DATA=w4b%2b4%2fqO8aSCFRYfXJ1D%2bvLI%2fMYVJqFBBd0F4CpdeqI%3d" </w:instrText>
             </w:r>
             <w:r>
               <w:fldChar w:fldCharType="separate"/>
@@ -17433,7 +17529,7 @@
                 <w:color w:val="000000"/>
                 <w:sz w:val="24"/>
               </w:rPr>
-              <w:t>.</w:t>
+              <w:t xml:space="preserve">. </w:t>
             </w:r>
             <w:commentRangeEnd w:id="13"/>
             <w:r>
@@ -17441,140 +17537,6 @@
                 <w:rStyle w:val="Refdecomentario"/>
               </w:rPr>
               <w:commentReference w:id="13"/>
-            </w:r>
-          </w:p>
-          <w:p>
-            <w:pPr>
-              <w:rPr>
-                <w:rFonts w:ascii="Times New Roman" w:eastAsia="Cambria" w:hAnsi="Times New Roman"/>
-                <w:color w:val="000000"/>
-                <w:sz w:val="24"/>
-              </w:rPr>
-            </w:pPr>
-          </w:p>
-          <w:p>
-            <w:pPr>
-              <w:rPr>
-                <w:rFonts w:ascii="Times New Roman" w:eastAsia="Cambria" w:hAnsi="Times New Roman"/>
-                <w:color w:val="000000"/>
-                <w:sz w:val="24"/>
-              </w:rPr>
-            </w:pPr>
-            <w:r>
-              <w:rPr>
-                <w:rFonts w:ascii="Times New Roman" w:eastAsia="Cambria" w:hAnsi="Times New Roman"/>
-                <w:color w:val="000000"/>
-                <w:sz w:val="24"/>
-              </w:rPr>
-              <w:t xml:space="preserve">- Imperio Islámico </w:t>
-            </w:r>
-            <w:commentRangeStart w:id="14"/>
-            <w:r>
-              <w:fldChar w:fldCharType="begin"/>
-            </w:r>
-            <w:r>
-              <w:instrText xml:space="preserve"> HYPERLINK "http://aulaplaneta.planetasaber.com/encyclopedia/default.asp?idreg=8390&amp;ruta=Buscador&amp;DATA=w4b%2b4%2fqO8aRzTHC77By5LfLI%2fMYVJqFBBd0F4CpdeqI%3d" </w:instrText>
-            </w:r>
-            <w:r>
-              <w:fldChar w:fldCharType="separate"/>
-            </w:r>
-            <w:r>
-              <w:rPr>
-                <w:rStyle w:val="Hipervnculo"/>
-                <w:rFonts w:ascii="Times New Roman" w:eastAsia="Cambria" w:hAnsi="Times New Roman"/>
-                <w:sz w:val="24"/>
-              </w:rPr>
-              <w:t>[VER]</w:t>
-            </w:r>
-            <w:r>
-              <w:rPr>
-                <w:rStyle w:val="Hipervnculo"/>
-                <w:rFonts w:ascii="Times New Roman" w:eastAsia="Cambria" w:hAnsi="Times New Roman"/>
-                <w:sz w:val="24"/>
-              </w:rPr>
-              <w:fldChar w:fldCharType="end"/>
-            </w:r>
-            <w:r>
-              <w:rPr>
-                <w:rFonts w:ascii="Times New Roman" w:eastAsia="Cambria" w:hAnsi="Times New Roman"/>
-                <w:color w:val="000000"/>
-                <w:sz w:val="24"/>
-              </w:rPr>
-              <w:t>.</w:t>
-            </w:r>
-            <w:commentRangeEnd w:id="14"/>
-            <w:r>
-              <w:rPr>
-                <w:rStyle w:val="Refdecomentario"/>
-              </w:rPr>
-              <w:commentReference w:id="14"/>
-            </w:r>
-          </w:p>
-          <w:p>
-            <w:pPr>
-              <w:rPr>
-                <w:rFonts w:ascii="Times New Roman" w:eastAsia="Cambria" w:hAnsi="Times New Roman"/>
-                <w:color w:val="000000"/>
-                <w:sz w:val="24"/>
-              </w:rPr>
-            </w:pPr>
-          </w:p>
-          <w:p>
-            <w:pPr>
-              <w:rPr>
-                <w:rFonts w:ascii="Times New Roman" w:eastAsia="Cambria" w:hAnsi="Times New Roman"/>
-                <w:color w:val="000000"/>
-                <w:sz w:val="24"/>
-              </w:rPr>
-            </w:pPr>
-            <w:r>
-              <w:rPr>
-                <w:rFonts w:ascii="Times New Roman" w:eastAsia="Cambria" w:hAnsi="Times New Roman"/>
-                <w:color w:val="000000"/>
-                <w:sz w:val="24"/>
-              </w:rPr>
-              <w:t xml:space="preserve">- Imperio Carolingio </w:t>
-            </w:r>
-            <w:commentRangeStart w:id="15"/>
-            <w:r>
-              <w:fldChar w:fldCharType="begin"/>
-            </w:r>
-            <w:r>
-              <w:instrText xml:space="preserve"> HYPERLINK "http://aulaplaneta.planetasaber.com/encyclopedia/default.asp?idreg=8003&amp;ruta=Buscador&amp;DATA=w4b%2b4%2fqO8aSCFRYfXJ1D%2bvLI%2fMYVJqFBBd0F4CpdeqI%3d" </w:instrText>
-            </w:r>
-            <w:r>
-              <w:fldChar w:fldCharType="separate"/>
-            </w:r>
-            <w:r>
-              <w:rPr>
-                <w:rStyle w:val="Hipervnculo"/>
-                <w:rFonts w:ascii="Times New Roman" w:eastAsia="Cambria" w:hAnsi="Times New Roman"/>
-                <w:sz w:val="24"/>
-              </w:rPr>
-              <w:t>[VER]</w:t>
-            </w:r>
-            <w:r>
-              <w:rPr>
-                <w:rStyle w:val="Hipervnculo"/>
-                <w:rFonts w:ascii="Times New Roman" w:eastAsia="Cambria" w:hAnsi="Times New Roman"/>
-                <w:sz w:val="24"/>
-              </w:rPr>
-              <w:fldChar w:fldCharType="end"/>
-            </w:r>
-            <w:r>
-              <w:rPr>
-                <w:rFonts w:ascii="Times New Roman" w:eastAsia="Cambria" w:hAnsi="Times New Roman"/>
-                <w:color w:val="000000"/>
-                <w:sz w:val="24"/>
-              </w:rPr>
-              <w:t xml:space="preserve">. </w:t>
-            </w:r>
-            <w:commentRangeEnd w:id="15"/>
-            <w:r>
-              <w:rPr>
-                <w:rStyle w:val="Refdecomentario"/>
-              </w:rPr>
-              <w:commentReference w:id="15"/>
             </w:r>
           </w:p>
           <w:p>
@@ -18843,7 +18805,7 @@
         </w:rPr>
         <w:t xml:space="preserve">En el mismo periodo de tiempo en el que Europa estaba pasando por el medioevo, el continente africano </w:t>
       </w:r>
-      <w:commentRangeStart w:id="16"/>
+      <w:commentRangeStart w:id="14"/>
       <w:r>
         <w:fldChar w:fldCharType="begin"/>
       </w:r>
@@ -18871,12 +18833,12 @@
         </w:rPr>
         <w:fldChar w:fldCharType="end"/>
       </w:r>
-      <w:commentRangeEnd w:id="16"/>
+      <w:commentRangeEnd w:id="14"/>
       <w:r>
         <w:rPr>
           <w:rStyle w:val="Refdecomentario"/>
         </w:rPr>
-        <w:commentReference w:id="16"/>
+        <w:commentReference w:id="14"/>
       </w:r>
       <w:r>
         <w:rPr>
@@ -20688,7 +20650,7 @@
         </w:rPr>
         <w:t xml:space="preserve"> Kan</w:t>
       </w:r>
-      <w:commentRangeStart w:id="17"/>
+      <w:commentRangeStart w:id="15"/>
       <w:r>
         <w:rPr>
           <w:rFonts w:ascii="Times New Roman" w:hAnsi="Times New Roman"/>
@@ -20708,12 +20670,12 @@
           <w:t>[VER]</w:t>
         </w:r>
       </w:hyperlink>
-      <w:commentRangeEnd w:id="17"/>
+      <w:commentRangeEnd w:id="15"/>
       <w:r>
         <w:rPr>
           <w:rStyle w:val="Refdecomentario"/>
         </w:rPr>
-        <w:commentReference w:id="17"/>
+        <w:commentReference w:id="15"/>
       </w:r>
       <w:r>
         <w:rPr>
@@ -22138,18 +22100,7 @@
                 <w:color w:val="FF0000"/>
                 <w:sz w:val="24"/>
               </w:rPr>
-              <w:t>Cambiar</w:t>
-            </w:r>
-            <w:bookmarkStart w:id="18" w:name="_GoBack"/>
-            <w:bookmarkEnd w:id="18"/>
-            <w:r>
-              <w:rPr>
-                <w:rFonts w:ascii="Times New Roman" w:eastAsia="Cambria" w:hAnsi="Times New Roman"/>
-                <w:noProof w:val="0"/>
-                <w:color w:val="FF0000"/>
-                <w:sz w:val="24"/>
-              </w:rPr>
-              <w:t xml:space="preserve"> en la descripción</w:t>
+              <w:t>Cambiar en la descripción</w:t>
             </w:r>
           </w:p>
           <w:p>
@@ -22697,6 +22648,326 @@
     </w:p>
     <w:p>
       <w:pPr>
+        <w:tabs>
+          <w:tab w:val="left" w:pos="5770"/>
+        </w:tabs>
+        <w:rPr>
+          <w:rFonts w:ascii="Times New Roman" w:hAnsi="Times New Roman"/>
+          <w:noProof w:val="0"/>
+          <w:sz w:val="24"/>
+        </w:rPr>
+      </w:pPr>
+    </w:p>
+    <w:p>
+      <w:pPr>
+        <w:rPr>
+          <w:rFonts w:ascii="Times New Roman" w:hAnsi="Times New Roman"/>
+          <w:noProof w:val="0"/>
+          <w:sz w:val="24"/>
+        </w:rPr>
+      </w:pPr>
+    </w:p>
+    <w:tbl>
+      <w:tblPr>
+        <w:tblW w:w="0" w:type="auto"/>
+        <w:tblInd w:w="108" w:type="dxa"/>
+        <w:tblBorders>
+          <w:top w:val="single" w:sz="4" w:space="0" w:color="000000"/>
+          <w:left w:val="single" w:sz="4" w:space="0" w:color="000000"/>
+          <w:bottom w:val="single" w:sz="4" w:space="0" w:color="000000"/>
+          <w:right w:val="single" w:sz="4" w:space="0" w:color="000000"/>
+          <w:insideH w:val="single" w:sz="4" w:space="0" w:color="000000"/>
+          <w:insideV w:val="single" w:sz="4" w:space="0" w:color="000000"/>
+        </w:tblBorders>
+        <w:tblLook w:val="04A0" w:firstRow="1" w:lastRow="0" w:firstColumn="1" w:lastColumn="0" w:noHBand="0" w:noVBand="1"/>
+      </w:tblPr>
+      <w:tblGrid>
+        <w:gridCol w:w="2410"/>
+        <w:gridCol w:w="6536"/>
+      </w:tblGrid>
+      <w:tr>
+        <w:tc>
+          <w:tcPr>
+            <w:tcW w:w="8946" w:type="dxa"/>
+            <w:gridSpan w:val="2"/>
+            <w:shd w:val="clear" w:color="auto" w:fill="000000"/>
+            <w:vAlign w:val="center"/>
+          </w:tcPr>
+          <w:p>
+            <w:pPr>
+              <w:jc w:val="center"/>
+              <w:rPr>
+                <w:rFonts w:ascii="Times New Roman" w:eastAsia="Cambria" w:hAnsi="Times New Roman"/>
+                <w:b/>
+                <w:noProof w:val="0"/>
+                <w:sz w:val="24"/>
+              </w:rPr>
+            </w:pPr>
+            <w:r>
+              <w:rPr>
+                <w:rFonts w:ascii="Times New Roman" w:eastAsia="Cambria" w:hAnsi="Times New Roman"/>
+                <w:b/>
+                <w:noProof w:val="0"/>
+                <w:sz w:val="24"/>
+              </w:rPr>
+              <w:t xml:space="preserve">Practica: recurso </w:t>
+            </w:r>
+            <w:r>
+              <w:rPr>
+                <w:rFonts w:ascii="Times New Roman" w:eastAsia="Cambria" w:hAnsi="Times New Roman"/>
+                <w:b/>
+                <w:noProof w:val="0"/>
+                <w:sz w:val="24"/>
+              </w:rPr>
+              <w:t>nuevo</w:t>
+            </w:r>
+          </w:p>
+        </w:tc>
+      </w:tr>
+      <w:tr>
+        <w:tc>
+          <w:tcPr>
+            <w:tcW w:w="2410" w:type="dxa"/>
+          </w:tcPr>
+          <w:p>
+            <w:pPr>
+              <w:rPr>
+                <w:rFonts w:ascii="Times New Roman" w:eastAsia="Cambria" w:hAnsi="Times New Roman"/>
+                <w:b/>
+                <w:noProof w:val="0"/>
+                <w:sz w:val="24"/>
+              </w:rPr>
+            </w:pPr>
+            <w:r>
+              <w:rPr>
+                <w:rFonts w:ascii="Times New Roman" w:eastAsia="Cambria" w:hAnsi="Times New Roman"/>
+                <w:b/>
+                <w:noProof w:val="0"/>
+                <w:sz w:val="24"/>
+              </w:rPr>
+              <w:t>Código</w:t>
+            </w:r>
+          </w:p>
+        </w:tc>
+        <w:tc>
+          <w:tcPr>
+            <w:tcW w:w="6536" w:type="dxa"/>
+          </w:tcPr>
+          <w:p>
+            <w:pPr>
+              <w:rPr>
+                <w:rFonts w:ascii="Times New Roman" w:eastAsia="Cambria" w:hAnsi="Times New Roman"/>
+                <w:b/>
+                <w:noProof w:val="0"/>
+                <w:sz w:val="24"/>
+              </w:rPr>
+            </w:pPr>
+          </w:p>
+        </w:tc>
+      </w:tr>
+      <w:tr>
+        <w:tc>
+          <w:tcPr>
+            <w:tcW w:w="2410" w:type="dxa"/>
+          </w:tcPr>
+          <w:p>
+            <w:pPr>
+              <w:rPr>
+                <w:rFonts w:ascii="Times New Roman" w:eastAsia="Cambria" w:hAnsi="Times New Roman"/>
+                <w:noProof w:val="0"/>
+                <w:sz w:val="24"/>
+              </w:rPr>
+            </w:pPr>
+            <w:r>
+              <w:rPr>
+                <w:rFonts w:ascii="Times New Roman" w:eastAsia="Cambria" w:hAnsi="Times New Roman"/>
+                <w:b/>
+                <w:noProof w:val="0"/>
+                <w:sz w:val="24"/>
+              </w:rPr>
+              <w:t xml:space="preserve">Ubicación en Aula </w:t>
+            </w:r>
+            <w:r>
+              <w:rPr>
+                <w:rFonts w:ascii="Times New Roman" w:eastAsia="Cambria" w:hAnsi="Times New Roman"/>
+                <w:b/>
+                <w:noProof w:val="0"/>
+                <w:sz w:val="24"/>
+              </w:rPr>
+              <w:lastRenderedPageBreak/>
+              <w:t>Planeta</w:t>
+            </w:r>
+          </w:p>
+        </w:tc>
+        <w:tc>
+          <w:tcPr>
+            <w:tcW w:w="6536" w:type="dxa"/>
+          </w:tcPr>
+          <w:p>
+            <w:pPr>
+              <w:rPr>
+                <w:rFonts w:ascii="Times New Roman" w:eastAsia="Cambria" w:hAnsi="Times New Roman"/>
+                <w:noProof w:val="0"/>
+                <w:sz w:val="24"/>
+              </w:rPr>
+            </w:pPr>
+          </w:p>
+        </w:tc>
+      </w:tr>
+      <w:tr>
+        <w:tc>
+          <w:tcPr>
+            <w:tcW w:w="2410" w:type="dxa"/>
+          </w:tcPr>
+          <w:p>
+            <w:pPr>
+              <w:rPr>
+                <w:rFonts w:ascii="Times New Roman" w:eastAsia="Cambria" w:hAnsi="Times New Roman"/>
+                <w:b/>
+                <w:noProof w:val="0"/>
+                <w:sz w:val="24"/>
+              </w:rPr>
+            </w:pPr>
+            <w:r>
+              <w:rPr>
+                <w:rFonts w:ascii="Times New Roman" w:hAnsi="Times New Roman"/>
+                <w:b/>
+                <w:color w:val="000000"/>
+                <w:sz w:val="24"/>
+              </w:rPr>
+              <w:lastRenderedPageBreak/>
+              <w:t>Cambio (descripción o capturas de pantallas)</w:t>
+            </w:r>
+          </w:p>
+        </w:tc>
+        <w:tc>
+          <w:tcPr>
+            <w:tcW w:w="6536" w:type="dxa"/>
+          </w:tcPr>
+          <w:p>
+            <w:pPr>
+              <w:rPr>
+                <w:rFonts w:ascii="Times New Roman" w:eastAsia="Cambria" w:hAnsi="Times New Roman"/>
+                <w:noProof w:val="0"/>
+                <w:color w:val="FF0000"/>
+                <w:sz w:val="24"/>
+              </w:rPr>
+            </w:pPr>
+            <w:r>
+              <w:rPr>
+                <w:rFonts w:ascii="Times New Roman" w:eastAsia="Cambria" w:hAnsi="Times New Roman"/>
+                <w:noProof w:val="0"/>
+                <w:color w:val="FF0000"/>
+                <w:sz w:val="24"/>
+              </w:rPr>
+              <w:t xml:space="preserve"> </w:t>
+            </w:r>
+          </w:p>
+        </w:tc>
+      </w:tr>
+      <w:tr>
+        <w:tc>
+          <w:tcPr>
+            <w:tcW w:w="2410" w:type="dxa"/>
+          </w:tcPr>
+          <w:p>
+            <w:pPr>
+              <w:rPr>
+                <w:rFonts w:ascii="Times New Roman" w:eastAsia="Cambria" w:hAnsi="Times New Roman"/>
+                <w:b/>
+                <w:noProof w:val="0"/>
+                <w:sz w:val="24"/>
+              </w:rPr>
+            </w:pPr>
+            <w:r>
+              <w:rPr>
+                <w:rFonts w:ascii="Times New Roman" w:eastAsia="Cambria" w:hAnsi="Times New Roman"/>
+                <w:b/>
+                <w:noProof w:val="0"/>
+                <w:sz w:val="24"/>
+              </w:rPr>
+              <w:t>Título</w:t>
+            </w:r>
+          </w:p>
+        </w:tc>
+        <w:tc>
+          <w:tcPr>
+            <w:tcW w:w="6536" w:type="dxa"/>
+          </w:tcPr>
+          <w:p>
+            <w:pPr>
+              <w:rPr>
+                <w:rFonts w:ascii="Times New Roman" w:eastAsia="Cambria" w:hAnsi="Times New Roman"/>
+                <w:noProof w:val="0"/>
+                <w:sz w:val="24"/>
+              </w:rPr>
+            </w:pPr>
+          </w:p>
+        </w:tc>
+      </w:tr>
+      <w:tr>
+        <w:tc>
+          <w:tcPr>
+            <w:tcW w:w="2410" w:type="dxa"/>
+          </w:tcPr>
+          <w:p>
+            <w:pPr>
+              <w:rPr>
+                <w:rFonts w:ascii="Times New Roman" w:eastAsia="Cambria" w:hAnsi="Times New Roman"/>
+                <w:b/>
+                <w:noProof w:val="0"/>
+                <w:sz w:val="24"/>
+              </w:rPr>
+            </w:pPr>
+            <w:r>
+              <w:rPr>
+                <w:rFonts w:ascii="Times New Roman" w:eastAsia="Cambria" w:hAnsi="Times New Roman"/>
+                <w:b/>
+                <w:noProof w:val="0"/>
+                <w:sz w:val="24"/>
+              </w:rPr>
+              <w:t>Descripción</w:t>
+            </w:r>
+          </w:p>
+        </w:tc>
+        <w:tc>
+          <w:tcPr>
+            <w:tcW w:w="6536" w:type="dxa"/>
+          </w:tcPr>
+          <w:p>
+            <w:pPr>
+              <w:rPr>
+                <w:rFonts w:ascii="Times New Roman" w:eastAsia="Cambria" w:hAnsi="Times New Roman"/>
+                <w:noProof w:val="0"/>
+                <w:sz w:val="24"/>
+              </w:rPr>
+            </w:pPr>
+            <w:r>
+              <w:rPr>
+                <w:rFonts w:ascii="Times New Roman" w:eastAsia="Cambria" w:hAnsi="Times New Roman"/>
+                <w:noProof w:val="0"/>
+                <w:sz w:val="24"/>
+              </w:rPr>
+              <w:t>Mapa conceptual</w:t>
+            </w:r>
+          </w:p>
+        </w:tc>
+      </w:tr>
+    </w:tbl>
+    <w:p>
+      <w:pPr>
+        <w:tabs>
+          <w:tab w:val="left" w:pos="5770"/>
+        </w:tabs>
+        <w:rPr>
+          <w:rFonts w:ascii="Times New Roman" w:hAnsi="Times New Roman"/>
+          <w:noProof w:val="0"/>
+          <w:sz w:val="24"/>
+        </w:rPr>
+      </w:pPr>
+    </w:p>
+    <w:p>
+      <w:pPr>
         <w:rPr>
           <w:rFonts w:ascii="Times New Roman" w:hAnsi="Times New Roman"/>
           <w:noProof w:val="0"/>
@@ -22704,12 +22975,8 @@
           <w:highlight w:val="yellow"/>
         </w:rPr>
       </w:pPr>
-      <w:r>
-        <w:rPr>
-          <w:rStyle w:val="Refdecomentario"/>
-        </w:rPr>
-        <w:commentReference w:id="19"/>
-      </w:r>
+      <w:bookmarkStart w:id="16" w:name="_GoBack"/>
+      <w:bookmarkEnd w:id="16"/>
     </w:p>
     <w:tbl>
       <w:tblPr>
@@ -22852,16 +23119,7 @@
                 <w:noProof w:val="0"/>
                 <w:sz w:val="24"/>
               </w:rPr>
-              <w:t xml:space="preserve">Emperador del Sacro Imperio </w:t>
-            </w:r>
-            <w:r>
-              <w:rPr>
-                <w:rFonts w:ascii="Times New Roman" w:eastAsia="Cambria" w:hAnsi="Times New Roman"/>
-                <w:noProof w:val="0"/>
-                <w:sz w:val="24"/>
-              </w:rPr>
-              <w:lastRenderedPageBreak/>
-              <w:t>Romano</w:t>
+              <w:t>Emperador del Sacro Imperio Romano</w:t>
             </w:r>
           </w:p>
         </w:tc>
@@ -22883,7 +23141,6 @@
                 <w:noProof w:val="0"/>
                 <w:sz w:val="24"/>
               </w:rPr>
-              <w:lastRenderedPageBreak/>
               <w:t>http://docsetools.com/articulos-de-todos-los-temas/article_25363.html</w:t>
             </w:r>
           </w:p>
@@ -22909,7 +23166,6 @@
                 <w:b/>
                 <w:sz w:val="24"/>
               </w:rPr>
-              <w:lastRenderedPageBreak/>
               <w:t>Web 02</w:t>
             </w:r>
           </w:p>
@@ -23376,7 +23632,7 @@
       </w:r>
     </w:p>
   </w:comment>
-  <w:comment w:id="2" w:author="MCMarquez" w:date="2015-03-30T22:13:00Z" w:initials="M">
+  <w:comment w:id="2" w:author="MCMarquez" w:date="2015-03-27T11:17:00Z" w:initials="M">
     <w:p>
       <w:pPr>
         <w:pStyle w:val="Textocomentario"/>
@@ -23388,11 +23644,11 @@
         <w:annotationRef/>
       </w:r>
       <w:r>
-        <w:t>Por el contenido de esta foto, debería ir acompañando la sección 2 OJO se cambio cambiar esqueleto</w:t>
+        <w:t>Igual que en la primera</w:t>
       </w:r>
     </w:p>
   </w:comment>
-  <w:comment w:id="3" w:author="MCMarquez" w:date="2015-03-30T22:16:00Z" w:initials="M">
+  <w:comment w:id="3" w:author="MCMarquez" w:date="2015-03-27T09:07:00Z" w:initials="M">
     <w:p>
       <w:pPr>
         <w:pStyle w:val="Textocomentario"/>
@@ -23404,11 +23660,11 @@
         <w:annotationRef/>
       </w:r>
       <w:r>
-        <w:t>Esta imagen va para el Cisma cambiar el esqueleto</w:t>
+        <w:t>Verificar, no abre</w:t>
       </w:r>
     </w:p>
   </w:comment>
-  <w:comment w:id="4" w:author="MCMarquez" w:date="2015-03-27T11:17:00Z" w:initials="M">
+  <w:comment w:id="4" w:author="MCMarquez" w:date="2015-03-27T09:14:00Z" w:initials="M">
     <w:p>
       <w:pPr>
         <w:pStyle w:val="Textocomentario"/>
@@ -23420,11 +23676,11 @@
         <w:annotationRef/>
       </w:r>
       <w:r>
-        <w:t>Igual que en la primera</w:t>
+        <w:t>verificar</w:t>
       </w:r>
     </w:p>
   </w:comment>
-  <w:comment w:id="5" w:author="MCMarquez" w:date="2015-03-27T09:07:00Z" w:initials="M">
+  <w:comment w:id="5" w:author="MCMarquez" w:date="2015-03-27T09:14:00Z" w:initials="M">
     <w:p>
       <w:pPr>
         <w:pStyle w:val="Textocomentario"/>
@@ -23436,11 +23692,48 @@
         <w:annotationRef/>
       </w:r>
       <w:r>
+        <w:t>verificar</w:t>
+      </w:r>
+    </w:p>
+    <w:p>
+      <w:pPr>
+        <w:pStyle w:val="Textocomentario"/>
+      </w:pPr>
+    </w:p>
+  </w:comment>
+  <w:comment w:id="6" w:author="MCMarquez" w:date="2015-03-27T09:19:00Z" w:initials="M">
+    <w:p>
+      <w:pPr>
+        <w:pStyle w:val="Textocomentario"/>
+      </w:pPr>
+      <w:r>
+        <w:rPr>
+          <w:rStyle w:val="Refdecomentario"/>
+        </w:rPr>
+        <w:annotationRef/>
+      </w:r>
+      <w:r>
+        <w:t>verificar</w:t>
+      </w:r>
+    </w:p>
+  </w:comment>
+  <w:comment w:id="7" w:author="MCMarquez" w:date="2015-03-27T09:43:00Z" w:initials="M">
+    <w:p>
+      <w:pPr>
+        <w:pStyle w:val="Textocomentario"/>
+      </w:pPr>
+      <w:r>
+        <w:rPr>
+          <w:rStyle w:val="Refdecomentario"/>
+        </w:rPr>
+        <w:annotationRef/>
+      </w:r>
+      <w:r>
         <w:t>Verificar, no abre</w:t>
       </w:r>
     </w:p>
   </w:comment>
-  <w:comment w:id="6" w:author="MCMarquez" w:date="2015-03-27T09:14:00Z" w:initials="M">
+  <w:comment w:id="8" w:author="MCMarquez" w:date="2015-03-27T09:46:00Z" w:initials="M">
     <w:p>
       <w:pPr>
         <w:pStyle w:val="Textocomentario"/>
@@ -23456,7 +23749,7 @@
       </w:r>
     </w:p>
   </w:comment>
-  <w:comment w:id="7" w:author="MCMarquez" w:date="2015-03-27T09:14:00Z" w:initials="M">
+  <w:comment w:id="9" w:author="MCMarquez" w:date="2015-03-27T09:46:00Z" w:initials="M">
     <w:p>
       <w:pPr>
         <w:pStyle w:val="Textocomentario"/>
@@ -23471,61 +23764,24 @@
         <w:t>verificar</w:t>
       </w:r>
     </w:p>
+  </w:comment>
+  <w:comment w:id="10" w:author="MCMarquez" w:date="2015-03-31T05:14:00Z" w:initials="M">
     <w:p>
       <w:pPr>
         <w:pStyle w:val="Textocomentario"/>
       </w:pPr>
+      <w:r>
+        <w:rPr>
+          <w:rStyle w:val="Refdecomentario"/>
+        </w:rPr>
+        <w:annotationRef/>
+      </w:r>
+      <w:r>
+        <w:t>verificar</w:t>
+      </w:r>
     </w:p>
   </w:comment>
-  <w:comment w:id="8" w:author="MCMarquez" w:date="2015-03-27T09:19:00Z" w:initials="M">
-    <w:p>
-      <w:pPr>
-        <w:pStyle w:val="Textocomentario"/>
-      </w:pPr>
-      <w:r>
-        <w:rPr>
-          <w:rStyle w:val="Refdecomentario"/>
-        </w:rPr>
-        <w:annotationRef/>
-      </w:r>
-      <w:r>
-        <w:t>verificar</w:t>
-      </w:r>
-    </w:p>
-  </w:comment>
-  <w:comment w:id="9" w:author="MCMarquez" w:date="2015-03-27T09:43:00Z" w:initials="M">
-    <w:p>
-      <w:pPr>
-        <w:pStyle w:val="Textocomentario"/>
-      </w:pPr>
-      <w:r>
-        <w:rPr>
-          <w:rStyle w:val="Refdecomentario"/>
-        </w:rPr>
-        <w:annotationRef/>
-      </w:r>
-      <w:r>
-        <w:t>Verificar, no abre</w:t>
-      </w:r>
-    </w:p>
-  </w:comment>
-  <w:comment w:id="10" w:author="MCMarquez" w:date="2015-03-27T09:46:00Z" w:initials="M">
-    <w:p>
-      <w:pPr>
-        <w:pStyle w:val="Textocomentario"/>
-      </w:pPr>
-      <w:r>
-        <w:rPr>
-          <w:rStyle w:val="Refdecomentario"/>
-        </w:rPr>
-        <w:annotationRef/>
-      </w:r>
-      <w:r>
-        <w:t>verificar</w:t>
-      </w:r>
-    </w:p>
-  </w:comment>
-  <w:comment w:id="11" w:author="MCMarquez" w:date="2015-03-27T09:46:00Z" w:initials="M">
+  <w:comment w:id="11" w:author="MCMarquez" w:date="2015-03-31T05:14:00Z" w:initials="M">
     <w:p>
       <w:pPr>
         <w:pStyle w:val="Textocomentario"/>
@@ -23573,7 +23829,7 @@
       </w:r>
     </w:p>
   </w:comment>
-  <w:comment w:id="14" w:author="MCMarquez" w:date="2015-03-31T05:14:00Z" w:initials="M">
+  <w:comment w:id="14" w:author="MCMarquez" w:date="2015-03-27T12:21:00Z" w:initials="M">
     <w:p>
       <w:pPr>
         <w:pStyle w:val="Textocomentario"/>
@@ -23589,7 +23845,7 @@
       </w:r>
     </w:p>
   </w:comment>
-  <w:comment w:id="15" w:author="MCMarquez" w:date="2015-03-31T05:14:00Z" w:initials="M">
+  <w:comment w:id="15" w:author="MCMarquez" w:date="2015-03-27T12:31:00Z" w:initials="M">
     <w:p>
       <w:pPr>
         <w:pStyle w:val="Textocomentario"/>
@@ -23602,54 +23858,6 @@
       </w:r>
       <w:r>
         <w:t>verificar</w:t>
-      </w:r>
-    </w:p>
-  </w:comment>
-  <w:comment w:id="16" w:author="MCMarquez" w:date="2015-03-27T12:21:00Z" w:initials="M">
-    <w:p>
-      <w:pPr>
-        <w:pStyle w:val="Textocomentario"/>
-      </w:pPr>
-      <w:r>
-        <w:rPr>
-          <w:rStyle w:val="Refdecomentario"/>
-        </w:rPr>
-        <w:annotationRef/>
-      </w:r>
-      <w:r>
-        <w:t>verificar</w:t>
-      </w:r>
-    </w:p>
-  </w:comment>
-  <w:comment w:id="17" w:author="MCMarquez" w:date="2015-03-27T12:31:00Z" w:initials="M">
-    <w:p>
-      <w:pPr>
-        <w:pStyle w:val="Textocomentario"/>
-      </w:pPr>
-      <w:r>
-        <w:rPr>
-          <w:rStyle w:val="Refdecomentario"/>
-        </w:rPr>
-        <w:annotationRef/>
-      </w:r>
-      <w:r>
-        <w:t>verificar</w:t>
-      </w:r>
-    </w:p>
-  </w:comment>
-  <w:comment w:id="19" w:author="MCMarquez" w:date="2015-03-27T12:55:00Z" w:initials="M">
-    <w:p>
-      <w:pPr>
-        <w:pStyle w:val="Textocomentario"/>
-      </w:pPr>
-      <w:r>
-        <w:rPr>
-          <w:rStyle w:val="Refdecomentario"/>
-        </w:rPr>
-        <w:annotationRef/>
-      </w:r>
-      <w:r>
-        <w:t>Falta la caja donde se referencia el mapa conceptual como recurso nuevo</w:t>
       </w:r>
     </w:p>
   </w:comment>
@@ -27667,7 +27875,7 @@
 </file>
 
 <file path=customXml/itemProps1.xml><?xml version="1.0" encoding="utf-8"?>
-<ds:datastoreItem xmlns:ds="http://schemas.openxmlformats.org/officeDocument/2006/customXml" ds:itemID="{38AE8C59-CEB8-C341-AEFC-32FE26FD0589}">
+<ds:datastoreItem xmlns:ds="http://schemas.openxmlformats.org/officeDocument/2006/customXml" ds:itemID="{7300EEB7-17E0-D141-8C0C-16EE3FA26FF3}">
   <ds:schemaRefs>
     <ds:schemaRef ds:uri="http://schemas.openxmlformats.org/officeDocument/2006/bibliography"/>
   </ds:schemaRefs>

</xml_diff>

<commit_message>
Revert "Merge branch 'master' of https://github.com/AulaPlanetaColombia/CienciasSociales"
This reverts commit 08276200c400636da54b8f7263d35df29dee813c, reversing
changes made to bc636f9fd7637b0b5cfc559c92034e991d877b49.
</commit_message>
<xml_diff>
--- a/fuentes/contenidos/grado07/guion01/CS_07_01_CO.docx
+++ b/fuentes/contenidos/grado07/guion01/CS_07_01_CO.docx
@@ -588,7 +588,47 @@
                 <w:noProof w:val="0"/>
                 <w:sz w:val="24"/>
               </w:rPr>
-              <w:t>Código Shutterstock (o URL o la ruta en AulaPlaneta)</w:t>
+              <w:t xml:space="preserve">Código </w:t>
+            </w:r>
+            <w:proofErr w:type="spellStart"/>
+            <w:r>
+              <w:rPr>
+                <w:rFonts w:ascii="Times New Roman" w:eastAsia="Cambria" w:hAnsi="Times New Roman"/>
+                <w:b/>
+                <w:noProof w:val="0"/>
+                <w:sz w:val="24"/>
+              </w:rPr>
+              <w:t>Shutterstock</w:t>
+            </w:r>
+            <w:proofErr w:type="spellEnd"/>
+            <w:r>
+              <w:rPr>
+                <w:rFonts w:ascii="Times New Roman" w:eastAsia="Cambria" w:hAnsi="Times New Roman"/>
+                <w:b/>
+                <w:noProof w:val="0"/>
+                <w:sz w:val="24"/>
+              </w:rPr>
+              <w:t xml:space="preserve"> (o URL o la ruta en </w:t>
+            </w:r>
+            <w:proofErr w:type="spellStart"/>
+            <w:r>
+              <w:rPr>
+                <w:rFonts w:ascii="Times New Roman" w:eastAsia="Cambria" w:hAnsi="Times New Roman"/>
+                <w:b/>
+                <w:noProof w:val="0"/>
+                <w:sz w:val="24"/>
+              </w:rPr>
+              <w:t>AulaPlaneta</w:t>
+            </w:r>
+            <w:proofErr w:type="spellEnd"/>
+            <w:r>
+              <w:rPr>
+                <w:rFonts w:ascii="Times New Roman" w:eastAsia="Cambria" w:hAnsi="Times New Roman"/>
+                <w:b/>
+                <w:noProof w:val="0"/>
+                <w:sz w:val="24"/>
+              </w:rPr>
+              <w:t>)</w:t>
             </w:r>
           </w:p>
         </w:tc>
@@ -1658,6 +1698,7 @@
               </w:rPr>
               <w:t xml:space="preserve"> conozcan qué papel jugaron los pueblos germánicos en la desintegración del Imperio Romano de Occidente y en la configuración de unos reinos </w:t>
             </w:r>
+            <w:proofErr w:type="spellStart"/>
             <w:r>
               <w:rPr>
                 <w:rFonts w:ascii="Times New Roman" w:hAnsi="Times New Roman"/>
@@ -1667,6 +1708,7 @@
               </w:rPr>
               <w:t>prefeudales</w:t>
             </w:r>
+            <w:proofErr w:type="spellEnd"/>
             <w:r>
               <w:rPr>
                 <w:rFonts w:ascii="Times New Roman" w:hAnsi="Times New Roman"/>
@@ -4362,6 +4404,7 @@
         </w:rPr>
         <w:t>Justiniano se consideraba así mismo un emperador de derecho divino y por ello tenía claro que poseía tanto el poder político como el poder religioso, poderes que por el bienestar del Imperio no era posible separar (</w:t>
       </w:r>
+      <w:proofErr w:type="spellStart"/>
       <w:r>
         <w:rPr>
           <w:rFonts w:ascii="Times New Roman" w:hAnsi="Times New Roman"/>
@@ -4371,6 +4414,7 @@
         </w:rPr>
         <w:t>cesaropapismo</w:t>
       </w:r>
+      <w:proofErr w:type="spellEnd"/>
       <w:r>
         <w:rPr>
           <w:rFonts w:ascii="Times New Roman" w:hAnsi="Times New Roman"/>
@@ -6884,7 +6928,47 @@
                 <w:noProof w:val="0"/>
                 <w:sz w:val="24"/>
               </w:rPr>
-              <w:t>Código Shutterstock (o URL o la ruta en AulaPlaneta)</w:t>
+              <w:t xml:space="preserve">Código </w:t>
+            </w:r>
+            <w:proofErr w:type="spellStart"/>
+            <w:r>
+              <w:rPr>
+                <w:rFonts w:ascii="Times New Roman" w:eastAsia="Cambria" w:hAnsi="Times New Roman"/>
+                <w:b/>
+                <w:noProof w:val="0"/>
+                <w:sz w:val="24"/>
+              </w:rPr>
+              <w:t>Shutterstock</w:t>
+            </w:r>
+            <w:proofErr w:type="spellEnd"/>
+            <w:r>
+              <w:rPr>
+                <w:rFonts w:ascii="Times New Roman" w:eastAsia="Cambria" w:hAnsi="Times New Roman"/>
+                <w:b/>
+                <w:noProof w:val="0"/>
+                <w:sz w:val="24"/>
+              </w:rPr>
+              <w:t xml:space="preserve"> (o URL o la ruta en </w:t>
+            </w:r>
+            <w:proofErr w:type="spellStart"/>
+            <w:r>
+              <w:rPr>
+                <w:rFonts w:ascii="Times New Roman" w:eastAsia="Cambria" w:hAnsi="Times New Roman"/>
+                <w:b/>
+                <w:noProof w:val="0"/>
+                <w:sz w:val="24"/>
+              </w:rPr>
+              <w:t>AulaPlaneta</w:t>
+            </w:r>
+            <w:proofErr w:type="spellEnd"/>
+            <w:r>
+              <w:rPr>
+                <w:rFonts w:ascii="Times New Roman" w:eastAsia="Cambria" w:hAnsi="Times New Roman"/>
+                <w:b/>
+                <w:noProof w:val="0"/>
+                <w:sz w:val="24"/>
+              </w:rPr>
+              <w:t>)</w:t>
             </w:r>
           </w:p>
         </w:tc>
@@ -6906,7 +6990,25 @@
                 <w:noProof w:val="0"/>
                 <w:sz w:val="24"/>
               </w:rPr>
-              <w:t>2 Eso/Ciencias Sociales/La civilización islámica: Al-Andalus/El origen de la civilización islámica</w:t>
+              <w:t>2 Eso/Ciencias Sociales/La civilización islámica: Al-</w:t>
+            </w:r>
+            <w:proofErr w:type="spellStart"/>
+            <w:r>
+              <w:rPr>
+                <w:rFonts w:ascii="Times New Roman" w:eastAsia="Cambria" w:hAnsi="Times New Roman"/>
+                <w:noProof w:val="0"/>
+                <w:sz w:val="24"/>
+              </w:rPr>
+              <w:t>Andalus</w:t>
+            </w:r>
+            <w:proofErr w:type="spellEnd"/>
+            <w:r>
+              <w:rPr>
+                <w:rFonts w:ascii="Times New Roman" w:eastAsia="Cambria" w:hAnsi="Times New Roman"/>
+                <w:noProof w:val="0"/>
+                <w:sz w:val="24"/>
+              </w:rPr>
+              <w:t>/El origen de la civilización islámica</w:t>
             </w:r>
           </w:p>
         </w:tc>
@@ -7026,7 +7128,25 @@
           <w:noProof w:val="0"/>
           <w:sz w:val="24"/>
         </w:rPr>
-        <w:t>Mahoma se refugió en Yathrib, un lugar importante al que llegaban caravanas que comerciaban con Siria y Egipto, allí el número de seguidores creció y estos fueron creando una comunidad basada en la solidaridad, la cual a su vez se fundamentaba en el hecho de compartir una misma fe religiosa; esta nueva forma de adhesión con el otro fue sustituyendo la fuerza de los lazos familiares y la solidaridad que surgía de ellos, algo que había sido el centro de la organización social de clanes y tribus</w:t>
+        <w:t xml:space="preserve">Mahoma se refugió en </w:t>
+      </w:r>
+      <w:proofErr w:type="spellStart"/>
+      <w:r>
+        <w:rPr>
+          <w:rFonts w:ascii="Times New Roman" w:hAnsi="Times New Roman"/>
+          <w:noProof w:val="0"/>
+          <w:sz w:val="24"/>
+        </w:rPr>
+        <w:t>Yathrib</w:t>
+      </w:r>
+      <w:proofErr w:type="spellEnd"/>
+      <w:r>
+        <w:rPr>
+          <w:rFonts w:ascii="Times New Roman" w:hAnsi="Times New Roman"/>
+          <w:noProof w:val="0"/>
+          <w:sz w:val="24"/>
+        </w:rPr>
+        <w:t>, un lugar importante al que llegaban caravanas que comerciaban con Siria y Egipto, allí el número de seguidores creció y estos fueron creando una comunidad basada en la solidaridad, la cual a su vez se fundamentaba en el hecho de compartir una misma fe religiosa; esta nueva forma de adhesión con el otro fue sustituyendo la fuerza de los lazos familiares y la solidaridad que surgía de ellos, algo que había sido el centro de la organización social de clanes y tribus</w:t>
       </w:r>
       <w:r>
         <w:rPr>
@@ -7212,7 +7332,25 @@
                 <w:noProof w:val="0"/>
                 <w:sz w:val="24"/>
               </w:rPr>
-              <w:t>2 Eso/Ciencias Sociales/La civilización islámica: Al-Andalus/el origen de la civilización islámica</w:t>
+              <w:t>2 Eso/Ciencias Sociales/La civilización islámica: Al-</w:t>
+            </w:r>
+            <w:proofErr w:type="spellStart"/>
+            <w:r>
+              <w:rPr>
+                <w:rFonts w:ascii="Times New Roman" w:eastAsia="Cambria" w:hAnsi="Times New Roman"/>
+                <w:noProof w:val="0"/>
+                <w:sz w:val="24"/>
+              </w:rPr>
+              <w:t>Andalus</w:t>
+            </w:r>
+            <w:proofErr w:type="spellEnd"/>
+            <w:r>
+              <w:rPr>
+                <w:rFonts w:ascii="Times New Roman" w:eastAsia="Cambria" w:hAnsi="Times New Roman"/>
+                <w:noProof w:val="0"/>
+                <w:sz w:val="24"/>
+              </w:rPr>
+              <w:t>/el origen de la civilización islámica</w:t>
             </w:r>
           </w:p>
         </w:tc>
@@ -8782,7 +8920,25 @@
                 <w:sz w:val="24"/>
               </w:rPr>
               <w:lastRenderedPageBreak/>
-              <w:t xml:space="preserve">2 Eso/Ciencias sociales/la civilización islámica: Al-Andalus/La </w:t>
+              <w:t>2 Eso/Ciencias sociales/la civilización islámica: Al-</w:t>
+            </w:r>
+            <w:proofErr w:type="spellStart"/>
+            <w:r>
+              <w:rPr>
+                <w:rFonts w:ascii="Times New Roman" w:eastAsia="Cambria" w:hAnsi="Times New Roman"/>
+                <w:noProof w:val="0"/>
+                <w:sz w:val="24"/>
+              </w:rPr>
+              <w:t>Andalus</w:t>
+            </w:r>
+            <w:proofErr w:type="spellEnd"/>
+            <w:r>
+              <w:rPr>
+                <w:rFonts w:ascii="Times New Roman" w:eastAsia="Cambria" w:hAnsi="Times New Roman"/>
+                <w:noProof w:val="0"/>
+                <w:sz w:val="24"/>
+              </w:rPr>
+              <w:t xml:space="preserve">/La </w:t>
             </w:r>
             <w:r>
               <w:rPr>
@@ -9329,15 +9485,44 @@
                 <w:noProof w:val="0"/>
                 <w:sz w:val="24"/>
               </w:rPr>
-              <w:t>du’ l-hiyya</w:t>
-            </w:r>
-            <w:r>
-              <w:rPr>
-                <w:rFonts w:ascii="Times New Roman" w:hAnsi="Times New Roman"/>
-                <w:noProof w:val="0"/>
-                <w:sz w:val="24"/>
-              </w:rPr>
-              <w:t xml:space="preserve"> (duodécimo mes del calendario islámico). Se conmemora el sacrificio de un cordero por parte de Ibrahim después de demostrar a Dios que estaba dispuesto a sacrificar a su hijo Isma’il en su nombre.</w:t>
+              <w:t>du’ l-</w:t>
+            </w:r>
+            <w:proofErr w:type="spellStart"/>
+            <w:r>
+              <w:rPr>
+                <w:rFonts w:ascii="Times New Roman" w:hAnsi="Times New Roman"/>
+                <w:i/>
+                <w:noProof w:val="0"/>
+                <w:sz w:val="24"/>
+              </w:rPr>
+              <w:t>hiyya</w:t>
+            </w:r>
+            <w:proofErr w:type="spellEnd"/>
+            <w:r>
+              <w:rPr>
+                <w:rFonts w:ascii="Times New Roman" w:hAnsi="Times New Roman"/>
+                <w:noProof w:val="0"/>
+                <w:sz w:val="24"/>
+              </w:rPr>
+              <w:t xml:space="preserve"> (duodécimo mes del calendario islámico). Se conmemora el sacrificio de un cordero por parte de Ibrahim después de demostrar a Dios que estaba dispuesto a sacrificar a su hijo </w:t>
+            </w:r>
+            <w:proofErr w:type="spellStart"/>
+            <w:r>
+              <w:rPr>
+                <w:rFonts w:ascii="Times New Roman" w:hAnsi="Times New Roman"/>
+                <w:noProof w:val="0"/>
+                <w:sz w:val="24"/>
+              </w:rPr>
+              <w:t>Isma’il</w:t>
+            </w:r>
+            <w:proofErr w:type="spellEnd"/>
+            <w:r>
+              <w:rPr>
+                <w:rFonts w:ascii="Times New Roman" w:hAnsi="Times New Roman"/>
+                <w:noProof w:val="0"/>
+                <w:sz w:val="24"/>
+              </w:rPr>
+              <w:t xml:space="preserve"> en su nombre.</w:t>
             </w:r>
           </w:p>
           <w:p>
@@ -9999,6 +10184,7 @@
               </w:rPr>
               <w:t>- </w:t>
             </w:r>
+            <w:proofErr w:type="spellStart"/>
             <w:r>
               <w:rPr>
                 <w:rFonts w:ascii="Times New Roman" w:hAnsi="Times New Roman"/>
@@ -10017,13 +10203,32 @@
               </w:rPr>
               <w:t>ta</w:t>
             </w:r>
-            <w:r>
-              <w:rPr>
-                <w:rFonts w:ascii="Times New Roman" w:hAnsi="Times New Roman"/>
-                <w:noProof w:val="0"/>
-                <w:sz w:val="24"/>
-              </w:rPr>
-              <w:t>: los chiitas consideran a Alí (primo de Mahoma) y a sus descendientes los únicos imanes (guías o jefes religiosos) legítimos.</w:t>
+            <w:proofErr w:type="spellEnd"/>
+            <w:r>
+              <w:rPr>
+                <w:rFonts w:ascii="Times New Roman" w:hAnsi="Times New Roman"/>
+                <w:noProof w:val="0"/>
+                <w:sz w:val="24"/>
+              </w:rPr>
+              <w:t xml:space="preserve">: los chiitas consideran a </w:t>
+            </w:r>
+            <w:proofErr w:type="spellStart"/>
+            <w:r>
+              <w:rPr>
+                <w:rFonts w:ascii="Times New Roman" w:hAnsi="Times New Roman"/>
+                <w:noProof w:val="0"/>
+                <w:sz w:val="24"/>
+              </w:rPr>
+              <w:t>Alí</w:t>
+            </w:r>
+            <w:proofErr w:type="spellEnd"/>
+            <w:r>
+              <w:rPr>
+                <w:rFonts w:ascii="Times New Roman" w:hAnsi="Times New Roman"/>
+                <w:noProof w:val="0"/>
+                <w:sz w:val="24"/>
+              </w:rPr>
+              <w:t xml:space="preserve"> (primo de Mahoma) y a sus descendientes los únicos imanes (guías o jefes religiosos) legítimos.</w:t>
             </w:r>
           </w:p>
           <w:p>
@@ -10044,6 +10249,7 @@
               </w:rPr>
               <w:t>- </w:t>
             </w:r>
+            <w:proofErr w:type="spellStart"/>
             <w:r>
               <w:rPr>
                 <w:rFonts w:ascii="Times New Roman" w:hAnsi="Times New Roman"/>
@@ -10053,6 +10259,7 @@
               </w:rPr>
               <w:t>Jariyí</w:t>
             </w:r>
+            <w:proofErr w:type="spellEnd"/>
             <w:r>
               <w:rPr>
                 <w:rFonts w:ascii="Times New Roman" w:hAnsi="Times New Roman"/>
@@ -10076,7 +10283,43 @@
                 <w:noProof w:val="0"/>
                 <w:sz w:val="24"/>
               </w:rPr>
-              <w:t>los jariyíes creen que el jefe religioso debe ser elegido entre la comunidad islámica y no tiene por qué ser familiar del Profeta o pertenecer a un linaje real. Hoy en día, el grupo de los jariyíes es el que tiene menos seguidores del islam.</w:t>
+              <w:t xml:space="preserve">los </w:t>
+            </w:r>
+            <w:proofErr w:type="spellStart"/>
+            <w:r>
+              <w:rPr>
+                <w:rFonts w:ascii="Times New Roman" w:hAnsi="Times New Roman"/>
+                <w:noProof w:val="0"/>
+                <w:sz w:val="24"/>
+              </w:rPr>
+              <w:t>jariyíes</w:t>
+            </w:r>
+            <w:proofErr w:type="spellEnd"/>
+            <w:r>
+              <w:rPr>
+                <w:rFonts w:ascii="Times New Roman" w:hAnsi="Times New Roman"/>
+                <w:noProof w:val="0"/>
+                <w:sz w:val="24"/>
+              </w:rPr>
+              <w:t xml:space="preserve"> creen que el jefe religioso debe ser elegido entre la comunidad islámica y no tiene por qué ser familiar del Profeta o pertenecer a un linaje real. Hoy en día, el grupo de los </w:t>
+            </w:r>
+            <w:proofErr w:type="spellStart"/>
+            <w:r>
+              <w:rPr>
+                <w:rFonts w:ascii="Times New Roman" w:hAnsi="Times New Roman"/>
+                <w:noProof w:val="0"/>
+                <w:sz w:val="24"/>
+              </w:rPr>
+              <w:t>jariyíes</w:t>
+            </w:r>
+            <w:proofErr w:type="spellEnd"/>
+            <w:r>
+              <w:rPr>
+                <w:rFonts w:ascii="Times New Roman" w:hAnsi="Times New Roman"/>
+                <w:noProof w:val="0"/>
+                <w:sz w:val="24"/>
+              </w:rPr>
+              <w:t xml:space="preserve"> es el que tiene menos seguidores del islam.</w:t>
             </w:r>
           </w:p>
         </w:tc>
@@ -10639,7 +10882,47 @@
                 <w:noProof w:val="0"/>
                 <w:sz w:val="24"/>
               </w:rPr>
-              <w:t>Código Shutterstock (o URL o la ruta en AulaPlaneta)</w:t>
+              <w:t xml:space="preserve">Código </w:t>
+            </w:r>
+            <w:proofErr w:type="spellStart"/>
+            <w:r>
+              <w:rPr>
+                <w:rFonts w:ascii="Times New Roman" w:eastAsia="Cambria" w:hAnsi="Times New Roman"/>
+                <w:b/>
+                <w:noProof w:val="0"/>
+                <w:sz w:val="24"/>
+              </w:rPr>
+              <w:t>Shutterstock</w:t>
+            </w:r>
+            <w:proofErr w:type="spellEnd"/>
+            <w:r>
+              <w:rPr>
+                <w:rFonts w:ascii="Times New Roman" w:eastAsia="Cambria" w:hAnsi="Times New Roman"/>
+                <w:b/>
+                <w:noProof w:val="0"/>
+                <w:sz w:val="24"/>
+              </w:rPr>
+              <w:t xml:space="preserve"> (o URL o la ruta en </w:t>
+            </w:r>
+            <w:proofErr w:type="spellStart"/>
+            <w:r>
+              <w:rPr>
+                <w:rFonts w:ascii="Times New Roman" w:eastAsia="Cambria" w:hAnsi="Times New Roman"/>
+                <w:b/>
+                <w:noProof w:val="0"/>
+                <w:sz w:val="24"/>
+              </w:rPr>
+              <w:t>AulaPlaneta</w:t>
+            </w:r>
+            <w:proofErr w:type="spellEnd"/>
+            <w:r>
+              <w:rPr>
+                <w:rFonts w:ascii="Times New Roman" w:eastAsia="Cambria" w:hAnsi="Times New Roman"/>
+                <w:b/>
+                <w:noProof w:val="0"/>
+                <w:sz w:val="24"/>
+              </w:rPr>
+              <w:t>)</w:t>
             </w:r>
           </w:p>
         </w:tc>
@@ -10661,7 +10944,25 @@
                 <w:noProof w:val="0"/>
                 <w:sz w:val="24"/>
               </w:rPr>
-              <w:t>2 Eso/Ciencias Sociales/la civilización islámica: Al-Andalus/La expansión del islam</w:t>
+              <w:t>2 Eso/Ciencias Sociales/la civilización islámica: Al-</w:t>
+            </w:r>
+            <w:proofErr w:type="spellStart"/>
+            <w:r>
+              <w:rPr>
+                <w:rFonts w:ascii="Times New Roman" w:eastAsia="Cambria" w:hAnsi="Times New Roman"/>
+                <w:noProof w:val="0"/>
+                <w:sz w:val="24"/>
+              </w:rPr>
+              <w:t>Andalus</w:t>
+            </w:r>
+            <w:proofErr w:type="spellEnd"/>
+            <w:r>
+              <w:rPr>
+                <w:rFonts w:ascii="Times New Roman" w:eastAsia="Cambria" w:hAnsi="Times New Roman"/>
+                <w:noProof w:val="0"/>
+                <w:sz w:val="24"/>
+              </w:rPr>
+              <w:t>/La expansión del islam</w:t>
             </w:r>
           </w:p>
         </w:tc>
@@ -10783,7 +11084,25 @@
           <w:noProof w:val="0"/>
           <w:sz w:val="24"/>
         </w:rPr>
-        <w:t xml:space="preserve">En el 661 d.C., después de diversos conflictos y de la muerte del califa Alí </w:t>
+        <w:t xml:space="preserve">En el 661 d.C., después de diversos conflictos y de la muerte del califa </w:t>
+      </w:r>
+      <w:proofErr w:type="spellStart"/>
+      <w:r>
+        <w:rPr>
+          <w:rFonts w:ascii="Times New Roman" w:hAnsi="Times New Roman"/>
+          <w:noProof w:val="0"/>
+          <w:sz w:val="24"/>
+        </w:rPr>
+        <w:t>Alí</w:t>
+      </w:r>
+      <w:proofErr w:type="spellEnd"/>
+      <w:r>
+        <w:rPr>
+          <w:rFonts w:ascii="Times New Roman" w:hAnsi="Times New Roman"/>
+          <w:noProof w:val="0"/>
+          <w:sz w:val="24"/>
+        </w:rPr>
+        <w:t xml:space="preserve"> </w:t>
       </w:r>
       <w:r>
         <w:rPr>
@@ -10820,7 +11139,25 @@
           <w:noProof w:val="0"/>
           <w:sz w:val="24"/>
         </w:rPr>
-        <w:t xml:space="preserve">, Muawiyya </w:t>
+        <w:t xml:space="preserve">, </w:t>
+      </w:r>
+      <w:proofErr w:type="spellStart"/>
+      <w:r>
+        <w:rPr>
+          <w:rFonts w:ascii="Times New Roman" w:hAnsi="Times New Roman"/>
+          <w:noProof w:val="0"/>
+          <w:sz w:val="24"/>
+        </w:rPr>
+        <w:t>Muawiyya</w:t>
+      </w:r>
+      <w:proofErr w:type="spellEnd"/>
+      <w:r>
+        <w:rPr>
+          <w:rFonts w:ascii="Times New Roman" w:hAnsi="Times New Roman"/>
+          <w:noProof w:val="0"/>
+          <w:sz w:val="24"/>
+        </w:rPr>
+        <w:t xml:space="preserve"> </w:t>
       </w:r>
       <w:r>
         <w:rPr>
@@ -10877,6 +11214,7 @@
         <w:lastRenderedPageBreak/>
         <w:t>Los omeyas continuaron la expansión del Imperio Islámico: por el este llegaron hasta el río Indo y el Turkestán, y por el oeste se extendieron por África del Norte y por la península Ibérica, lo que más tarde dio origen al dominio árabe en el sur de esta península (Al-</w:t>
       </w:r>
+      <w:proofErr w:type="spellStart"/>
       <w:r>
         <w:rPr>
           <w:rFonts w:ascii="Times New Roman" w:hAnsi="Times New Roman"/>
@@ -10891,7 +11229,16 @@
           <w:noProof w:val="0"/>
           <w:sz w:val="24"/>
         </w:rPr>
-        <w:t>ndalus). Los omeyas culminaron pues la formación del Imperio.</w:t>
+        <w:t>ndalus</w:t>
+      </w:r>
+      <w:proofErr w:type="spellEnd"/>
+      <w:r>
+        <w:rPr>
+          <w:rFonts w:ascii="Times New Roman" w:hAnsi="Times New Roman"/>
+          <w:noProof w:val="0"/>
+          <w:sz w:val="24"/>
+        </w:rPr>
+        <w:t>). Los omeyas culminaron pues la formación del Imperio.</w:t>
       </w:r>
     </w:p>
     <w:p>
@@ -12350,7 +12697,47 @@
                 <w:noProof w:val="0"/>
                 <w:sz w:val="24"/>
               </w:rPr>
-              <w:t>Código Shutterstock (o URL o la ruta en AulaPlaneta)</w:t>
+              <w:t xml:space="preserve">Código </w:t>
+            </w:r>
+            <w:proofErr w:type="spellStart"/>
+            <w:r>
+              <w:rPr>
+                <w:rFonts w:ascii="Times New Roman" w:eastAsia="Cambria" w:hAnsi="Times New Roman"/>
+                <w:b/>
+                <w:noProof w:val="0"/>
+                <w:sz w:val="24"/>
+              </w:rPr>
+              <w:t>Shutterstock</w:t>
+            </w:r>
+            <w:proofErr w:type="spellEnd"/>
+            <w:r>
+              <w:rPr>
+                <w:rFonts w:ascii="Times New Roman" w:eastAsia="Cambria" w:hAnsi="Times New Roman"/>
+                <w:b/>
+                <w:noProof w:val="0"/>
+                <w:sz w:val="24"/>
+              </w:rPr>
+              <w:t xml:space="preserve"> (o URL o la ruta en </w:t>
+            </w:r>
+            <w:proofErr w:type="spellStart"/>
+            <w:r>
+              <w:rPr>
+                <w:rFonts w:ascii="Times New Roman" w:eastAsia="Cambria" w:hAnsi="Times New Roman"/>
+                <w:b/>
+                <w:noProof w:val="0"/>
+                <w:sz w:val="24"/>
+              </w:rPr>
+              <w:t>AulaPlaneta</w:t>
+            </w:r>
+            <w:proofErr w:type="spellEnd"/>
+            <w:r>
+              <w:rPr>
+                <w:rFonts w:ascii="Times New Roman" w:eastAsia="Cambria" w:hAnsi="Times New Roman"/>
+                <w:b/>
+                <w:noProof w:val="0"/>
+                <w:sz w:val="24"/>
+              </w:rPr>
+              <w:t>)</w:t>
             </w:r>
           </w:p>
         </w:tc>
@@ -12372,7 +12759,25 @@
                 <w:noProof w:val="0"/>
                 <w:sz w:val="24"/>
               </w:rPr>
-              <w:t>2 Eso/Ciencias Sociales/la civilización islámica: Al-Andalus/la expansión del islam/El Califato omeya o Califato de damasco</w:t>
+              <w:t>2 Eso/Ciencias Sociales/la civilización islámica: Al-</w:t>
+            </w:r>
+            <w:proofErr w:type="spellStart"/>
+            <w:r>
+              <w:rPr>
+                <w:rFonts w:ascii="Times New Roman" w:eastAsia="Cambria" w:hAnsi="Times New Roman"/>
+                <w:noProof w:val="0"/>
+                <w:sz w:val="24"/>
+              </w:rPr>
+              <w:t>Andalus</w:t>
+            </w:r>
+            <w:proofErr w:type="spellEnd"/>
+            <w:r>
+              <w:rPr>
+                <w:rFonts w:ascii="Times New Roman" w:eastAsia="Cambria" w:hAnsi="Times New Roman"/>
+                <w:noProof w:val="0"/>
+                <w:sz w:val="24"/>
+              </w:rPr>
+              <w:t>/la expansión del islam/El Califato omeya o Califato de damasco</w:t>
             </w:r>
           </w:p>
         </w:tc>
@@ -12664,7 +13069,25 @@
           <w:noProof w:val="0"/>
           <w:sz w:val="24"/>
         </w:rPr>
-        <w:t xml:space="preserve">Los miembros de la dinastía Abasí se rebelaron contra los omeyas y con la ayuda de los chiítas los derrocaron y se hicieron con el poder del califato en el 750 d.C. </w:t>
+        <w:t xml:space="preserve">Los miembros de la dinastía Abasí se rebelaron contra los omeyas y con la ayuda de los </w:t>
+      </w:r>
+      <w:proofErr w:type="spellStart"/>
+      <w:r>
+        <w:rPr>
+          <w:rFonts w:ascii="Times New Roman" w:hAnsi="Times New Roman"/>
+          <w:noProof w:val="0"/>
+          <w:sz w:val="24"/>
+        </w:rPr>
+        <w:t>chiítas</w:t>
+      </w:r>
+      <w:proofErr w:type="spellEnd"/>
+      <w:r>
+        <w:rPr>
+          <w:rFonts w:ascii="Times New Roman" w:hAnsi="Times New Roman"/>
+          <w:noProof w:val="0"/>
+          <w:sz w:val="24"/>
+        </w:rPr>
+        <w:t xml:space="preserve"> los derrocaron y se hicieron con el poder del califato en el 750 d.C. </w:t>
       </w:r>
     </w:p>
     <w:p>
@@ -13073,7 +13496,25 @@
                 <w:noProof w:val="0"/>
                 <w:sz w:val="24"/>
               </w:rPr>
-              <w:t>2 Eso/Ciencias Sociales/La civilización islámica: Al-Andalus/La expansión del islam</w:t>
+              <w:t>2 Eso/Ciencias Sociales/La civilización islámica: Al-</w:t>
+            </w:r>
+            <w:proofErr w:type="spellStart"/>
+            <w:r>
+              <w:rPr>
+                <w:rFonts w:ascii="Times New Roman" w:eastAsia="Cambria" w:hAnsi="Times New Roman"/>
+                <w:noProof w:val="0"/>
+                <w:sz w:val="24"/>
+              </w:rPr>
+              <w:t>Andalus</w:t>
+            </w:r>
+            <w:proofErr w:type="spellEnd"/>
+            <w:r>
+              <w:rPr>
+                <w:rFonts w:ascii="Times New Roman" w:eastAsia="Cambria" w:hAnsi="Times New Roman"/>
+                <w:noProof w:val="0"/>
+                <w:sz w:val="24"/>
+              </w:rPr>
+              <w:t>/La expansión del islam</w:t>
             </w:r>
           </w:p>
         </w:tc>
@@ -13529,7 +13970,47 @@
                 <w:noProof w:val="0"/>
                 <w:sz w:val="24"/>
               </w:rPr>
-              <w:t>Código Shutterstock (o URL o la ruta en AulaPlaneta)</w:t>
+              <w:t xml:space="preserve">Código </w:t>
+            </w:r>
+            <w:proofErr w:type="spellStart"/>
+            <w:r>
+              <w:rPr>
+                <w:rFonts w:ascii="Times New Roman" w:eastAsia="Cambria" w:hAnsi="Times New Roman"/>
+                <w:b/>
+                <w:noProof w:val="0"/>
+                <w:sz w:val="24"/>
+              </w:rPr>
+              <w:t>Shutterstock</w:t>
+            </w:r>
+            <w:proofErr w:type="spellEnd"/>
+            <w:r>
+              <w:rPr>
+                <w:rFonts w:ascii="Times New Roman" w:eastAsia="Cambria" w:hAnsi="Times New Roman"/>
+                <w:b/>
+                <w:noProof w:val="0"/>
+                <w:sz w:val="24"/>
+              </w:rPr>
+              <w:t xml:space="preserve"> (o URL o la ruta en </w:t>
+            </w:r>
+            <w:proofErr w:type="spellStart"/>
+            <w:r>
+              <w:rPr>
+                <w:rFonts w:ascii="Times New Roman" w:eastAsia="Cambria" w:hAnsi="Times New Roman"/>
+                <w:b/>
+                <w:noProof w:val="0"/>
+                <w:sz w:val="24"/>
+              </w:rPr>
+              <w:t>AulaPlaneta</w:t>
+            </w:r>
+            <w:proofErr w:type="spellEnd"/>
+            <w:r>
+              <w:rPr>
+                <w:rFonts w:ascii="Times New Roman" w:eastAsia="Cambria" w:hAnsi="Times New Roman"/>
+                <w:b/>
+                <w:noProof w:val="0"/>
+                <w:sz w:val="24"/>
+              </w:rPr>
+              <w:t>)</w:t>
             </w:r>
           </w:p>
         </w:tc>
@@ -13658,7 +14139,25 @@
           <w:noProof w:val="0"/>
           <w:sz w:val="24"/>
         </w:rPr>
-        <w:t xml:space="preserve">. Su abuelo Carlo Martello asumió el cargo de </w:t>
+        <w:t xml:space="preserve">. Su abuelo Carlo </w:t>
+      </w:r>
+      <w:proofErr w:type="spellStart"/>
+      <w:r>
+        <w:rPr>
+          <w:rFonts w:ascii="Times New Roman" w:hAnsi="Times New Roman"/>
+          <w:noProof w:val="0"/>
+          <w:sz w:val="24"/>
+        </w:rPr>
+        <w:t>Martello</w:t>
+      </w:r>
+      <w:proofErr w:type="spellEnd"/>
+      <w:r>
+        <w:rPr>
+          <w:rFonts w:ascii="Times New Roman" w:hAnsi="Times New Roman"/>
+          <w:noProof w:val="0"/>
+          <w:sz w:val="24"/>
+        </w:rPr>
+        <w:t xml:space="preserve"> asumió el cargo de </w:t>
       </w:r>
       <w:r>
         <w:rPr>
@@ -13675,34 +14174,153 @@
           <w:noProof w:val="0"/>
           <w:sz w:val="24"/>
         </w:rPr>
-        <w:t xml:space="preserve"> de un único rey franco y mostró ser un gran guerrero y estratega, particularmente en el 732 d.C. cuando detuvo el avance de los árabes en Poitiers. Esta victoria militar fue tan contundente que nunca más los musulmanes se arriesgaron a cruzar los Pirineos. La muestra de su capacidad como militar y la muerte del rey merovingio, Teodorico IV, lo habilitaron  –sin nombrarse rey– a arrogarse todas las funciones y responsabilidades (737 d.C.). Años después cerca de su muerte (741 d.C.) actuando como si fuese realmente un rey y siguiendo la tradición franca, dividió el reino entre sus dos hijos, Carlomanno y Pipino el Breve, quienes gobernaron juntos durante 6 años hasta cuando Carlomanno renunció y se fue a hacer vida en un convento. Tres años después Pipino el Breve destronó al rey franco gobernante y se hizo proclamar soberano de una parte de la nobleza, acto que no fue bien de recibido por muchos.</w:t>
-      </w:r>
-    </w:p>
-    <w:p>
-      <w:pPr>
-        <w:rPr>
-          <w:rFonts w:ascii="Times New Roman" w:hAnsi="Times New Roman"/>
-          <w:noProof w:val="0"/>
-          <w:sz w:val="24"/>
-        </w:rPr>
-      </w:pPr>
-    </w:p>
-    <w:p>
-      <w:pPr>
-        <w:rPr>
-          <w:rFonts w:ascii="Times New Roman" w:hAnsi="Times New Roman"/>
-          <w:noProof w:val="0"/>
-          <w:sz w:val="24"/>
-        </w:rPr>
-      </w:pPr>
-      <w:r>
-        <w:rPr>
-          <w:rFonts w:ascii="Times New Roman" w:hAnsi="Times New Roman"/>
-          <w:noProof w:val="0"/>
-          <w:sz w:val="24"/>
-        </w:rPr>
-        <w:t xml:space="preserve">Pipino el Breve no tenía entonces el reconocimiento unánime como rey y para lograrlo se propuso afianzar su relación y la relación de los francos con el papa. Afianzamiento que pudo hacer con cierta facilidad al apoyar al papa en su enfrentamiento con los lombardos que eran en ese momento los hombres más poderosos de Italia y frente a los cuales el papa se sentía inerme. El papa Stefano II, para agradecerle a Pipino, lo ungió soberano, imprimiéndoles a él y a su descendencia un carácter sagrado puesto que con aquel acto se estaba significando que aquel poder les estaba siendo dado por Dios. De este modo, la dinastía de </w:t>
-      </w:r>
+        <w:t xml:space="preserve"> de un único rey franco y mostró ser un gran guerrero y estratega, particularmente en el 732 d.C. cuando detuvo el avance de los árabes en Poitiers. Esta victoria militar fue tan contundente que nunca más los musulmanes se arriesgaron a cruzar los Pirineos. La muestra de su capacidad como militar y la muerte del rey merovingio, Teodorico IV, lo </w:t>
+      </w:r>
+      <w:proofErr w:type="gramStart"/>
+      <w:r>
+        <w:rPr>
+          <w:rFonts w:ascii="Times New Roman" w:hAnsi="Times New Roman"/>
+          <w:noProof w:val="0"/>
+          <w:sz w:val="24"/>
+        </w:rPr>
+        <w:t>habilitaron  –</w:t>
+      </w:r>
+      <w:proofErr w:type="gramEnd"/>
+      <w:r>
+        <w:rPr>
+          <w:rFonts w:ascii="Times New Roman" w:hAnsi="Times New Roman"/>
+          <w:noProof w:val="0"/>
+          <w:sz w:val="24"/>
+        </w:rPr>
+        <w:t xml:space="preserve">sin nombrarse rey– a arrogarse todas las funciones y responsabilidades (737 d.C.). Años después cerca de su muerte (741 d.C.) actuando como si fuese realmente un rey y siguiendo la tradición franca, dividió el reino entre sus dos hijos, </w:t>
+      </w:r>
+      <w:proofErr w:type="spellStart"/>
+      <w:r>
+        <w:rPr>
+          <w:rFonts w:ascii="Times New Roman" w:hAnsi="Times New Roman"/>
+          <w:noProof w:val="0"/>
+          <w:sz w:val="24"/>
+        </w:rPr>
+        <w:t>Carlomanno</w:t>
+      </w:r>
+      <w:proofErr w:type="spellEnd"/>
+      <w:r>
+        <w:rPr>
+          <w:rFonts w:ascii="Times New Roman" w:hAnsi="Times New Roman"/>
+          <w:noProof w:val="0"/>
+          <w:sz w:val="24"/>
+        </w:rPr>
+        <w:t xml:space="preserve"> y </w:t>
+      </w:r>
+      <w:proofErr w:type="spellStart"/>
+      <w:r>
+        <w:rPr>
+          <w:rFonts w:ascii="Times New Roman" w:hAnsi="Times New Roman"/>
+          <w:noProof w:val="0"/>
+          <w:sz w:val="24"/>
+        </w:rPr>
+        <w:t>Pipino</w:t>
+      </w:r>
+      <w:proofErr w:type="spellEnd"/>
+      <w:r>
+        <w:rPr>
+          <w:rFonts w:ascii="Times New Roman" w:hAnsi="Times New Roman"/>
+          <w:noProof w:val="0"/>
+          <w:sz w:val="24"/>
+        </w:rPr>
+        <w:t xml:space="preserve"> el Breve, quienes gobernaron juntos durante 6 años hasta cuando </w:t>
+      </w:r>
+      <w:proofErr w:type="spellStart"/>
+      <w:r>
+        <w:rPr>
+          <w:rFonts w:ascii="Times New Roman" w:hAnsi="Times New Roman"/>
+          <w:noProof w:val="0"/>
+          <w:sz w:val="24"/>
+        </w:rPr>
+        <w:t>Carlomanno</w:t>
+      </w:r>
+      <w:proofErr w:type="spellEnd"/>
+      <w:r>
+        <w:rPr>
+          <w:rFonts w:ascii="Times New Roman" w:hAnsi="Times New Roman"/>
+          <w:noProof w:val="0"/>
+          <w:sz w:val="24"/>
+        </w:rPr>
+        <w:t xml:space="preserve"> renunció y se fue a hacer vida en un convento. Tres años después </w:t>
+      </w:r>
+      <w:proofErr w:type="spellStart"/>
+      <w:r>
+        <w:rPr>
+          <w:rFonts w:ascii="Times New Roman" w:hAnsi="Times New Roman"/>
+          <w:noProof w:val="0"/>
+          <w:sz w:val="24"/>
+        </w:rPr>
+        <w:t>Pipino</w:t>
+      </w:r>
+      <w:proofErr w:type="spellEnd"/>
+      <w:r>
+        <w:rPr>
+          <w:rFonts w:ascii="Times New Roman" w:hAnsi="Times New Roman"/>
+          <w:noProof w:val="0"/>
+          <w:sz w:val="24"/>
+        </w:rPr>
+        <w:t xml:space="preserve"> el Breve destronó al rey franco gobernante y se hizo proclamar soberano de una parte de la nobleza, acto que no fue bien de recibido por muchos.</w:t>
+      </w:r>
+    </w:p>
+    <w:p>
+      <w:pPr>
+        <w:rPr>
+          <w:rFonts w:ascii="Times New Roman" w:hAnsi="Times New Roman"/>
+          <w:noProof w:val="0"/>
+          <w:sz w:val="24"/>
+        </w:rPr>
+      </w:pPr>
+    </w:p>
+    <w:p>
+      <w:pPr>
+        <w:rPr>
+          <w:rFonts w:ascii="Times New Roman" w:hAnsi="Times New Roman"/>
+          <w:noProof w:val="0"/>
+          <w:sz w:val="24"/>
+        </w:rPr>
+      </w:pPr>
+      <w:proofErr w:type="spellStart"/>
+      <w:r>
+        <w:rPr>
+          <w:rFonts w:ascii="Times New Roman" w:hAnsi="Times New Roman"/>
+          <w:noProof w:val="0"/>
+          <w:sz w:val="24"/>
+        </w:rPr>
+        <w:t>Pipino</w:t>
+      </w:r>
+      <w:proofErr w:type="spellEnd"/>
+      <w:r>
+        <w:rPr>
+          <w:rFonts w:ascii="Times New Roman" w:hAnsi="Times New Roman"/>
+          <w:noProof w:val="0"/>
+          <w:sz w:val="24"/>
+        </w:rPr>
+        <w:t xml:space="preserve"> el Breve no tenía entonces el reconocimiento unánime como rey y para lograrlo se propuso afianzar su relación y la relación de los francos con el papa. Afianzamiento que pudo hacer con cierta facilidad al apoyar al papa en su enfrentamiento con los lombardos que eran en ese momento los hombres más poderosos de Italia y frente a los cuales el papa se sentía inerme. El papa Stefano II, para agradecerle a </w:t>
+      </w:r>
+      <w:proofErr w:type="spellStart"/>
+      <w:r>
+        <w:rPr>
+          <w:rFonts w:ascii="Times New Roman" w:hAnsi="Times New Roman"/>
+          <w:noProof w:val="0"/>
+          <w:sz w:val="24"/>
+        </w:rPr>
+        <w:t>Pipino</w:t>
+      </w:r>
+      <w:proofErr w:type="spellEnd"/>
+      <w:r>
+        <w:rPr>
+          <w:rFonts w:ascii="Times New Roman" w:hAnsi="Times New Roman"/>
+          <w:noProof w:val="0"/>
+          <w:sz w:val="24"/>
+        </w:rPr>
+        <w:t xml:space="preserve">, lo ungió soberano, imprimiéndoles a él y a su descendencia un carácter sagrado puesto que con aquel acto se estaba significando que aquel poder les estaba siendo dado por Dios. De este modo, la dinastía de </w:t>
+      </w:r>
+      <w:proofErr w:type="spellStart"/>
       <w:r>
         <w:rPr>
           <w:rFonts w:ascii="Times New Roman" w:hAnsi="Times New Roman"/>
@@ -13710,7 +14328,17 @@
           <w:noProof w:val="0"/>
           <w:sz w:val="24"/>
         </w:rPr>
-        <w:t>Pipino el Breve</w:t>
+        <w:t>Pipino</w:t>
+      </w:r>
+      <w:proofErr w:type="spellEnd"/>
+      <w:r>
+        <w:rPr>
+          <w:rFonts w:ascii="Times New Roman" w:hAnsi="Times New Roman"/>
+          <w:b/>
+          <w:noProof w:val="0"/>
+          <w:sz w:val="24"/>
+        </w:rPr>
+        <w:t xml:space="preserve"> el Breve</w:t>
       </w:r>
       <w:r>
         <w:rPr>
@@ -13744,7 +14372,43 @@
           <w:noProof w:val="0"/>
           <w:sz w:val="24"/>
         </w:rPr>
-        <w:t xml:space="preserve">Como era tradición, antes de morir Pipino el Breve (768 d.C.) repartió el gobierno en dos de sus hijos, Carlomanno y Carlo, pero el primero murió en el 771 d.C. y todo el </w:t>
+        <w:t xml:space="preserve">Como era tradición, antes de morir </w:t>
+      </w:r>
+      <w:proofErr w:type="spellStart"/>
+      <w:r>
+        <w:rPr>
+          <w:rFonts w:ascii="Times New Roman" w:hAnsi="Times New Roman"/>
+          <w:noProof w:val="0"/>
+          <w:sz w:val="24"/>
+        </w:rPr>
+        <w:t>Pipino</w:t>
+      </w:r>
+      <w:proofErr w:type="spellEnd"/>
+      <w:r>
+        <w:rPr>
+          <w:rFonts w:ascii="Times New Roman" w:hAnsi="Times New Roman"/>
+          <w:noProof w:val="0"/>
+          <w:sz w:val="24"/>
+        </w:rPr>
+        <w:t xml:space="preserve"> el Breve (768 d.C.) repartió el gobierno en dos de sus hijos, </w:t>
+      </w:r>
+      <w:proofErr w:type="spellStart"/>
+      <w:r>
+        <w:rPr>
+          <w:rFonts w:ascii="Times New Roman" w:hAnsi="Times New Roman"/>
+          <w:noProof w:val="0"/>
+          <w:sz w:val="24"/>
+        </w:rPr>
+        <w:t>Carlomanno</w:t>
+      </w:r>
+      <w:proofErr w:type="spellEnd"/>
+      <w:r>
+        <w:rPr>
+          <w:rFonts w:ascii="Times New Roman" w:hAnsi="Times New Roman"/>
+          <w:noProof w:val="0"/>
+          <w:sz w:val="24"/>
+        </w:rPr>
+        <w:t xml:space="preserve"> y Carlo, pero el primero murió en el 771 d.C. y todo el </w:t>
       </w:r>
       <w:r>
         <w:rPr>
@@ -13981,7 +14645,47 @@
                 <w:noProof w:val="0"/>
                 <w:sz w:val="24"/>
               </w:rPr>
-              <w:t>Código Shutterstock (o URL o la ruta en AulaPlaneta)</w:t>
+              <w:t xml:space="preserve">Código </w:t>
+            </w:r>
+            <w:proofErr w:type="spellStart"/>
+            <w:r>
+              <w:rPr>
+                <w:rFonts w:ascii="Times New Roman" w:eastAsia="Cambria" w:hAnsi="Times New Roman"/>
+                <w:b/>
+                <w:noProof w:val="0"/>
+                <w:sz w:val="24"/>
+              </w:rPr>
+              <w:t>Shutterstock</w:t>
+            </w:r>
+            <w:proofErr w:type="spellEnd"/>
+            <w:r>
+              <w:rPr>
+                <w:rFonts w:ascii="Times New Roman" w:eastAsia="Cambria" w:hAnsi="Times New Roman"/>
+                <w:b/>
+                <w:noProof w:val="0"/>
+                <w:sz w:val="24"/>
+              </w:rPr>
+              <w:t xml:space="preserve"> (o URL o la ruta en </w:t>
+            </w:r>
+            <w:proofErr w:type="spellStart"/>
+            <w:r>
+              <w:rPr>
+                <w:rFonts w:ascii="Times New Roman" w:eastAsia="Cambria" w:hAnsi="Times New Roman"/>
+                <w:b/>
+                <w:noProof w:val="0"/>
+                <w:sz w:val="24"/>
+              </w:rPr>
+              <w:t>AulaPlaneta</w:t>
+            </w:r>
+            <w:proofErr w:type="spellEnd"/>
+            <w:r>
+              <w:rPr>
+                <w:rFonts w:ascii="Times New Roman" w:eastAsia="Cambria" w:hAnsi="Times New Roman"/>
+                <w:b/>
+                <w:noProof w:val="0"/>
+                <w:sz w:val="24"/>
+              </w:rPr>
+              <w:t>)</w:t>
             </w:r>
           </w:p>
         </w:tc>
@@ -14067,7 +14771,25 @@
                 <w:noProof w:val="0"/>
                 <w:sz w:val="24"/>
               </w:rPr>
-              <w:t>, fresco de la capilla de la Orden del Temple de Cressac (Francia).</w:t>
+              <w:t xml:space="preserve">, fresco de la capilla de la Orden del Temple de </w:t>
+            </w:r>
+            <w:proofErr w:type="spellStart"/>
+            <w:r>
+              <w:rPr>
+                <w:rFonts w:ascii="Times New Roman" w:eastAsia="Cambria" w:hAnsi="Times New Roman"/>
+                <w:noProof w:val="0"/>
+                <w:sz w:val="24"/>
+              </w:rPr>
+              <w:t>Cressac</w:t>
+            </w:r>
+            <w:proofErr w:type="spellEnd"/>
+            <w:r>
+              <w:rPr>
+                <w:rFonts w:ascii="Times New Roman" w:eastAsia="Cambria" w:hAnsi="Times New Roman"/>
+                <w:noProof w:val="0"/>
+                <w:sz w:val="24"/>
+              </w:rPr>
+              <w:t xml:space="preserve"> (Francia).</w:t>
             </w:r>
           </w:p>
         </w:tc>
@@ -14191,7 +14913,15 @@
       </w:pPr>
       <w:r>
         <w:lastRenderedPageBreak/>
-        <w:t>Poco tiempo después de la muerte de Carlomagno, sus nietos en el 843 d.C. dividieron el Imperio en tres (Tratado de Verdún); y años más tarde aquellos territorios sufrieron la invasión de grupos normandos (vikingos), sarracenos y húngaros.</w:t>
+        <w:t xml:space="preserve">Poco tiempo después de la muerte de Carlomagno, sus nietos en el 843 d.C. dividieron el Imperio en tres (Tratado de </w:t>
+      </w:r>
+      <w:proofErr w:type="spellStart"/>
+      <w:r>
+        <w:t>Verdún</w:t>
+      </w:r>
+      <w:proofErr w:type="spellEnd"/>
+      <w:r>
+        <w:t>); y años más tarde aquellos territorios sufrieron la invasión de grupos normandos (vikingos), sarracenos y húngaros.</w:t>
       </w:r>
     </w:p>
     <w:p>
@@ -17910,7 +18640,43 @@
           <w:noProof w:val="0"/>
           <w:sz w:val="24"/>
         </w:rPr>
-        <w:t xml:space="preserve">, entre los ríos Níger y Senegal, tomó forma el Imperio de Ghana, nombre que, en la lengua de los soninké, hacía referencia al título de su rey, pero que los comerciantes musulmanes extendieron para hablar de la región soninké. </w:t>
+        <w:t xml:space="preserve">, entre los ríos Níger y Senegal, tomó forma el Imperio de Ghana, nombre que, en la lengua de los </w:t>
+      </w:r>
+      <w:proofErr w:type="spellStart"/>
+      <w:r>
+        <w:rPr>
+          <w:rFonts w:ascii="Times New Roman" w:hAnsi="Times New Roman"/>
+          <w:noProof w:val="0"/>
+          <w:sz w:val="24"/>
+        </w:rPr>
+        <w:t>soninké</w:t>
+      </w:r>
+      <w:proofErr w:type="spellEnd"/>
+      <w:r>
+        <w:rPr>
+          <w:rFonts w:ascii="Times New Roman" w:hAnsi="Times New Roman"/>
+          <w:noProof w:val="0"/>
+          <w:sz w:val="24"/>
+        </w:rPr>
+        <w:t xml:space="preserve">, hacía referencia al título de su rey, pero que los comerciantes musulmanes extendieron para hablar de la región </w:t>
+      </w:r>
+      <w:proofErr w:type="spellStart"/>
+      <w:r>
+        <w:rPr>
+          <w:rFonts w:ascii="Times New Roman" w:hAnsi="Times New Roman"/>
+          <w:noProof w:val="0"/>
+          <w:sz w:val="24"/>
+        </w:rPr>
+        <w:t>soninké</w:t>
+      </w:r>
+      <w:proofErr w:type="spellEnd"/>
+      <w:r>
+        <w:rPr>
+          <w:rFonts w:ascii="Times New Roman" w:hAnsi="Times New Roman"/>
+          <w:noProof w:val="0"/>
+          <w:sz w:val="24"/>
+        </w:rPr>
+        <w:t xml:space="preserve">. </w:t>
       </w:r>
     </w:p>
     <w:p>
@@ -17930,7 +18696,43 @@
           <w:noProof w:val="0"/>
           <w:sz w:val="24"/>
         </w:rPr>
-        <w:t xml:space="preserve">En el 700 d.C. Ghana era un reino que se enriquecía con los impuestos que cobraba por el paso de las caravanas que transportaban mercancías del Magred a Awdaghost (una ciudad oasis, al sur de la ruta de las caravanas que cruzaban el Sahara). Pero su mayor riqueza estaba en sus yacimientos aluviales de oro, lo que le permitía comerciar fácilmente con los árabes y </w:t>
+        <w:t xml:space="preserve">En el 700 d.C. Ghana era un reino que se enriquecía con los impuestos que cobraba por el paso de las caravanas que transportaban mercancías del </w:t>
+      </w:r>
+      <w:proofErr w:type="spellStart"/>
+      <w:r>
+        <w:rPr>
+          <w:rFonts w:ascii="Times New Roman" w:hAnsi="Times New Roman"/>
+          <w:noProof w:val="0"/>
+          <w:sz w:val="24"/>
+        </w:rPr>
+        <w:t>Magred</w:t>
+      </w:r>
+      <w:proofErr w:type="spellEnd"/>
+      <w:r>
+        <w:rPr>
+          <w:rFonts w:ascii="Times New Roman" w:hAnsi="Times New Roman"/>
+          <w:noProof w:val="0"/>
+          <w:sz w:val="24"/>
+        </w:rPr>
+        <w:t xml:space="preserve"> a </w:t>
+      </w:r>
+      <w:proofErr w:type="spellStart"/>
+      <w:r>
+        <w:rPr>
+          <w:rFonts w:ascii="Times New Roman" w:hAnsi="Times New Roman"/>
+          <w:noProof w:val="0"/>
+          <w:sz w:val="24"/>
+        </w:rPr>
+        <w:t>Awdaghost</w:t>
+      </w:r>
+      <w:proofErr w:type="spellEnd"/>
+      <w:r>
+        <w:rPr>
+          <w:rFonts w:ascii="Times New Roman" w:hAnsi="Times New Roman"/>
+          <w:noProof w:val="0"/>
+          <w:sz w:val="24"/>
+        </w:rPr>
+        <w:t xml:space="preserve"> (una ciudad oasis, al sur de la ruta de las caravanas que cruzaban el Sahara). Pero su mayor riqueza estaba en sus yacimientos aluviales de oro, lo que le permitía comerciar fácilmente con los árabes y </w:t>
       </w:r>
       <w:r>
         <w:rPr>
@@ -18311,7 +19113,61 @@
           <w:sz w:val="24"/>
         </w:rPr>
         <w:lastRenderedPageBreak/>
-        <w:t xml:space="preserve">El siglo X fue la época del apogeo del imperio porque este pudo extenderse desde Tagant, al oeste, hasta Tombuctú, al este y casi hasta Bamako, al sur. La capital del imperio fue Kumbi Saleh, formada por dos </w:t>
+        <w:t xml:space="preserve">El siglo X fue la época del apogeo del imperio porque este pudo extenderse desde </w:t>
+      </w:r>
+      <w:proofErr w:type="spellStart"/>
+      <w:r>
+        <w:rPr>
+          <w:rFonts w:ascii="Times New Roman" w:hAnsi="Times New Roman"/>
+          <w:noProof w:val="0"/>
+          <w:sz w:val="24"/>
+        </w:rPr>
+        <w:t>Tagant</w:t>
+      </w:r>
+      <w:proofErr w:type="spellEnd"/>
+      <w:r>
+        <w:rPr>
+          <w:rFonts w:ascii="Times New Roman" w:hAnsi="Times New Roman"/>
+          <w:noProof w:val="0"/>
+          <w:sz w:val="24"/>
+        </w:rPr>
+        <w:t xml:space="preserve">, al oeste, hasta Tombuctú, al este y casi hasta Bamako, al sur. La capital del imperio fue </w:t>
+      </w:r>
+      <w:proofErr w:type="spellStart"/>
+      <w:r>
+        <w:rPr>
+          <w:rFonts w:ascii="Times New Roman" w:hAnsi="Times New Roman"/>
+          <w:noProof w:val="0"/>
+          <w:sz w:val="24"/>
+        </w:rPr>
+        <w:t>Kumbi</w:t>
+      </w:r>
+      <w:proofErr w:type="spellEnd"/>
+      <w:r>
+        <w:rPr>
+          <w:rFonts w:ascii="Times New Roman" w:hAnsi="Times New Roman"/>
+          <w:noProof w:val="0"/>
+          <w:sz w:val="24"/>
+        </w:rPr>
+        <w:t xml:space="preserve"> </w:t>
+      </w:r>
+      <w:proofErr w:type="spellStart"/>
+      <w:r>
+        <w:rPr>
+          <w:rFonts w:ascii="Times New Roman" w:hAnsi="Times New Roman"/>
+          <w:noProof w:val="0"/>
+          <w:sz w:val="24"/>
+        </w:rPr>
+        <w:t>Saleh</w:t>
+      </w:r>
+      <w:proofErr w:type="spellEnd"/>
+      <w:r>
+        <w:rPr>
+          <w:rFonts w:ascii="Times New Roman" w:hAnsi="Times New Roman"/>
+          <w:noProof w:val="0"/>
+          <w:sz w:val="24"/>
+        </w:rPr>
+        <w:t xml:space="preserve">, formada por dos </w:t>
       </w:r>
       <w:r>
         <w:rPr>
@@ -18345,7 +19201,25 @@
           <w:noProof w:val="0"/>
           <w:sz w:val="24"/>
         </w:rPr>
-        <w:t xml:space="preserve">musulmana que era la ciudad comercial en la que vivían los mercaderes árabes y bereberes; y la otra era la ciudad los soninké o la ciudad del rey. División que evidenciaba la poca confianza que había entre las dos culturas que formaban el imperio. </w:t>
+        <w:t xml:space="preserve">musulmana que era la ciudad comercial en la que vivían los mercaderes árabes y bereberes; y la otra era la ciudad los </w:t>
+      </w:r>
+      <w:proofErr w:type="spellStart"/>
+      <w:r>
+        <w:rPr>
+          <w:rFonts w:ascii="Times New Roman" w:hAnsi="Times New Roman"/>
+          <w:noProof w:val="0"/>
+          <w:sz w:val="24"/>
+        </w:rPr>
+        <w:t>soninké</w:t>
+      </w:r>
+      <w:proofErr w:type="spellEnd"/>
+      <w:r>
+        <w:rPr>
+          <w:rFonts w:ascii="Times New Roman" w:hAnsi="Times New Roman"/>
+          <w:noProof w:val="0"/>
+          <w:sz w:val="24"/>
+        </w:rPr>
+        <w:t xml:space="preserve"> o la ciudad del rey. División que evidenciaba la poca confianza que había entre las dos culturas que formaban el imperio. </w:t>
       </w:r>
     </w:p>
     <w:p>
@@ -18380,7 +19254,39 @@
         <w:t>e</w:t>
       </w:r>
       <w:r>
-        <w:t xml:space="preserve">jército ghanés había crecido llegando a tener cerca de 200.000 hombres de los cuales 40.000 eran diestros arqueros. No obstante, el imperio fue definitivamente ocupado por los almorávides en 1076, quienes provocaron la fractura del imperio, el cual quedó dividido en dos, una parte al norte exclusivamente musulmana y controlada por ellos mismos; y una parte al sur dominada por los soninké y donde se habían refugiado los no musulmanes. En esta última estaban los grandes yacimientos de oro y por ello con el tiempo (1180) fue conquistada por el rey Diara Kanté del pueblo Sosso y posteriormente, en el siglo XIII, pasó a hacer parte del </w:t>
+        <w:t xml:space="preserve">jército ghanés había crecido llegando a tener cerca de 200.000 hombres de los cuales 40.000 eran diestros arqueros. No obstante, el imperio fue definitivamente ocupado por los almorávides en 1076, quienes provocaron la fractura del imperio, el cual quedó dividido en dos, una parte al norte exclusivamente musulmana y controlada por ellos mismos; y una parte al sur dominada por los </w:t>
+      </w:r>
+      <w:proofErr w:type="spellStart"/>
+      <w:r>
+        <w:t>soninké</w:t>
+      </w:r>
+      <w:proofErr w:type="spellEnd"/>
+      <w:r>
+        <w:t xml:space="preserve"> y donde se habían refugiado los no musulmanes. En esta última estaban los grandes yacimientos de oro y por ello con el tiempo (1180) fue conquistada por el rey </w:t>
+      </w:r>
+      <w:proofErr w:type="spellStart"/>
+      <w:r>
+        <w:t>Diara</w:t>
+      </w:r>
+      <w:proofErr w:type="spellEnd"/>
+      <w:r>
+        <w:t xml:space="preserve"> </w:t>
+      </w:r>
+      <w:proofErr w:type="spellStart"/>
+      <w:r>
+        <w:t>Kanté</w:t>
+      </w:r>
+      <w:proofErr w:type="spellEnd"/>
+      <w:r>
+        <w:t xml:space="preserve"> del pueblo </w:t>
+      </w:r>
+      <w:proofErr w:type="spellStart"/>
+      <w:r>
+        <w:t>Sosso</w:t>
+      </w:r>
+      <w:proofErr w:type="spellEnd"/>
+      <w:r>
+        <w:t xml:space="preserve"> y posteriormente, en el siglo XIII, pasó a hacer parte del </w:t>
       </w:r>
       <w:r>
         <w:rPr>
@@ -18480,13 +19386,131 @@
           <w:sz w:val="24"/>
         </w:rPr>
       </w:pPr>
-      <w:r>
-        <w:rPr>
-          <w:rFonts w:ascii="Times New Roman" w:hAnsi="Times New Roman"/>
-          <w:noProof w:val="0"/>
-          <w:sz w:val="24"/>
-        </w:rPr>
-        <w:t xml:space="preserve">Soumaoro Kanté, uno de los sucesores del rey Diara Kanté del pueblo Sosso, quien se había establecido en Ghana, conquistó el reino Malí de los mandingas e hizo todo lo posible por exterminar a la dinastía gobernante. No obstante, Sundiata Keïta –el más pequeño de ella– sobrevivió y el pueblo de los </w:t>
+      <w:proofErr w:type="spellStart"/>
+      <w:r>
+        <w:rPr>
+          <w:rFonts w:ascii="Times New Roman" w:hAnsi="Times New Roman"/>
+          <w:noProof w:val="0"/>
+          <w:sz w:val="24"/>
+        </w:rPr>
+        <w:t>Soumaoro</w:t>
+      </w:r>
+      <w:proofErr w:type="spellEnd"/>
+      <w:r>
+        <w:rPr>
+          <w:rFonts w:ascii="Times New Roman" w:hAnsi="Times New Roman"/>
+          <w:noProof w:val="0"/>
+          <w:sz w:val="24"/>
+        </w:rPr>
+        <w:t xml:space="preserve"> </w:t>
+      </w:r>
+      <w:proofErr w:type="spellStart"/>
+      <w:r>
+        <w:rPr>
+          <w:rFonts w:ascii="Times New Roman" w:hAnsi="Times New Roman"/>
+          <w:noProof w:val="0"/>
+          <w:sz w:val="24"/>
+        </w:rPr>
+        <w:t>Kanté</w:t>
+      </w:r>
+      <w:proofErr w:type="spellEnd"/>
+      <w:r>
+        <w:rPr>
+          <w:rFonts w:ascii="Times New Roman" w:hAnsi="Times New Roman"/>
+          <w:noProof w:val="0"/>
+          <w:sz w:val="24"/>
+        </w:rPr>
+        <w:t xml:space="preserve">, uno de los sucesores del rey </w:t>
+      </w:r>
+      <w:proofErr w:type="spellStart"/>
+      <w:r>
+        <w:rPr>
+          <w:rFonts w:ascii="Times New Roman" w:hAnsi="Times New Roman"/>
+          <w:noProof w:val="0"/>
+          <w:sz w:val="24"/>
+        </w:rPr>
+        <w:t>Diara</w:t>
+      </w:r>
+      <w:proofErr w:type="spellEnd"/>
+      <w:r>
+        <w:rPr>
+          <w:rFonts w:ascii="Times New Roman" w:hAnsi="Times New Roman"/>
+          <w:noProof w:val="0"/>
+          <w:sz w:val="24"/>
+        </w:rPr>
+        <w:t xml:space="preserve"> </w:t>
+      </w:r>
+      <w:proofErr w:type="spellStart"/>
+      <w:r>
+        <w:rPr>
+          <w:rFonts w:ascii="Times New Roman" w:hAnsi="Times New Roman"/>
+          <w:noProof w:val="0"/>
+          <w:sz w:val="24"/>
+        </w:rPr>
+        <w:t>Kanté</w:t>
+      </w:r>
+      <w:proofErr w:type="spellEnd"/>
+      <w:r>
+        <w:rPr>
+          <w:rFonts w:ascii="Times New Roman" w:hAnsi="Times New Roman"/>
+          <w:noProof w:val="0"/>
+          <w:sz w:val="24"/>
+        </w:rPr>
+        <w:t xml:space="preserve"> del pueblo </w:t>
+      </w:r>
+      <w:proofErr w:type="spellStart"/>
+      <w:r>
+        <w:rPr>
+          <w:rFonts w:ascii="Times New Roman" w:hAnsi="Times New Roman"/>
+          <w:noProof w:val="0"/>
+          <w:sz w:val="24"/>
+        </w:rPr>
+        <w:t>Sosso</w:t>
+      </w:r>
+      <w:proofErr w:type="spellEnd"/>
+      <w:r>
+        <w:rPr>
+          <w:rFonts w:ascii="Times New Roman" w:hAnsi="Times New Roman"/>
+          <w:noProof w:val="0"/>
+          <w:sz w:val="24"/>
+        </w:rPr>
+        <w:t xml:space="preserve">, quien se había establecido en Ghana, conquistó el reino Malí de los mandingas e hizo todo lo posible por exterminar a la dinastía gobernante. No obstante, </w:t>
+      </w:r>
+      <w:proofErr w:type="spellStart"/>
+      <w:r>
+        <w:rPr>
+          <w:rFonts w:ascii="Times New Roman" w:hAnsi="Times New Roman"/>
+          <w:noProof w:val="0"/>
+          <w:sz w:val="24"/>
+        </w:rPr>
+        <w:t>Sundiata</w:t>
+      </w:r>
+      <w:proofErr w:type="spellEnd"/>
+      <w:r>
+        <w:rPr>
+          <w:rFonts w:ascii="Times New Roman" w:hAnsi="Times New Roman"/>
+          <w:noProof w:val="0"/>
+          <w:sz w:val="24"/>
+        </w:rPr>
+        <w:t xml:space="preserve"> </w:t>
+      </w:r>
+      <w:proofErr w:type="spellStart"/>
+      <w:r>
+        <w:rPr>
+          <w:rFonts w:ascii="Times New Roman" w:hAnsi="Times New Roman"/>
+          <w:noProof w:val="0"/>
+          <w:sz w:val="24"/>
+        </w:rPr>
+        <w:t>Keïta</w:t>
+      </w:r>
+      <w:proofErr w:type="spellEnd"/>
+      <w:r>
+        <w:rPr>
+          <w:rFonts w:ascii="Times New Roman" w:hAnsi="Times New Roman"/>
+          <w:noProof w:val="0"/>
+          <w:sz w:val="24"/>
+        </w:rPr>
+        <w:t xml:space="preserve"> –el más pequeño de ella– sobrevivió y el pueblo de los </w:t>
       </w:r>
       <w:r>
         <w:rPr>
@@ -18503,7 +19527,79 @@
           <w:noProof w:val="0"/>
           <w:sz w:val="24"/>
         </w:rPr>
-        <w:t xml:space="preserve"> depositó en él toda su esperanza por la liberación, libertad que conquistó en 1235 al derrotar al rey de los sossos. Después de esto Keïta se dedicó a darle forma a un imperio que se extendió hacia el sudoeste llegando a las costas del océano Atlántico hasta el Niger. La estabilidad política que supuso su reinado hizo que fuera posible darle nuevamente impulso al comercio transahariano que había entrado en decadencia durante el reinado de la dinastía de los Sosso. </w:t>
+        <w:t xml:space="preserve"> depositó en él toda su esperanza por la liberación, libertad que conquistó en 1235 al derrotar al rey de los </w:t>
+      </w:r>
+      <w:proofErr w:type="spellStart"/>
+      <w:r>
+        <w:rPr>
+          <w:rFonts w:ascii="Times New Roman" w:hAnsi="Times New Roman"/>
+          <w:noProof w:val="0"/>
+          <w:sz w:val="24"/>
+        </w:rPr>
+        <w:t>sossos</w:t>
+      </w:r>
+      <w:proofErr w:type="spellEnd"/>
+      <w:r>
+        <w:rPr>
+          <w:rFonts w:ascii="Times New Roman" w:hAnsi="Times New Roman"/>
+          <w:noProof w:val="0"/>
+          <w:sz w:val="24"/>
+        </w:rPr>
+        <w:t xml:space="preserve">. Después de esto </w:t>
+      </w:r>
+      <w:proofErr w:type="spellStart"/>
+      <w:r>
+        <w:rPr>
+          <w:rFonts w:ascii="Times New Roman" w:hAnsi="Times New Roman"/>
+          <w:noProof w:val="0"/>
+          <w:sz w:val="24"/>
+        </w:rPr>
+        <w:t>Keïta</w:t>
+      </w:r>
+      <w:proofErr w:type="spellEnd"/>
+      <w:r>
+        <w:rPr>
+          <w:rFonts w:ascii="Times New Roman" w:hAnsi="Times New Roman"/>
+          <w:noProof w:val="0"/>
+          <w:sz w:val="24"/>
+        </w:rPr>
+        <w:t xml:space="preserve"> se dedicó a darle forma a un imperio que se extendió hacia el sudoeste llegando a las costas del océano Atlántico hasta el </w:t>
+      </w:r>
+      <w:proofErr w:type="spellStart"/>
+      <w:r>
+        <w:rPr>
+          <w:rFonts w:ascii="Times New Roman" w:hAnsi="Times New Roman"/>
+          <w:noProof w:val="0"/>
+          <w:sz w:val="24"/>
+        </w:rPr>
+        <w:t>Niger</w:t>
+      </w:r>
+      <w:proofErr w:type="spellEnd"/>
+      <w:r>
+        <w:rPr>
+          <w:rFonts w:ascii="Times New Roman" w:hAnsi="Times New Roman"/>
+          <w:noProof w:val="0"/>
+          <w:sz w:val="24"/>
+        </w:rPr>
+        <w:t xml:space="preserve">. La estabilidad política que supuso su reinado hizo que fuera posible darle nuevamente impulso al comercio transahariano que había entrado en decadencia durante el reinado de la dinastía de los </w:t>
+      </w:r>
+      <w:proofErr w:type="spellStart"/>
+      <w:r>
+        <w:rPr>
+          <w:rFonts w:ascii="Times New Roman" w:hAnsi="Times New Roman"/>
+          <w:noProof w:val="0"/>
+          <w:sz w:val="24"/>
+        </w:rPr>
+        <w:t>Sosso</w:t>
+      </w:r>
+      <w:proofErr w:type="spellEnd"/>
+      <w:r>
+        <w:rPr>
+          <w:rFonts w:ascii="Times New Roman" w:hAnsi="Times New Roman"/>
+          <w:noProof w:val="0"/>
+          <w:sz w:val="24"/>
+        </w:rPr>
+        <w:t xml:space="preserve">. </w:t>
       </w:r>
     </w:p>
     <w:p>
@@ -18528,14 +19624,30 @@
       <w:r>
         <w:t xml:space="preserve">La época más importante de este imperio fue el siglo XIV con el rey o mansa </w:t>
       </w:r>
+      <w:proofErr w:type="spellStart"/>
       <w:r>
         <w:rPr>
           <w:b/>
         </w:rPr>
-        <w:t>Kanku Musa</w:t>
-      </w:r>
-      <w:r>
-        <w:t xml:space="preserve"> (1312 -1337) quien permitió el comercio libre con los árabes-bereberes y con todo el mundo musulmán. El poder del imperio se extendió a muchos lugares como Tombuctú, Djenné, Gambia, entre otros; y por ese entonces Malí controlaba la extracción y la comercialización de oro proveniente de Sudán. </w:t>
+        <w:t>Kanku</w:t>
+      </w:r>
+      <w:proofErr w:type="spellEnd"/>
+      <w:r>
+        <w:rPr>
+          <w:b/>
+        </w:rPr>
+        <w:t xml:space="preserve"> Musa</w:t>
+      </w:r>
+      <w:r>
+        <w:t xml:space="preserve"> (1312 -1337) quien permitió el comercio libre con los árabes-bereberes y con todo el mundo musulmán. El poder del imperio se extendió a muchos lugares como Tombuctú, </w:t>
+      </w:r>
+      <w:proofErr w:type="spellStart"/>
+      <w:r>
+        <w:t>Djenné</w:t>
+      </w:r>
+      <w:proofErr w:type="spellEnd"/>
+      <w:r>
+        <w:t xml:space="preserve">, Gambia, entre otros; y por ese entonces Malí controlaba la extracción y la comercialización de oro proveniente de Sudán. </w:t>
       </w:r>
     </w:p>
     <w:p>
@@ -18815,7 +19927,43 @@
           <w:sz w:val="24"/>
         </w:rPr>
         <w:lastRenderedPageBreak/>
-        <w:t xml:space="preserve">El rey Kanku Musa introdujo la cultura árabe en su imperio así que la capital de este, Niani, se convirtió en una ciudad árabe y la corte se islamizó. </w:t>
+        <w:t xml:space="preserve">El rey </w:t>
+      </w:r>
+      <w:proofErr w:type="spellStart"/>
+      <w:r>
+        <w:rPr>
+          <w:rFonts w:ascii="Times New Roman" w:hAnsi="Times New Roman"/>
+          <w:noProof w:val="0"/>
+          <w:sz w:val="24"/>
+        </w:rPr>
+        <w:t>Kanku</w:t>
+      </w:r>
+      <w:proofErr w:type="spellEnd"/>
+      <w:r>
+        <w:rPr>
+          <w:rFonts w:ascii="Times New Roman" w:hAnsi="Times New Roman"/>
+          <w:noProof w:val="0"/>
+          <w:sz w:val="24"/>
+        </w:rPr>
+        <w:t xml:space="preserve"> Musa introdujo la cultura árabe en su imperio así que la capital de este, </w:t>
+      </w:r>
+      <w:proofErr w:type="spellStart"/>
+      <w:r>
+        <w:rPr>
+          <w:rFonts w:ascii="Times New Roman" w:hAnsi="Times New Roman"/>
+          <w:noProof w:val="0"/>
+          <w:sz w:val="24"/>
+        </w:rPr>
+        <w:t>Niani</w:t>
+      </w:r>
+      <w:proofErr w:type="spellEnd"/>
+      <w:r>
+        <w:rPr>
+          <w:rFonts w:ascii="Times New Roman" w:hAnsi="Times New Roman"/>
+          <w:noProof w:val="0"/>
+          <w:sz w:val="24"/>
+        </w:rPr>
+        <w:t xml:space="preserve">, se convirtió en una ciudad árabe y la corte se islamizó. </w:t>
       </w:r>
     </w:p>
     <w:p>
@@ -19012,7 +20160,43 @@
           <w:noProof w:val="0"/>
           <w:sz w:val="24"/>
         </w:rPr>
-        <w:t xml:space="preserve">En el siglo XIII Mongolia estaba formada por infinidad de tribus enfrentadas entre sí por el predominio sobre las otras. En medio de este caos, el líder tribal Temujin (1167 d.C - 1227 d.C.), quien se había hecho jefe de su tribu siendo apenas un niño, </w:t>
+        <w:t xml:space="preserve">En el siglo XIII Mongolia estaba formada por infinidad de tribus enfrentadas entre sí por el predominio sobre las otras. En medio de este caos, el líder tribal </w:t>
+      </w:r>
+      <w:proofErr w:type="spellStart"/>
+      <w:r>
+        <w:rPr>
+          <w:rFonts w:ascii="Times New Roman" w:hAnsi="Times New Roman"/>
+          <w:noProof w:val="0"/>
+          <w:sz w:val="24"/>
+        </w:rPr>
+        <w:t>Temujin</w:t>
+      </w:r>
+      <w:proofErr w:type="spellEnd"/>
+      <w:r>
+        <w:rPr>
+          <w:rFonts w:ascii="Times New Roman" w:hAnsi="Times New Roman"/>
+          <w:noProof w:val="0"/>
+          <w:sz w:val="24"/>
+        </w:rPr>
+        <w:t xml:space="preserve"> (1167 </w:t>
+      </w:r>
+      <w:proofErr w:type="spellStart"/>
+      <w:r>
+        <w:rPr>
+          <w:rFonts w:ascii="Times New Roman" w:hAnsi="Times New Roman"/>
+          <w:noProof w:val="0"/>
+          <w:sz w:val="24"/>
+        </w:rPr>
+        <w:t>d.C</w:t>
+      </w:r>
+      <w:proofErr w:type="spellEnd"/>
+      <w:r>
+        <w:rPr>
+          <w:rFonts w:ascii="Times New Roman" w:hAnsi="Times New Roman"/>
+          <w:noProof w:val="0"/>
+          <w:sz w:val="24"/>
+        </w:rPr>
+        <w:t xml:space="preserve"> - 1227 d.C.), quien se había hecho jefe de su tribu siendo apenas un niño, </w:t>
       </w:r>
       <w:r>
         <w:rPr>
@@ -19029,7 +20213,43 @@
           <w:noProof w:val="0"/>
           <w:sz w:val="24"/>
         </w:rPr>
-        <w:t xml:space="preserve"> las diferentes tribus bajo su mando, de tal modo que en 1206 d.C. tomó forma el Estado Mongol. Una vez hecho esto Temujin –a quien más tarde se le conocerá como Gengis Kan </w:t>
+        <w:t xml:space="preserve"> las diferentes tribus bajo su mando, de tal modo que en 1206 d.C. tomó forma el Estado Mongol. Una vez hecho esto </w:t>
+      </w:r>
+      <w:proofErr w:type="spellStart"/>
+      <w:r>
+        <w:rPr>
+          <w:rFonts w:ascii="Times New Roman" w:hAnsi="Times New Roman"/>
+          <w:noProof w:val="0"/>
+          <w:sz w:val="24"/>
+        </w:rPr>
+        <w:t>Temujin</w:t>
+      </w:r>
+      <w:proofErr w:type="spellEnd"/>
+      <w:r>
+        <w:rPr>
+          <w:rFonts w:ascii="Times New Roman" w:hAnsi="Times New Roman"/>
+          <w:noProof w:val="0"/>
+          <w:sz w:val="24"/>
+        </w:rPr>
+        <w:t xml:space="preserve"> –a quien más tarde se le conocerá como </w:t>
+      </w:r>
+      <w:proofErr w:type="spellStart"/>
+      <w:r>
+        <w:rPr>
+          <w:rFonts w:ascii="Times New Roman" w:hAnsi="Times New Roman"/>
+          <w:noProof w:val="0"/>
+          <w:sz w:val="24"/>
+        </w:rPr>
+        <w:t>Gengis</w:t>
+      </w:r>
+      <w:proofErr w:type="spellEnd"/>
+      <w:r>
+        <w:rPr>
+          <w:rFonts w:ascii="Times New Roman" w:hAnsi="Times New Roman"/>
+          <w:noProof w:val="0"/>
+          <w:sz w:val="24"/>
+        </w:rPr>
+        <w:t xml:space="preserve"> Kan </w:t>
       </w:r>
       <w:hyperlink r:id="rId27" w:history="1">
         <w:r>
@@ -19096,7 +20316,25 @@
           <w:noProof w:val="0"/>
           <w:sz w:val="24"/>
         </w:rPr>
-        <w:t xml:space="preserve"> Kublai Kan (1215 d.C. - 1294 d.C.) </w:t>
+        <w:t xml:space="preserve"> </w:t>
+      </w:r>
+      <w:proofErr w:type="spellStart"/>
+      <w:r>
+        <w:rPr>
+          <w:rFonts w:ascii="Times New Roman" w:hAnsi="Times New Roman"/>
+          <w:noProof w:val="0"/>
+          <w:sz w:val="24"/>
+        </w:rPr>
+        <w:t>Kublai</w:t>
+      </w:r>
+      <w:proofErr w:type="spellEnd"/>
+      <w:r>
+        <w:rPr>
+          <w:rFonts w:ascii="Times New Roman" w:hAnsi="Times New Roman"/>
+          <w:noProof w:val="0"/>
+          <w:sz w:val="24"/>
+        </w:rPr>
+        <w:t xml:space="preserve"> Kan (1215 d.C. - 1294 d.C.) </w:t>
       </w:r>
       <w:hyperlink r:id="rId29" w:history="1">
         <w:r>
@@ -19483,7 +20721,43 @@
           <w:noProof w:val="0"/>
           <w:sz w:val="24"/>
         </w:rPr>
-        <w:t>La historia de la China imperial está marcada por momentos de unificación y desintegración, por épocas de paz y de guerras internas. Así durante la dinastía Jin la unidad que hacía poco se había alcanzado se vio amenazada por pueblos nómadas que conquistaron las capitales de Luoyang y Chang’an, y en poco tiempo el imperio estuvo dividido en dieciséis reinos por largo tiempo (304 d.C.-439 d.C.)</w:t>
+        <w:t xml:space="preserve">La historia de la China imperial está marcada por momentos de unificación y desintegración, por épocas de paz y de guerras internas. Así durante la dinastía </w:t>
+      </w:r>
+      <w:proofErr w:type="spellStart"/>
+      <w:r>
+        <w:rPr>
+          <w:rFonts w:ascii="Times New Roman" w:hAnsi="Times New Roman"/>
+          <w:noProof w:val="0"/>
+          <w:sz w:val="24"/>
+        </w:rPr>
+        <w:t>Jin</w:t>
+      </w:r>
+      <w:proofErr w:type="spellEnd"/>
+      <w:r>
+        <w:rPr>
+          <w:rFonts w:ascii="Times New Roman" w:hAnsi="Times New Roman"/>
+          <w:noProof w:val="0"/>
+          <w:sz w:val="24"/>
+        </w:rPr>
+        <w:t xml:space="preserve"> la unidad que hacía poco se había alcanzado se vio amenazada por pueblos nómadas que conquistaron las capitales de Luoyang y </w:t>
+      </w:r>
+      <w:proofErr w:type="spellStart"/>
+      <w:r>
+        <w:rPr>
+          <w:rFonts w:ascii="Times New Roman" w:hAnsi="Times New Roman"/>
+          <w:noProof w:val="0"/>
+          <w:sz w:val="24"/>
+        </w:rPr>
+        <w:t>Chang’an</w:t>
+      </w:r>
+      <w:proofErr w:type="spellEnd"/>
+      <w:r>
+        <w:rPr>
+          <w:rFonts w:ascii="Times New Roman" w:hAnsi="Times New Roman"/>
+          <w:noProof w:val="0"/>
+          <w:sz w:val="24"/>
+        </w:rPr>
+        <w:t>, y en poco tiempo el imperio estuvo dividido en dieciséis reinos por largo tiempo (304 d.C.-439 d.C.)</w:t>
       </w:r>
       <w:r>
         <w:rPr>
@@ -20229,7 +21503,6 @@
       <w:pPr>
         <w:rPr>
           <w:rFonts w:ascii="Times New Roman" w:hAnsi="Times New Roman"/>
-          <w:b/>
           <w:noProof w:val="0"/>
           <w:sz w:val="24"/>
         </w:rPr>
@@ -20237,8 +21510,15 @@
     </w:p>
     <w:tbl>
       <w:tblPr>
-        <w:tblStyle w:val="Tablaconcuadrcula"/>
         <w:tblW w:w="0" w:type="auto"/>
+        <w:tblBorders>
+          <w:top w:val="single" w:sz="4" w:space="0" w:color="000000"/>
+          <w:left w:val="single" w:sz="4" w:space="0" w:color="000000"/>
+          <w:bottom w:val="single" w:sz="4" w:space="0" w:color="000000"/>
+          <w:right w:val="single" w:sz="4" w:space="0" w:color="000000"/>
+          <w:insideH w:val="single" w:sz="4" w:space="0" w:color="000000"/>
+          <w:insideV w:val="single" w:sz="4" w:space="0" w:color="000000"/>
+        </w:tblBorders>
         <w:tblLook w:val="04A0" w:firstRow="1" w:lastRow="0" w:firstColumn="1" w:lastColumn="0" w:noHBand="0" w:noVBand="1"/>
       </w:tblPr>
       <w:tblGrid>
@@ -20250,32 +21530,25 @@
           <w:tcPr>
             <w:tcW w:w="9033" w:type="dxa"/>
             <w:gridSpan w:val="2"/>
-            <w:shd w:val="clear" w:color="auto" w:fill="000000" w:themeFill="text1"/>
           </w:tcPr>
           <w:p>
             <w:pPr>
               <w:jc w:val="center"/>
               <w:rPr>
-                <w:rFonts w:ascii="Times New Roman" w:hAnsi="Times New Roman" w:cs="Times New Roman"/>
-                <w:b/>
-                <w:color w:val="FFFFFF" w:themeColor="background1"/>
-              </w:rPr>
-            </w:pPr>
-            <w:r>
-              <w:rPr>
-                <w:rFonts w:ascii="Times New Roman" w:hAnsi="Times New Roman" w:cs="Times New Roman"/>
-                <w:b/>
-                <w:color w:val="FFFFFF" w:themeColor="background1"/>
-              </w:rPr>
-              <w:t>Evaluación</w:t>
-            </w:r>
-            <w:r>
-              <w:rPr>
-                <w:rFonts w:ascii="Times New Roman" w:hAnsi="Times New Roman" w:cs="Times New Roman"/>
-                <w:b/>
-                <w:color w:val="FFFFFF" w:themeColor="background1"/>
-              </w:rPr>
-              <w:t>: recurso nuevo</w:t>
+                <w:rFonts w:ascii="Times New Roman" w:eastAsia="Cambria" w:hAnsi="Times New Roman"/>
+                <w:b/>
+                <w:noProof w:val="0"/>
+                <w:sz w:val="24"/>
+              </w:rPr>
+            </w:pPr>
+            <w:r>
+              <w:rPr>
+                <w:rFonts w:ascii="Times New Roman" w:eastAsia="Cambria" w:hAnsi="Times New Roman"/>
+                <w:b/>
+                <w:noProof w:val="0"/>
+                <w:sz w:val="24"/>
+              </w:rPr>
+              <w:t>Evaluación: recurso aprovechado</w:t>
             </w:r>
           </w:p>
         </w:tc>
@@ -20288,20 +21561,18 @@
           <w:p>
             <w:pPr>
               <w:rPr>
-                <w:rFonts w:ascii="Times New Roman" w:hAnsi="Times New Roman" w:cs="Times New Roman"/>
-                <w:b/>
-                <w:color w:val="000000"/>
-                <w:sz w:val="18"/>
-                <w:szCs w:val="18"/>
-              </w:rPr>
-            </w:pPr>
-            <w:r>
-              <w:rPr>
-                <w:rFonts w:ascii="Times New Roman" w:hAnsi="Times New Roman" w:cs="Times New Roman"/>
-                <w:b/>
-                <w:color w:val="000000"/>
-                <w:sz w:val="18"/>
-                <w:szCs w:val="18"/>
+                <w:rFonts w:ascii="Times New Roman" w:eastAsia="Cambria" w:hAnsi="Times New Roman"/>
+                <w:b/>
+                <w:noProof w:val="0"/>
+                <w:sz w:val="24"/>
+              </w:rPr>
+            </w:pPr>
+            <w:r>
+              <w:rPr>
+                <w:rFonts w:ascii="Times New Roman" w:eastAsia="Cambria" w:hAnsi="Times New Roman"/>
+                <w:b/>
+                <w:noProof w:val="0"/>
+                <w:sz w:val="24"/>
               </w:rPr>
               <w:t>Código</w:t>
             </w:r>
@@ -20314,19 +21585,27 @@
           <w:p>
             <w:pPr>
               <w:rPr>
-                <w:rFonts w:ascii="Times New Roman" w:hAnsi="Times New Roman" w:cs="Times New Roman"/>
-                <w:b/>
-                <w:color w:val="000000"/>
-                <w:sz w:val="18"/>
-                <w:szCs w:val="18"/>
-              </w:rPr>
-            </w:pPr>
-            <w:r>
-              <w:rPr>
-                <w:rFonts w:ascii="Times New Roman" w:hAnsi="Times New Roman" w:cs="Times New Roman"/>
-                <w:color w:val="000000"/>
-              </w:rPr>
-              <w:t>CS_07_01_CO_REC120</w:t>
+                <w:rFonts w:ascii="Times New Roman" w:eastAsia="Cambria" w:hAnsi="Times New Roman"/>
+                <w:b/>
+                <w:noProof w:val="0"/>
+                <w:sz w:val="24"/>
+              </w:rPr>
+            </w:pPr>
+            <w:r>
+              <w:rPr>
+                <w:rFonts w:ascii="Times New Roman" w:eastAsia="Cambria" w:hAnsi="Times New Roman"/>
+                <w:noProof w:val="0"/>
+                <w:sz w:val="24"/>
+              </w:rPr>
+              <w:t>CS_07_01_REC</w:t>
+            </w:r>
+            <w:r>
+              <w:rPr>
+                <w:rFonts w:ascii="Times New Roman" w:eastAsia="Cambria" w:hAnsi="Times New Roman"/>
+                <w:noProof w:val="0"/>
+                <w:sz w:val="24"/>
+              </w:rPr>
+              <w:t>120</w:t>
             </w:r>
           </w:p>
         </w:tc>
@@ -20339,19 +21618,20 @@
           <w:p>
             <w:pPr>
               <w:rPr>
-                <w:rFonts w:ascii="Times New Roman" w:hAnsi="Times New Roman" w:cs="Times New Roman"/>
-                <w:color w:val="000000"/>
-              </w:rPr>
-            </w:pPr>
-            <w:r>
-              <w:rPr>
-                <w:rFonts w:ascii="Times New Roman" w:hAnsi="Times New Roman" w:cs="Times New Roman"/>
-                <w:b/>
-                <w:color w:val="000000"/>
-                <w:sz w:val="18"/>
-                <w:szCs w:val="18"/>
-              </w:rPr>
-              <w:t>Título</w:t>
+                <w:rFonts w:ascii="Times New Roman" w:hAnsi="Times New Roman"/>
+                <w:b/>
+                <w:color w:val="000000"/>
+                <w:sz w:val="24"/>
+              </w:rPr>
+            </w:pPr>
+            <w:r>
+              <w:rPr>
+                <w:rFonts w:ascii="Times New Roman" w:hAnsi="Times New Roman"/>
+                <w:b/>
+                <w:color w:val="000000"/>
+                <w:sz w:val="24"/>
+              </w:rPr>
+              <w:t>Ubicación en Aula Planeta</w:t>
             </w:r>
           </w:p>
         </w:tc>
@@ -20362,16 +21642,18 @@
           <w:p>
             <w:pPr>
               <w:rPr>
-                <w:rFonts w:ascii="Times New Roman" w:hAnsi="Times New Roman" w:cs="Times New Roman"/>
-                <w:color w:val="000000"/>
-              </w:rPr>
-            </w:pPr>
-            <w:r>
-              <w:rPr>
-                <w:rFonts w:ascii="Times New Roman" w:hAnsi="Times New Roman" w:cs="Times New Roman"/>
-                <w:color w:val="000000"/>
-              </w:rPr>
-              <w:t>Evaluación</w:t>
+                <w:rFonts w:ascii="Times New Roman" w:eastAsia="Cambria" w:hAnsi="Times New Roman"/>
+                <w:noProof w:val="0"/>
+                <w:sz w:val="24"/>
+              </w:rPr>
+            </w:pPr>
+            <w:r>
+              <w:rPr>
+                <w:rFonts w:ascii="Times New Roman" w:eastAsia="Cambria" w:hAnsi="Times New Roman"/>
+                <w:noProof w:val="0"/>
+                <w:sz w:val="24"/>
+              </w:rPr>
+              <w:t>1 ESO/De la historia antigua a la historia medieval/Fin de unidad: repaso</w:t>
             </w:r>
           </w:p>
         </w:tc>
@@ -20384,17 +21666,573 @@
           <w:p>
             <w:pPr>
               <w:rPr>
-                <w:rFonts w:ascii="Times New Roman" w:hAnsi="Times New Roman" w:cs="Times New Roman"/>
-                <w:color w:val="000000"/>
-              </w:rPr>
-            </w:pPr>
-            <w:r>
-              <w:rPr>
-                <w:rFonts w:ascii="Times New Roman" w:hAnsi="Times New Roman" w:cs="Times New Roman"/>
-                <w:b/>
-                <w:color w:val="000000"/>
-                <w:sz w:val="18"/>
-                <w:szCs w:val="18"/>
+                <w:rFonts w:ascii="Times New Roman" w:eastAsia="Cambria" w:hAnsi="Times New Roman"/>
+                <w:b/>
+                <w:noProof w:val="0"/>
+                <w:sz w:val="24"/>
+              </w:rPr>
+            </w:pPr>
+            <w:r>
+              <w:rPr>
+                <w:rFonts w:ascii="Times New Roman" w:hAnsi="Times New Roman"/>
+                <w:b/>
+                <w:color w:val="000000"/>
+                <w:sz w:val="24"/>
+              </w:rPr>
+              <w:t xml:space="preserve">Cambio (descripción o capturas de </w:t>
+            </w:r>
+            <w:bookmarkStart w:id="0" w:name="_GoBack"/>
+            <w:r>
+              <w:rPr>
+                <w:rFonts w:ascii="Times New Roman" w:hAnsi="Times New Roman"/>
+                <w:b/>
+                <w:color w:val="000000"/>
+                <w:sz w:val="24"/>
+              </w:rPr>
+              <w:t>pantallas</w:t>
+            </w:r>
+            <w:bookmarkEnd w:id="0"/>
+            <w:r>
+              <w:rPr>
+                <w:rFonts w:ascii="Times New Roman" w:hAnsi="Times New Roman"/>
+                <w:b/>
+                <w:color w:val="000000"/>
+                <w:sz w:val="24"/>
+              </w:rPr>
+              <w:t>)</w:t>
+            </w:r>
+          </w:p>
+        </w:tc>
+        <w:tc>
+          <w:tcPr>
+            <w:tcW w:w="6515" w:type="dxa"/>
+          </w:tcPr>
+          <w:p>
+            <w:pPr>
+              <w:rPr>
+                <w:rFonts w:ascii="Times New Roman" w:eastAsia="Cambria" w:hAnsi="Times New Roman"/>
+                <w:noProof w:val="0"/>
+                <w:color w:val="FF0000"/>
+                <w:sz w:val="24"/>
+              </w:rPr>
+            </w:pPr>
+            <w:r>
+              <w:rPr>
+                <w:rFonts w:ascii="Times New Roman" w:eastAsia="Cambria" w:hAnsi="Times New Roman"/>
+                <w:noProof w:val="0"/>
+                <w:color w:val="FF0000"/>
+                <w:sz w:val="24"/>
+              </w:rPr>
+              <w:t>Cambiar en la descripción</w:t>
+            </w:r>
+          </w:p>
+          <w:p>
+            <w:pPr>
+              <w:rPr>
+                <w:rFonts w:ascii="Times New Roman" w:eastAsia="Cambria" w:hAnsi="Times New Roman"/>
+                <w:noProof w:val="0"/>
+                <w:color w:val="FF0000"/>
+                <w:sz w:val="24"/>
+              </w:rPr>
+            </w:pPr>
+            <w:r>
+              <w:rPr>
+                <w:rFonts w:ascii="Times New Roman" w:eastAsia="Cambria" w:hAnsi="Times New Roman"/>
+                <w:noProof w:val="0"/>
+                <w:color w:val="FF0000"/>
+                <w:sz w:val="24"/>
+              </w:rPr>
+              <w:t>Donde dice: “[…] sobre el tema De la historia antigua a la historia medieval”</w:t>
+            </w:r>
+          </w:p>
+          <w:p>
+            <w:pPr>
+              <w:outlineLvl w:val="0"/>
+              <w:rPr>
+                <w:rFonts w:ascii="Times New Roman" w:eastAsia="Cambria" w:hAnsi="Times New Roman"/>
+                <w:noProof w:val="0"/>
+                <w:color w:val="FF0000"/>
+                <w:sz w:val="24"/>
+              </w:rPr>
+            </w:pPr>
+            <w:r>
+              <w:rPr>
+                <w:rFonts w:ascii="Times New Roman" w:eastAsia="Cambria" w:hAnsi="Times New Roman"/>
+                <w:noProof w:val="0"/>
+                <w:color w:val="FF0000"/>
+                <w:sz w:val="24"/>
+              </w:rPr>
+              <w:t>Debe decir: […]</w:t>
+            </w:r>
+            <w:r>
+              <w:rPr>
+                <w:rFonts w:ascii="Times New Roman" w:eastAsia="Cambria" w:hAnsi="Times New Roman"/>
+                <w:noProof w:val="0"/>
+                <w:sz w:val="24"/>
+              </w:rPr>
+              <w:t xml:space="preserve"> </w:t>
+            </w:r>
+            <w:r>
+              <w:rPr>
+                <w:rFonts w:ascii="Times New Roman" w:eastAsia="Cambria" w:hAnsi="Times New Roman"/>
+                <w:noProof w:val="0"/>
+                <w:color w:val="FF0000"/>
+                <w:sz w:val="24"/>
+              </w:rPr>
+              <w:t>sobre la Edad Media</w:t>
+            </w:r>
+          </w:p>
+          <w:p>
+            <w:pPr>
+              <w:outlineLvl w:val="0"/>
+              <w:rPr>
+                <w:rFonts w:ascii="Times New Roman" w:eastAsia="Cambria" w:hAnsi="Times New Roman"/>
+                <w:noProof w:val="0"/>
+                <w:color w:val="FF0000"/>
+                <w:sz w:val="24"/>
+              </w:rPr>
+            </w:pPr>
+          </w:p>
+          <w:p>
+            <w:pPr>
+              <w:rPr>
+                <w:rFonts w:ascii="Times New Roman" w:eastAsia="Cambria" w:hAnsi="Times New Roman"/>
+                <w:noProof w:val="0"/>
+                <w:color w:val="FF0000"/>
+                <w:sz w:val="24"/>
+              </w:rPr>
+            </w:pPr>
+            <w:r>
+              <w:rPr>
+                <w:rFonts w:ascii="Times New Roman" w:eastAsia="Cambria" w:hAnsi="Times New Roman"/>
+                <w:noProof w:val="0"/>
+                <w:color w:val="FF0000"/>
+                <w:sz w:val="24"/>
+              </w:rPr>
+              <w:t>Cambiar en la formulación de la 1 pregunta</w:t>
+            </w:r>
+          </w:p>
+          <w:p>
+            <w:pPr>
+              <w:rPr>
+                <w:rFonts w:ascii="Times New Roman" w:eastAsia="Cambria" w:hAnsi="Times New Roman"/>
+                <w:noProof w:val="0"/>
+                <w:color w:val="FF0000"/>
+                <w:sz w:val="24"/>
+              </w:rPr>
+            </w:pPr>
+            <w:r>
+              <w:rPr>
+                <w:rFonts w:ascii="Times New Roman" w:eastAsia="Cambria" w:hAnsi="Times New Roman"/>
+                <w:noProof w:val="0"/>
+                <w:color w:val="FF0000"/>
+                <w:sz w:val="24"/>
+              </w:rPr>
+              <w:t>Donde dice: “¿[…] fin de la edad antigua y […] edad media?”</w:t>
+            </w:r>
+          </w:p>
+          <w:p>
+            <w:pPr>
+              <w:rPr>
+                <w:rFonts w:ascii="Times New Roman" w:eastAsia="Cambria" w:hAnsi="Times New Roman"/>
+                <w:noProof w:val="0"/>
+                <w:color w:val="FF0000"/>
+                <w:sz w:val="24"/>
+              </w:rPr>
+            </w:pPr>
+            <w:r>
+              <w:rPr>
+                <w:rFonts w:ascii="Times New Roman" w:eastAsia="Cambria" w:hAnsi="Times New Roman"/>
+                <w:noProof w:val="0"/>
+                <w:color w:val="FF0000"/>
+                <w:sz w:val="24"/>
+              </w:rPr>
+              <w:t>Debe decir: “¿[…] fin de la Edad Antigua y […] Edad Media?”</w:t>
+            </w:r>
+          </w:p>
+          <w:p>
+            <w:pPr>
+              <w:rPr>
+                <w:rFonts w:ascii="Times New Roman" w:eastAsia="Cambria" w:hAnsi="Times New Roman"/>
+                <w:noProof w:val="0"/>
+                <w:color w:val="FF0000"/>
+                <w:sz w:val="24"/>
+              </w:rPr>
+            </w:pPr>
+          </w:p>
+          <w:p>
+            <w:pPr>
+              <w:rPr>
+                <w:rFonts w:ascii="Times New Roman" w:eastAsia="Cambria" w:hAnsi="Times New Roman"/>
+                <w:noProof w:val="0"/>
+                <w:color w:val="FF0000"/>
+                <w:sz w:val="24"/>
+              </w:rPr>
+            </w:pPr>
+            <w:r>
+              <w:rPr>
+                <w:rFonts w:ascii="Times New Roman" w:eastAsia="Cambria" w:hAnsi="Times New Roman"/>
+                <w:noProof w:val="0"/>
+                <w:color w:val="FF0000"/>
+                <w:sz w:val="24"/>
+              </w:rPr>
+              <w:t>Cambiar en las opciones de la 1 pregunta, opción 1</w:t>
+            </w:r>
+          </w:p>
+          <w:p>
+            <w:pPr>
+              <w:rPr>
+                <w:rFonts w:ascii="Times New Roman" w:eastAsia="Cambria" w:hAnsi="Times New Roman"/>
+                <w:noProof w:val="0"/>
+                <w:color w:val="FF0000"/>
+                <w:sz w:val="24"/>
+              </w:rPr>
+            </w:pPr>
+            <w:r>
+              <w:rPr>
+                <w:rFonts w:ascii="Times New Roman" w:eastAsia="Cambria" w:hAnsi="Times New Roman"/>
+                <w:noProof w:val="0"/>
+                <w:color w:val="FF0000"/>
+                <w:sz w:val="24"/>
+              </w:rPr>
+              <w:t>Donde dice: “[…] del Imperio carolingio”</w:t>
+            </w:r>
+          </w:p>
+          <w:p>
+            <w:pPr>
+              <w:rPr>
+                <w:rFonts w:ascii="Times New Roman" w:eastAsia="Cambria" w:hAnsi="Times New Roman"/>
+                <w:noProof w:val="0"/>
+                <w:color w:val="FF0000"/>
+                <w:sz w:val="24"/>
+              </w:rPr>
+            </w:pPr>
+            <w:r>
+              <w:rPr>
+                <w:rFonts w:ascii="Times New Roman" w:eastAsia="Cambria" w:hAnsi="Times New Roman"/>
+                <w:noProof w:val="0"/>
+                <w:color w:val="FF0000"/>
+                <w:sz w:val="24"/>
+              </w:rPr>
+              <w:t>Debe decir: “[…] del Imperio Carolingio”</w:t>
+            </w:r>
+          </w:p>
+          <w:p>
+            <w:pPr>
+              <w:rPr>
+                <w:rFonts w:ascii="Times New Roman" w:eastAsia="Cambria" w:hAnsi="Times New Roman"/>
+                <w:noProof w:val="0"/>
+                <w:color w:val="FF0000"/>
+                <w:sz w:val="24"/>
+              </w:rPr>
+            </w:pPr>
+          </w:p>
+          <w:p>
+            <w:pPr>
+              <w:rPr>
+                <w:rFonts w:ascii="Times New Roman" w:eastAsia="Cambria" w:hAnsi="Times New Roman"/>
+                <w:noProof w:val="0"/>
+                <w:color w:val="FF0000"/>
+                <w:sz w:val="24"/>
+              </w:rPr>
+            </w:pPr>
+            <w:r>
+              <w:rPr>
+                <w:rFonts w:ascii="Times New Roman" w:eastAsia="Cambria" w:hAnsi="Times New Roman"/>
+                <w:noProof w:val="0"/>
+                <w:color w:val="FF0000"/>
+                <w:sz w:val="24"/>
+              </w:rPr>
+              <w:t>Cambiar en las opciones de la 1 pregunta, opción 2</w:t>
+            </w:r>
+          </w:p>
+          <w:p>
+            <w:pPr>
+              <w:rPr>
+                <w:rFonts w:ascii="Times New Roman" w:eastAsia="Cambria" w:hAnsi="Times New Roman"/>
+                <w:noProof w:val="0"/>
+                <w:color w:val="FF0000"/>
+                <w:sz w:val="24"/>
+              </w:rPr>
+            </w:pPr>
+            <w:r>
+              <w:rPr>
+                <w:rFonts w:ascii="Times New Roman" w:eastAsia="Cambria" w:hAnsi="Times New Roman"/>
+                <w:noProof w:val="0"/>
+                <w:color w:val="FF0000"/>
+                <w:sz w:val="24"/>
+              </w:rPr>
+              <w:t>Donde dice: “[…] del Imperio romano de Oriente”</w:t>
+            </w:r>
+          </w:p>
+          <w:p>
+            <w:pPr>
+              <w:rPr>
+                <w:rFonts w:ascii="Times New Roman" w:eastAsia="Cambria" w:hAnsi="Times New Roman"/>
+                <w:noProof w:val="0"/>
+                <w:color w:val="FF0000"/>
+                <w:sz w:val="24"/>
+              </w:rPr>
+            </w:pPr>
+            <w:r>
+              <w:rPr>
+                <w:rFonts w:ascii="Times New Roman" w:eastAsia="Cambria" w:hAnsi="Times New Roman"/>
+                <w:noProof w:val="0"/>
+                <w:color w:val="FF0000"/>
+                <w:sz w:val="24"/>
+              </w:rPr>
+              <w:t>Debe decir: “[…] del Imperio Romano de Oriente”</w:t>
+            </w:r>
+          </w:p>
+          <w:p>
+            <w:pPr>
+              <w:rPr>
+                <w:rFonts w:ascii="Times New Roman" w:eastAsia="Cambria" w:hAnsi="Times New Roman"/>
+                <w:noProof w:val="0"/>
+                <w:color w:val="FF0000"/>
+                <w:sz w:val="24"/>
+              </w:rPr>
+            </w:pPr>
+          </w:p>
+          <w:p>
+            <w:pPr>
+              <w:rPr>
+                <w:rFonts w:ascii="Times New Roman" w:eastAsia="Cambria" w:hAnsi="Times New Roman"/>
+                <w:noProof w:val="0"/>
+                <w:color w:val="FF0000"/>
+                <w:sz w:val="24"/>
+              </w:rPr>
+            </w:pPr>
+            <w:r>
+              <w:rPr>
+                <w:rFonts w:ascii="Times New Roman" w:eastAsia="Cambria" w:hAnsi="Times New Roman"/>
+                <w:noProof w:val="0"/>
+                <w:color w:val="FF0000"/>
+                <w:sz w:val="24"/>
+              </w:rPr>
+              <w:t>Cambiar en las opciones de la 1 pregunta, opción 4</w:t>
+            </w:r>
+          </w:p>
+          <w:p>
+            <w:pPr>
+              <w:rPr>
+                <w:rFonts w:ascii="Times New Roman" w:eastAsia="Cambria" w:hAnsi="Times New Roman"/>
+                <w:noProof w:val="0"/>
+                <w:color w:val="FF0000"/>
+                <w:sz w:val="24"/>
+              </w:rPr>
+            </w:pPr>
+            <w:r>
+              <w:rPr>
+                <w:rFonts w:ascii="Times New Roman" w:eastAsia="Cambria" w:hAnsi="Times New Roman"/>
+                <w:noProof w:val="0"/>
+                <w:color w:val="FF0000"/>
+                <w:sz w:val="24"/>
+              </w:rPr>
+              <w:t>Donde dice: “[…] del Imperio romano de Occidente”</w:t>
+            </w:r>
+          </w:p>
+          <w:p>
+            <w:pPr>
+              <w:rPr>
+                <w:rFonts w:ascii="Times New Roman" w:eastAsia="Cambria" w:hAnsi="Times New Roman"/>
+                <w:noProof w:val="0"/>
+                <w:color w:val="FF0000"/>
+                <w:sz w:val="24"/>
+              </w:rPr>
+            </w:pPr>
+            <w:r>
+              <w:rPr>
+                <w:rFonts w:ascii="Times New Roman" w:eastAsia="Cambria" w:hAnsi="Times New Roman"/>
+                <w:noProof w:val="0"/>
+                <w:color w:val="FF0000"/>
+                <w:sz w:val="24"/>
+              </w:rPr>
+              <w:t>Debe decir: “[…] del Imperio Romano de Occidente”</w:t>
+            </w:r>
+          </w:p>
+          <w:p>
+            <w:pPr>
+              <w:rPr>
+                <w:rFonts w:ascii="Times New Roman" w:eastAsia="Cambria" w:hAnsi="Times New Roman"/>
+                <w:noProof w:val="0"/>
+                <w:color w:val="FF0000"/>
+                <w:sz w:val="24"/>
+              </w:rPr>
+            </w:pPr>
+          </w:p>
+          <w:p>
+            <w:pPr>
+              <w:rPr>
+                <w:rFonts w:ascii="Times New Roman" w:eastAsia="Cambria" w:hAnsi="Times New Roman"/>
+                <w:noProof w:val="0"/>
+                <w:color w:val="FF0000"/>
+                <w:sz w:val="24"/>
+              </w:rPr>
+            </w:pPr>
+            <w:r>
+              <w:rPr>
+                <w:rFonts w:ascii="Times New Roman" w:eastAsia="Cambria" w:hAnsi="Times New Roman"/>
+                <w:noProof w:val="0"/>
+                <w:color w:val="FF0000"/>
+                <w:sz w:val="24"/>
+              </w:rPr>
+              <w:t>Eliminar la 2 pregunta toda al igual que sus opciones de respuesta</w:t>
+            </w:r>
+          </w:p>
+          <w:p>
+            <w:pPr>
+              <w:rPr>
+                <w:rFonts w:ascii="Times New Roman" w:eastAsia="Cambria" w:hAnsi="Times New Roman"/>
+                <w:noProof w:val="0"/>
+                <w:color w:val="FF0000"/>
+                <w:sz w:val="24"/>
+              </w:rPr>
+            </w:pPr>
+          </w:p>
+          <w:p>
+            <w:pPr>
+              <w:rPr>
+                <w:rFonts w:ascii="Times New Roman" w:eastAsia="Cambria" w:hAnsi="Times New Roman"/>
+                <w:noProof w:val="0"/>
+                <w:color w:val="FF0000"/>
+                <w:sz w:val="24"/>
+              </w:rPr>
+            </w:pPr>
+            <w:r>
+              <w:rPr>
+                <w:rFonts w:ascii="Times New Roman" w:eastAsia="Cambria" w:hAnsi="Times New Roman"/>
+                <w:noProof w:val="0"/>
+                <w:color w:val="FF0000"/>
+                <w:sz w:val="24"/>
+              </w:rPr>
+              <w:t>E</w:t>
+            </w:r>
+            <w:r>
+              <w:rPr>
+                <w:rFonts w:ascii="Times New Roman" w:eastAsia="Cambria" w:hAnsi="Times New Roman"/>
+                <w:noProof w:val="0"/>
+                <w:color w:val="FF0000"/>
+                <w:sz w:val="24"/>
+              </w:rPr>
+              <w:t>liminar las preguntas 5 y 7 debido a que no se presentan estos contenidos</w:t>
+            </w:r>
+            <w:r>
+              <w:rPr>
+                <w:rFonts w:ascii="Times New Roman" w:eastAsia="Cambria" w:hAnsi="Times New Roman"/>
+                <w:noProof w:val="0"/>
+                <w:color w:val="FF0000"/>
+                <w:sz w:val="24"/>
+              </w:rPr>
+              <w:t>.</w:t>
+            </w:r>
+          </w:p>
+          <w:p>
+            <w:pPr>
+              <w:rPr>
+                <w:rFonts w:ascii="Times New Roman" w:eastAsia="Cambria" w:hAnsi="Times New Roman"/>
+                <w:noProof w:val="0"/>
+                <w:color w:val="FF0000"/>
+                <w:sz w:val="24"/>
+              </w:rPr>
+            </w:pPr>
+          </w:p>
+          <w:p>
+            <w:pPr>
+              <w:rPr>
+                <w:rFonts w:ascii="Times New Roman" w:eastAsia="Cambria" w:hAnsi="Times New Roman"/>
+                <w:noProof w:val="0"/>
+                <w:color w:val="FF0000"/>
+                <w:sz w:val="24"/>
+              </w:rPr>
+            </w:pPr>
+            <w:r>
+              <w:rPr>
+                <w:rFonts w:ascii="Times New Roman" w:eastAsia="Cambria" w:hAnsi="Times New Roman"/>
+                <w:noProof w:val="0"/>
+                <w:color w:val="FF0000"/>
+                <w:sz w:val="24"/>
+              </w:rPr>
+              <w:t>Eliminar la 8 pregunta toda al igual que sus opciones de respuesta</w:t>
+            </w:r>
+          </w:p>
+          <w:p>
+            <w:pPr>
+              <w:rPr>
+                <w:rFonts w:ascii="Times New Roman" w:eastAsia="Cambria" w:hAnsi="Times New Roman"/>
+                <w:noProof w:val="0"/>
+                <w:sz w:val="24"/>
+              </w:rPr>
+            </w:pPr>
+          </w:p>
+        </w:tc>
+      </w:tr>
+      <w:tr>
+        <w:tc>
+          <w:tcPr>
+            <w:tcW w:w="2518" w:type="dxa"/>
+          </w:tcPr>
+          <w:p>
+            <w:pPr>
+              <w:rPr>
+                <w:rFonts w:ascii="Times New Roman" w:eastAsia="Cambria" w:hAnsi="Times New Roman"/>
+                <w:noProof w:val="0"/>
+                <w:sz w:val="24"/>
+              </w:rPr>
+            </w:pPr>
+            <w:r>
+              <w:rPr>
+                <w:rFonts w:ascii="Times New Roman" w:eastAsia="Cambria" w:hAnsi="Times New Roman"/>
+                <w:b/>
+                <w:noProof w:val="0"/>
+                <w:sz w:val="24"/>
+              </w:rPr>
+              <w:t>Título</w:t>
+            </w:r>
+          </w:p>
+        </w:tc>
+        <w:tc>
+          <w:tcPr>
+            <w:tcW w:w="6515" w:type="dxa"/>
+          </w:tcPr>
+          <w:p>
+            <w:pPr>
+              <w:rPr>
+                <w:rFonts w:ascii="Times New Roman" w:eastAsia="Cambria" w:hAnsi="Times New Roman"/>
+                <w:noProof w:val="0"/>
+                <w:sz w:val="24"/>
+              </w:rPr>
+            </w:pPr>
+            <w:r>
+              <w:rPr>
+                <w:rFonts w:ascii="Times New Roman" w:eastAsia="Cambria" w:hAnsi="Times New Roman"/>
+                <w:noProof w:val="0"/>
+                <w:sz w:val="24"/>
+              </w:rPr>
+              <w:t xml:space="preserve">Autoevaluación </w:t>
+            </w:r>
+          </w:p>
+        </w:tc>
+      </w:tr>
+      <w:tr>
+        <w:tc>
+          <w:tcPr>
+            <w:tcW w:w="2518" w:type="dxa"/>
+          </w:tcPr>
+          <w:p>
+            <w:pPr>
+              <w:rPr>
+                <w:rFonts w:ascii="Times New Roman" w:eastAsia="Cambria" w:hAnsi="Times New Roman"/>
+                <w:noProof w:val="0"/>
+                <w:sz w:val="24"/>
+              </w:rPr>
+            </w:pPr>
+            <w:r>
+              <w:rPr>
+                <w:rFonts w:ascii="Times New Roman" w:eastAsia="Cambria" w:hAnsi="Times New Roman"/>
+                <w:b/>
+                <w:noProof w:val="0"/>
+                <w:sz w:val="24"/>
               </w:rPr>
               <w:t>Descripción</w:t>
             </w:r>
@@ -20407,16 +22245,13 @@
           <w:p>
             <w:pPr>
               <w:rPr>
-                <w:rFonts w:ascii="Times New Roman" w:hAnsi="Times New Roman" w:cs="Times New Roman"/>
-                <w:color w:val="000000"/>
-              </w:rPr>
-            </w:pPr>
-            <w:r>
-              <w:rPr>
-                <w:rFonts w:ascii="Times New Roman" w:hAnsi="Times New Roman" w:cs="Times New Roman"/>
-                <w:color w:val="000000"/>
-              </w:rPr>
-              <w:t>Evalúa tus conocimientos sobre el tema De la historia antigua a la historia medieval</w:t>
+                <w:rFonts w:ascii="Times New Roman" w:eastAsia="Cambria" w:hAnsi="Times New Roman"/>
+                <w:noProof w:val="0"/>
+                <w:sz w:val="24"/>
+              </w:rPr>
+            </w:pPr>
+            <w:r>
+              <w:t xml:space="preserve">Evalúa tus conocimientos sobre el tema De la historia antigua a la historia medieval </w:t>
             </w:r>
           </w:p>
         </w:tc>
@@ -20433,8 +22268,6 @@
           <w:sz w:val="24"/>
         </w:rPr>
       </w:pPr>
-      <w:bookmarkStart w:id="0" w:name="_GoBack"/>
-      <w:bookmarkEnd w:id="0"/>
     </w:p>
     <w:p>
       <w:pPr>
@@ -20633,6 +22466,7 @@
                 <w:noProof w:val="0"/>
                 <w:sz w:val="24"/>
               </w:rPr>
+              <w:lastRenderedPageBreak/>
               <w:t>Descripción</w:t>
             </w:r>
           </w:p>
@@ -21023,7 +22857,25 @@
                 <w:noProof w:val="0"/>
                 <w:sz w:val="24"/>
               </w:rPr>
-              <w:t>Tombuctú y el fondo Kati o biblioteca Andalusí (Mali)</w:t>
+              <w:t xml:space="preserve">Tombuctú y el fondo </w:t>
+            </w:r>
+            <w:proofErr w:type="spellStart"/>
+            <w:r>
+              <w:rPr>
+                <w:rFonts w:ascii="Times New Roman" w:eastAsia="Cambria" w:hAnsi="Times New Roman"/>
+                <w:noProof w:val="0"/>
+                <w:sz w:val="24"/>
+              </w:rPr>
+              <w:t>Kati</w:t>
+            </w:r>
+            <w:proofErr w:type="spellEnd"/>
+            <w:r>
+              <w:rPr>
+                <w:rFonts w:ascii="Times New Roman" w:eastAsia="Cambria" w:hAnsi="Times New Roman"/>
+                <w:noProof w:val="0"/>
+                <w:sz w:val="24"/>
+              </w:rPr>
+              <w:t xml:space="preserve"> o biblioteca Andalusí (Mali)</w:t>
             </w:r>
           </w:p>
         </w:tc>
@@ -21093,8 +22945,36 @@
                 <w:noProof w:val="0"/>
                 <w:sz w:val="24"/>
               </w:rPr>
-              <w:t>Documental. Los mongoles, el imperio de Genghis Khan</w:t>
-            </w:r>
+              <w:t xml:space="preserve">Documental. Los mongoles, el imperio de </w:t>
+            </w:r>
+            <w:proofErr w:type="spellStart"/>
+            <w:r>
+              <w:rPr>
+                <w:rFonts w:ascii="Times New Roman" w:eastAsia="Cambria" w:hAnsi="Times New Roman"/>
+                <w:noProof w:val="0"/>
+                <w:sz w:val="24"/>
+              </w:rPr>
+              <w:t>Genghis</w:t>
+            </w:r>
+            <w:proofErr w:type="spellEnd"/>
+            <w:r>
+              <w:rPr>
+                <w:rFonts w:ascii="Times New Roman" w:eastAsia="Cambria" w:hAnsi="Times New Roman"/>
+                <w:noProof w:val="0"/>
+                <w:sz w:val="24"/>
+              </w:rPr>
+              <w:t xml:space="preserve"> </w:t>
+            </w:r>
+            <w:proofErr w:type="spellStart"/>
+            <w:r>
+              <w:rPr>
+                <w:rFonts w:ascii="Times New Roman" w:eastAsia="Cambria" w:hAnsi="Times New Roman"/>
+                <w:noProof w:val="0"/>
+                <w:sz w:val="24"/>
+              </w:rPr>
+              <w:t>Khan</w:t>
+            </w:r>
+            <w:proofErr w:type="spellEnd"/>
           </w:p>
         </w:tc>
         <w:tc>
@@ -21173,8 +23053,36 @@
                 <w:noProof w:val="0"/>
                 <w:sz w:val="24"/>
               </w:rPr>
-              <w:t>La tumba perdida de Genghis Khan</w:t>
-            </w:r>
+              <w:t xml:space="preserve">La tumba perdida de </w:t>
+            </w:r>
+            <w:proofErr w:type="spellStart"/>
+            <w:r>
+              <w:rPr>
+                <w:rFonts w:ascii="Times New Roman" w:eastAsia="Cambria" w:hAnsi="Times New Roman"/>
+                <w:noProof w:val="0"/>
+                <w:sz w:val="24"/>
+              </w:rPr>
+              <w:t>Genghis</w:t>
+            </w:r>
+            <w:proofErr w:type="spellEnd"/>
+            <w:r>
+              <w:rPr>
+                <w:rFonts w:ascii="Times New Roman" w:eastAsia="Cambria" w:hAnsi="Times New Roman"/>
+                <w:noProof w:val="0"/>
+                <w:sz w:val="24"/>
+              </w:rPr>
+              <w:t xml:space="preserve"> </w:t>
+            </w:r>
+            <w:proofErr w:type="spellStart"/>
+            <w:r>
+              <w:rPr>
+                <w:rFonts w:ascii="Times New Roman" w:eastAsia="Cambria" w:hAnsi="Times New Roman"/>
+                <w:noProof w:val="0"/>
+                <w:sz w:val="24"/>
+              </w:rPr>
+              <w:t>Khan</w:t>
+            </w:r>
+            <w:proofErr w:type="spellEnd"/>
           </w:p>
         </w:tc>
         <w:tc>
@@ -23907,7 +25815,7 @@
     <w:lsdException w:name="Table Web 2" w:semiHidden="1" w:unhideWhenUsed="1"/>
     <w:lsdException w:name="Table Web 3" w:semiHidden="1" w:unhideWhenUsed="1"/>
     <w:lsdException w:name="Balloon Text" w:semiHidden="1" w:unhideWhenUsed="1"/>
-    <w:lsdException w:name="Table Grid" w:uiPriority="0"/>
+    <w:lsdException w:name="Table Grid" w:uiPriority="59"/>
     <w:lsdException w:name="Table Theme" w:semiHidden="1" w:unhideWhenUsed="1"/>
     <w:lsdException w:name="Placeholder Text" w:uiPriority="67"/>
     <w:lsdException w:name="No Spacing" w:uiPriority="68"/>
@@ -24502,27 +26410,6 @@
       <w:sz w:val="24"/>
     </w:rPr>
   </w:style>
-  <w:style w:type="table" w:styleId="Tablaconcuadrcula">
-    <w:name w:val="Table Grid"/>
-    <w:basedOn w:val="Tablanormal"/>
-    <w:rsid w:val="000772D0"/>
-    <w:rPr>
-      <w:rFonts w:asciiTheme="minorHAnsi" w:eastAsiaTheme="minorHAnsi" w:hAnsiTheme="minorHAnsi" w:cstheme="minorBidi"/>
-      <w:sz w:val="22"/>
-      <w:szCs w:val="22"/>
-      <w:lang w:val="es-MX" w:eastAsia="en-US"/>
-    </w:rPr>
-    <w:tblPr>
-      <w:tblBorders>
-        <w:top w:val="single" w:sz="4" w:space="0" w:color="000000" w:themeColor="text1"/>
-        <w:left w:val="single" w:sz="4" w:space="0" w:color="000000" w:themeColor="text1"/>
-        <w:bottom w:val="single" w:sz="4" w:space="0" w:color="000000" w:themeColor="text1"/>
-        <w:right w:val="single" w:sz="4" w:space="0" w:color="000000" w:themeColor="text1"/>
-        <w:insideH w:val="single" w:sz="4" w:space="0" w:color="000000" w:themeColor="text1"/>
-        <w:insideV w:val="single" w:sz="4" w:space="0" w:color="000000" w:themeColor="text1"/>
-      </w:tblBorders>
-    </w:tblPr>
-  </w:style>
 </w:styles>
 </file>
 
@@ -24851,7 +26738,7 @@
 </file>
 
 <file path=customXml/itemProps1.xml><?xml version="1.0" encoding="utf-8"?>
-<ds:datastoreItem xmlns:ds="http://schemas.openxmlformats.org/officeDocument/2006/customXml" ds:itemID="{771E60B0-F583-41A7-A2A7-58EBE301A2F6}">
+<ds:datastoreItem xmlns:ds="http://schemas.openxmlformats.org/officeDocument/2006/customXml" ds:itemID="{2A9219B1-030D-4425-B8E4-6047864327AD}">
   <ds:schemaRefs>
     <ds:schemaRef ds:uri="http://schemas.openxmlformats.org/officeDocument/2006/bibliography"/>
   </ds:schemaRefs>

</xml_diff>